<commit_message>
updated CAT s/w version command
</commit_message>
<xml_diff>
--- a/documentation/ganymede design notes.docx
+++ b/documentation/ganymede design notes.docx
@@ -306,7 +306,7 @@
           <v:shape id="_x0000_i1025" type="#_x0000_t75" style="width:361.6pt;height:218.15pt" o:ole="">
             <v:imagedata r:id="rId5" o:title=""/>
           </v:shape>
-          <o:OLEObject Type="Embed" ProgID="Visio.Drawing.11" ShapeID="_x0000_i1025" DrawAspect="Content" ObjectID="_1636098402" r:id="rId6"/>
+          <o:OLEObject Type="Embed" ProgID="Visio.Drawing.11" ShapeID="_x0000_i1025" DrawAspect="Content" ObjectID="_1636104065" r:id="rId6"/>
         </w:object>
       </w:r>
     </w:p>
@@ -448,7 +448,7 @@
           <v:shape id="_x0000_i1026" type="#_x0000_t75" style="width:463.7pt;height:340.65pt" o:ole="">
             <v:imagedata r:id="rId7" o:title=""/>
           </v:shape>
-          <o:OLEObject Type="Embed" ProgID="Visio.Drawing.11" ShapeID="_x0000_i1026" DrawAspect="Content" ObjectID="_1636098403" r:id="rId8"/>
+          <o:OLEObject Type="Embed" ProgID="Visio.Drawing.11" ShapeID="_x0000_i1026" DrawAspect="Content" ObjectID="_1636104066" r:id="rId8"/>
         </w:object>
       </w:r>
     </w:p>
@@ -691,7 +691,7 @@
           <v:shape id="_x0000_i1027" type="#_x0000_t75" style="width:483.6pt;height:511.5pt" o:ole="">
             <v:imagedata r:id="rId9" o:title=""/>
           </v:shape>
-          <o:OLEObject Type="Embed" ProgID="Visio.Drawing.15" ShapeID="_x0000_i1027" DrawAspect="Content" ObjectID="_1636098404" r:id="rId10"/>
+          <o:OLEObject Type="Embed" ProgID="Visio.Drawing.15" ShapeID="_x0000_i1027" DrawAspect="Content" ObjectID="_1636104067" r:id="rId10"/>
         </w:object>
       </w:r>
     </w:p>
@@ -1841,7 +1841,7 @@
                 <v:shape id="_x0000_i1028" type="#_x0000_t75" style="width:276.2pt;height:155.3pt" o:ole="">
                   <v:imagedata r:id="rId13" o:title=""/>
                 </v:shape>
-                <o:OLEObject Type="Embed" ProgID="Visio.Drawing.15" ShapeID="_x0000_i1028" DrawAspect="Content" ObjectID="_1636098405" r:id="rId14"/>
+                <o:OLEObject Type="Embed" ProgID="Visio.Drawing.15" ShapeID="_x0000_i1028" DrawAspect="Content" ObjectID="_1636104068" r:id="rId14"/>
               </w:object>
             </w:r>
           </w:p>
@@ -1885,7 +1885,7 @@
                 <v:shape id="_x0000_i1029" type="#_x0000_t75" style="width:276.2pt;height:155.3pt" o:ole="">
                   <v:imagedata r:id="rId15" o:title=""/>
                 </v:shape>
-                <o:OLEObject Type="Embed" ProgID="Visio.Drawing.15" ShapeID="_x0000_i1029" DrawAspect="Content" ObjectID="_1636098406" r:id="rId16"/>
+                <o:OLEObject Type="Embed" ProgID="Visio.Drawing.15" ShapeID="_x0000_i1029" DrawAspect="Content" ObjectID="_1636104069" r:id="rId16"/>
               </w:object>
             </w:r>
           </w:p>
@@ -1944,7 +1944,7 @@
                 <v:shape id="_x0000_i1030" type="#_x0000_t75" style="width:276.2pt;height:155.3pt" o:ole="">
                   <v:imagedata r:id="rId17" o:title=""/>
                 </v:shape>
-                <o:OLEObject Type="Embed" ProgID="Visio.Drawing.15" ShapeID="_x0000_i1030" DrawAspect="Content" ObjectID="_1636098407" r:id="rId18"/>
+                <o:OLEObject Type="Embed" ProgID="Visio.Drawing.15" ShapeID="_x0000_i1030" DrawAspect="Content" ObjectID="_1636104070" r:id="rId18"/>
               </w:object>
             </w:r>
           </w:p>
@@ -1955,7 +1955,7 @@
                 <v:shape id="_x0000_i1031" type="#_x0000_t75" style="width:276.2pt;height:155.3pt" o:ole="">
                   <v:imagedata r:id="rId19" o:title=""/>
                 </v:shape>
-                <o:OLEObject Type="Embed" ProgID="Visio.Drawing.15" ShapeID="_x0000_i1031" DrawAspect="Content" ObjectID="_1636098408" r:id="rId20"/>
+                <o:OLEObject Type="Embed" ProgID="Visio.Drawing.15" ShapeID="_x0000_i1031" DrawAspect="Content" ObjectID="_1636104071" r:id="rId20"/>
               </w:object>
             </w:r>
           </w:p>
@@ -2040,7 +2040,7 @@
                 <v:shape id="_x0000_i1032" type="#_x0000_t75" style="width:276.2pt;height:154.75pt" o:ole="">
                   <v:imagedata r:id="rId21" o:title=""/>
                 </v:shape>
-                <o:OLEObject Type="Embed" ProgID="Visio.Drawing.15" ShapeID="_x0000_i1032" DrawAspect="Content" ObjectID="_1636098409" r:id="rId22"/>
+                <o:OLEObject Type="Embed" ProgID="Visio.Drawing.15" ShapeID="_x0000_i1032" DrawAspect="Content" ObjectID="_1636104072" r:id="rId22"/>
               </w:object>
             </w:r>
           </w:p>
@@ -2082,7 +2082,7 @@
                 <v:shape id="_x0000_i1033" type="#_x0000_t75" style="width:276.2pt;height:155.3pt" o:ole="">
                   <v:imagedata r:id="rId23" o:title=""/>
                 </v:shape>
-                <o:OLEObject Type="Embed" ProgID="Visio.Drawing.15" ShapeID="_x0000_i1033" DrawAspect="Content" ObjectID="_1636098410" r:id="rId24"/>
+                <o:OLEObject Type="Embed" ProgID="Visio.Drawing.15" ShapeID="_x0000_i1033" DrawAspect="Content" ObjectID="_1636104073" r:id="rId24"/>
               </w:object>
             </w:r>
           </w:p>
@@ -3267,15 +3267,19 @@
       <w:r>
         <w:t>Arduino Nano Every</w:t>
       </w:r>
-      <w:bookmarkStart w:id="1" w:name="_GoBack"/>
-      <w:bookmarkEnd w:id="1"/>
       <w:r>
         <w:t xml:space="preserve"> Board</w:t>
       </w:r>
     </w:p>
     <w:p>
       <w:r>
-        <w:t>As shipped the Arduino IDE can build code for some of the processor types used in the Arduino range, but not for the Arduino “Due” used in this project. A simple download will add the Due:</w:t>
+        <w:t>As shipped the Arduino IDE can build code for some of the processor types used in the Arduino range, but not for the Arduino “</w:t>
+      </w:r>
+      <w:r>
+        <w:t>Nano Every</w:t>
+      </w:r>
+      <w:r>
+        <w:t>” used in this project. A simple download will add the Due:</w:t>
       </w:r>
     </w:p>
     <w:p>
@@ -3311,7 +3315,7 @@
         </w:numPr>
       </w:pPr>
       <w:r>
-        <w:t>Scroll down to the entry for “Arduino SAM Boards (32-bit ARM Cortex-M3)” and click “install”</w:t>
+        <w:t>Scroll down to the entry for “Arduino Mega AVR boards by Arduino” and click “install”</w:t>
       </w:r>
     </w:p>
     <w:p>
@@ -3327,16 +3331,15 @@
       </w:r>
     </w:p>
     <w:p>
-      <w:r>
-        <w:rPr>
-          <w:noProof/>
-          <w:lang w:eastAsia="en-GB"/>
-        </w:rPr>
+      <w:pPr>
+        <w:ind w:left="360"/>
+      </w:pPr>
+      <w:r>
         <w:drawing>
-          <wp:inline distT="0" distB="0" distL="0" distR="0" wp14:anchorId="0C84F5E7" wp14:editId="63DA68A5">
-            <wp:extent cx="5731510" cy="3228340"/>
-            <wp:effectExtent l="0" t="0" r="2540" b="0"/>
-            <wp:docPr id="12" name="Picture 12"/>
+          <wp:inline distT="0" distB="0" distL="0" distR="0" wp14:anchorId="295A6FBD" wp14:editId="6358446E">
+            <wp:extent cx="5731510" cy="3230245"/>
+            <wp:effectExtent l="0" t="0" r="2540" b="8255"/>
+            <wp:docPr id="14" name="Picture 14"/>
             <wp:cNvGraphicFramePr>
               <a:graphicFrameLocks xmlns:a="http://schemas.openxmlformats.org/drawingml/2006/main" noChangeAspect="1"/>
             </wp:cNvGraphicFramePr>
@@ -3356,7 +3359,7 @@
                   <pic:spPr>
                     <a:xfrm>
                       <a:off x="0" y="0"/>
-                      <a:ext cx="5731510" cy="3228340"/>
+                      <a:ext cx="5731510" cy="3230245"/>
                     </a:xfrm>
                     <a:prstGeom prst="rect">
                       <a:avLst/>
@@ -3379,7 +3382,31 @@
     </w:p>
     <w:p>
       <w:r>
-        <w:t xml:space="preserve">The next step is to install 4 libraries into the Arduino library. This will provide access to the code that we have used as part of the Odin build. </w:t>
+        <w:t xml:space="preserve">The next step is to install </w:t>
+      </w:r>
+      <w:r>
+        <w:t>a</w:t>
+      </w:r>
+      <w:r>
+        <w:t xml:space="preserve"> librar</w:t>
+      </w:r>
+      <w:r>
+        <w:t>y</w:t>
+      </w:r>
+      <w:r>
+        <w:t xml:space="preserve"> into the Arduino library</w:t>
+      </w:r>
+      <w:r>
+        <w:t xml:space="preserve"> set</w:t>
+      </w:r>
+      <w:r>
+        <w:t xml:space="preserve">. This will provide access to the code that we have used as part of the </w:t>
+      </w:r>
+      <w:r>
+        <w:t>Ganymede</w:t>
+      </w:r>
+      <w:r>
+        <w:t xml:space="preserve"> build. </w:t>
       </w:r>
     </w:p>
     <w:p>
@@ -3395,120 +3422,25 @@
     </w:p>
     <w:p>
       <w:r>
-        <w:t>The 4 required libraries are:</w:t>
-      </w:r>
-    </w:p>
-    <w:tbl>
-      <w:tblPr>
-        <w:tblStyle w:val="TableGrid"/>
-        <w:tblW w:w="0" w:type="auto"/>
-        <w:tblBorders>
-          <w:top w:val="none" w:sz="0" w:space="0" w:color="auto"/>
-          <w:left w:val="none" w:sz="0" w:space="0" w:color="auto"/>
-          <w:bottom w:val="none" w:sz="0" w:space="0" w:color="auto"/>
-          <w:right w:val="none" w:sz="0" w:space="0" w:color="auto"/>
-          <w:insideH w:val="none" w:sz="0" w:space="0" w:color="auto"/>
-          <w:insideV w:val="none" w:sz="0" w:space="0" w:color="auto"/>
-        </w:tblBorders>
-        <w:tblLook w:val="04A0" w:firstRow="1" w:lastRow="0" w:firstColumn="1" w:lastColumn="0" w:noHBand="0" w:noVBand="1"/>
-      </w:tblPr>
-      <w:tblGrid>
-        <w:gridCol w:w="2830"/>
-        <w:gridCol w:w="5670"/>
-      </w:tblGrid>
-      <w:tr>
-        <w:tc>
-          <w:tcPr>
-            <w:tcW w:w="2830" w:type="dxa"/>
-          </w:tcPr>
-          <w:p>
-            <w:r>
-              <w:t>DueFlashStorage</w:t>
-            </w:r>
-          </w:p>
-        </w:tc>
-        <w:tc>
-          <w:tcPr>
-            <w:tcW w:w="5670" w:type="dxa"/>
-          </w:tcPr>
-          <w:p>
-            <w:r>
-              <w:t>Provides persistent storage so settings are kept while power is removed</w:t>
-            </w:r>
-          </w:p>
-        </w:tc>
-      </w:tr>
-      <w:tr>
-        <w:tc>
-          <w:tcPr>
-            <w:tcW w:w="2830" w:type="dxa"/>
-          </w:tcPr>
-          <w:p>
-            <w:r>
-              <w:t>DueTimer</w:t>
-            </w:r>
-          </w:p>
-        </w:tc>
-        <w:tc>
-          <w:tcPr>
-            <w:tcW w:w="5670" w:type="dxa"/>
-          </w:tcPr>
-          <w:p>
-            <w:r>
-              <w:t>Provides access to the Arduino’s timer, so the code can synchronise to a 1 millisecond time count</w:t>
-            </w:r>
-          </w:p>
-        </w:tc>
-      </w:tr>
-      <w:tr>
-        <w:tc>
-          <w:tcPr>
-            <w:tcW w:w="2830" w:type="dxa"/>
-          </w:tcPr>
-          <w:p>
-            <w:r>
-              <w:t>Encoder</w:t>
-            </w:r>
-          </w:p>
-        </w:tc>
-        <w:tc>
-          <w:tcPr>
-            <w:tcW w:w="5670" w:type="dxa"/>
-          </w:tcPr>
-          <w:p>
-            <w:r>
-              <w:t>Controls the optical VFO encoder</w:t>
-            </w:r>
-          </w:p>
-        </w:tc>
-      </w:tr>
-      <w:tr>
-        <w:tc>
-          <w:tcPr>
-            <w:tcW w:w="2830" w:type="dxa"/>
-          </w:tcPr>
-          <w:p>
-            <w:r>
-              <w:t>ITEADLIB_Arduino_Nextion</w:t>
-            </w:r>
-          </w:p>
-        </w:tc>
-        <w:tc>
-          <w:tcPr>
-            <w:tcW w:w="5670" w:type="dxa"/>
-          </w:tcPr>
-          <w:p>
-            <w:r>
-              <w:t>Controls the touchscreen display</w:t>
-            </w:r>
-          </w:p>
-        </w:tc>
-      </w:tr>
-    </w:tbl>
-    <w:p/>
-    <w:p>
-      <w:r>
-        <w:t>The first two are accessed through the the Arduino library manager; the second two have to be installed manually.</w:t>
+        <w:t>The required librar</w:t>
+      </w:r>
+      <w:r>
+        <w:t>y</w:t>
+      </w:r>
+      <w:r>
+        <w:t xml:space="preserve"> </w:t>
+      </w:r>
+      <w:r>
+        <w:t>is to control the touchscreen display: “</w:t>
+      </w:r>
+      <w:r>
+        <w:t>ITEADLIB_Arduino_Nextion</w:t>
+      </w:r>
+      <w:r>
+        <w:t xml:space="preserve">”. It has </w:t>
+      </w:r>
+      <w:r>
+        <w:t>to be installed manually.</w:t>
       </w:r>
     </w:p>
     <w:p>
@@ -3516,7 +3448,12 @@
         <w:pStyle w:val="Heading2"/>
       </w:pPr>
       <w:r>
-        <w:t>DueTimer</w:t>
+        <w:t>ITEADLIB_Arduino_Nextion</w:t>
+      </w:r>
+    </w:p>
+    <w:p>
+      <w:r>
+        <w:t>This needs to be installed using a similar process:</w:t>
       </w:r>
     </w:p>
     <w:p>
@@ -3524,11 +3461,34 @@
         <w:pStyle w:val="ListParagraph"/>
         <w:numPr>
           <w:ilvl w:val="0"/>
-          <w:numId w:val="26"/>
+          <w:numId w:val="20"/>
         </w:numPr>
       </w:pPr>
       <w:r>
-        <w:t>Open the Arduino IDE</w:t>
+        <w:t xml:space="preserve">Visit the repository on github: </w:t>
+      </w:r>
+      <w:hyperlink r:id="rId28" w:history="1">
+        <w:r>
+          <w:rPr>
+            <w:rStyle w:val="Hyperlink"/>
+          </w:rPr>
+          <w:t>htt</w:t>
+        </w:r>
+        <w:r>
+          <w:rPr>
+            <w:rStyle w:val="Hyperlink"/>
+          </w:rPr>
+          <w:t>p</w:t>
+        </w:r>
+        <w:r>
+          <w:rPr>
+            <w:rStyle w:val="Hyperlink"/>
+          </w:rPr>
+          <w:t>s://github.com/itead/ITEADLIB_Arduino_Nextion</w:t>
+        </w:r>
+      </w:hyperlink>
+      <w:r>
+        <w:t xml:space="preserve"> </w:t>
       </w:r>
     </w:p>
     <w:p>
@@ -3536,11 +3496,11 @@
         <w:pStyle w:val="ListParagraph"/>
         <w:numPr>
           <w:ilvl w:val="0"/>
-          <w:numId w:val="26"/>
+          <w:numId w:val="20"/>
         </w:numPr>
       </w:pPr>
       <w:r>
-        <w:t>Click "Sketch | Include Library | Manage libraries..." on the menu</w:t>
+        <w:t>Click “clone or download” then “download zip”</w:t>
       </w:r>
     </w:p>
     <w:p>
@@ -3548,11 +3508,11 @@
         <w:pStyle w:val="ListParagraph"/>
         <w:numPr>
           <w:ilvl w:val="0"/>
-          <w:numId w:val="26"/>
+          <w:numId w:val="20"/>
         </w:numPr>
       </w:pPr>
       <w:r>
-        <w:t>In the library manager type "due timer" where it says "filter your search" and hit enter</w:t>
+        <w:t>Store the zip file on your PC for example in the “downloads” folder</w:t>
       </w:r>
     </w:p>
     <w:p>
@@ -3560,11 +3520,26 @@
         <w:pStyle w:val="ListParagraph"/>
         <w:numPr>
           <w:ilvl w:val="0"/>
-          <w:numId w:val="26"/>
+          <w:numId w:val="20"/>
         </w:numPr>
       </w:pPr>
       <w:r>
-        <w:t>Find "DueTimer" by Ivan Seidel and click "install"</w:t>
+        <w:t>Open the zip file and extract all files. You will now have a folder “</w:t>
+      </w:r>
+      <w:r>
+        <w:t>ITEADLIB_Arduino_Nextion</w:t>
+      </w:r>
+      <w:r>
+        <w:t>-master</w:t>
+      </w:r>
+      <w:r>
+        <w:t>” which will hold one folder also called “</w:t>
+      </w:r>
+      <w:r>
+        <w:t>ITEADLIB_Arduino_Nextion-master</w:t>
+      </w:r>
+      <w:r>
+        <w:t>”</w:t>
       </w:r>
     </w:p>
     <w:p>
@@ -3572,11 +3547,17 @@
         <w:pStyle w:val="ListParagraph"/>
         <w:numPr>
           <w:ilvl w:val="0"/>
-          <w:numId w:val="26"/>
+          <w:numId w:val="20"/>
         </w:numPr>
       </w:pPr>
       <w:r>
-        <w:t>You should now have a folder “Documents\Arduino\libraries\DueTimer”</w:t>
+        <w:t>Rename the second folder “</w:t>
+      </w:r>
+      <w:r>
+        <w:t>ITEADLIB_Arduino_Nextion</w:t>
+      </w:r>
+      <w:r>
+        <w:t>” (remove the “-master” part)</w:t>
       </w:r>
     </w:p>
     <w:p>
@@ -3584,76 +3565,23 @@
         <w:pStyle w:val="ListParagraph"/>
         <w:numPr>
           <w:ilvl w:val="0"/>
-          <w:numId w:val="26"/>
+          <w:numId w:val="20"/>
         </w:numPr>
       </w:pPr>
       <w:r>
-        <w:t>Your screen will look something like this:</w:t>
-      </w:r>
-    </w:p>
-    <w:p>
-      <w:r>
-        <w:rPr>
-          <w:noProof/>
-          <w:lang w:eastAsia="en-GB"/>
-        </w:rPr>
-        <w:drawing>
-          <wp:inline distT="0" distB="0" distL="0" distR="0" wp14:anchorId="4CED77F4" wp14:editId="4D1FA8B3">
-            <wp:extent cx="5731510" cy="3228340"/>
-            <wp:effectExtent l="0" t="0" r="2540" b="0"/>
-            <wp:docPr id="2" name="Picture 2"/>
-            <wp:cNvGraphicFramePr>
-              <a:graphicFrameLocks xmlns:a="http://schemas.openxmlformats.org/drawingml/2006/main" noChangeAspect="1"/>
-            </wp:cNvGraphicFramePr>
-            <a:graphic xmlns:a="http://schemas.openxmlformats.org/drawingml/2006/main">
-              <a:graphicData uri="http://schemas.openxmlformats.org/drawingml/2006/picture">
-                <pic:pic xmlns:pic="http://schemas.openxmlformats.org/drawingml/2006/picture">
-                  <pic:nvPicPr>
-                    <pic:cNvPr id="1" name=""/>
-                    <pic:cNvPicPr/>
-                  </pic:nvPicPr>
-                  <pic:blipFill>
-                    <a:blip r:embed="rId28"/>
-                    <a:stretch>
-                      <a:fillRect/>
-                    </a:stretch>
-                  </pic:blipFill>
-                  <pic:spPr>
-                    <a:xfrm>
-                      <a:off x="0" y="0"/>
-                      <a:ext cx="5731510" cy="3228340"/>
-                    </a:xfrm>
-                    <a:prstGeom prst="rect">
-                      <a:avLst/>
-                    </a:prstGeom>
-                  </pic:spPr>
-                </pic:pic>
-              </a:graphicData>
-            </a:graphic>
-          </wp:inline>
-        </w:drawing>
-      </w:r>
-    </w:p>
-    <w:p/>
-    <w:p>
-      <w:pPr>
-        <w:pStyle w:val="Heading2"/>
-      </w:pPr>
-      <w:r>
-        <w:t>Encoder</w:t>
-      </w:r>
-    </w:p>
-    <w:p/>
+        <w:t>Copy that whole folder to your “documents\arduino\libraries” folder</w:t>
+      </w:r>
+    </w:p>
     <w:p>
       <w:pPr>
         <w:pStyle w:val="ListParagraph"/>
         <w:numPr>
           <w:ilvl w:val="0"/>
-          <w:numId w:val="18"/>
+          <w:numId w:val="20"/>
         </w:numPr>
       </w:pPr>
       <w:r>
-        <w:t>In the library manager type "encoder" where it sayds "filter your search" and hit enter</w:t>
+        <w:t>(This is the library published by the display manufacturer. Be aware there is some foul language in the "html" folder - delete the entire "html" folder if you do not want that)</w:t>
       </w:r>
     </w:p>
     <w:p>
@@ -3661,11 +3589,17 @@
         <w:pStyle w:val="ListParagraph"/>
         <w:numPr>
           <w:ilvl w:val="0"/>
-          <w:numId w:val="18"/>
+          <w:numId w:val="20"/>
         </w:numPr>
       </w:pPr>
       <w:r>
-        <w:t>Find "encoder" by Paul Stoffregen and click "install"</w:t>
+        <w:t xml:space="preserve">Your “documents\arduino\libraries” folder should now </w:t>
+      </w:r>
+      <w:r>
+        <w:t>have that library</w:t>
+      </w:r>
+      <w:r>
+        <w:t>:</w:t>
       </w:r>
     </w:p>
     <w:p>
@@ -3673,24 +3607,15 @@
         <w:pStyle w:val="ListParagraph"/>
         <w:numPr>
           <w:ilvl w:val="0"/>
-          <w:numId w:val="18"/>
+          <w:numId w:val="20"/>
         </w:numPr>
       </w:pPr>
       <w:r>
-        <w:t>Your screen will look something like this:</w:t>
-      </w:r>
-    </w:p>
-    <w:p>
-      <w:r>
-        <w:rPr>
-          <w:noProof/>
-          <w:lang w:eastAsia="en-GB"/>
-        </w:rPr>
         <w:drawing>
-          <wp:inline distT="0" distB="0" distL="0" distR="0" wp14:anchorId="5297CBCB" wp14:editId="247212C0">
-            <wp:extent cx="5731510" cy="3228340"/>
-            <wp:effectExtent l="0" t="0" r="2540" b="0"/>
-            <wp:docPr id="3" name="Picture 3"/>
+          <wp:inline distT="0" distB="0" distL="0" distR="0" wp14:anchorId="6E0BE917" wp14:editId="304E34E1">
+            <wp:extent cx="4591922" cy="3164895"/>
+            <wp:effectExtent l="0" t="0" r="0" b="0"/>
+            <wp:docPr id="15" name="Picture 15"/>
             <wp:cNvGraphicFramePr>
               <a:graphicFrameLocks xmlns:a="http://schemas.openxmlformats.org/drawingml/2006/main" noChangeAspect="1"/>
             </wp:cNvGraphicFramePr>
@@ -3710,7 +3635,7 @@
                   <pic:spPr>
                     <a:xfrm>
                       <a:off x="0" y="0"/>
-                      <a:ext cx="5731510" cy="3228340"/>
+                      <a:ext cx="4596795" cy="3168254"/>
                     </a:xfrm>
                     <a:prstGeom prst="rect">
                       <a:avLst/>
@@ -3724,16 +3649,22 @@
       </w:r>
     </w:p>
     <w:p>
-      <w:pPr>
-        <w:pStyle w:val="Heading2"/>
-      </w:pPr>
-      <w:r>
-        <w:t>DueFlashStorage</w:t>
-      </w:r>
-    </w:p>
-    <w:p>
-      <w:r>
-        <w:t>This needs to be installed manually. The procedure is as follows:</w:t>
+      <w:r>
+        <w:t>The ITEADLIB folder needs to be patched in the next phase!</w:t>
+      </w:r>
+    </w:p>
+    <w:p>
+      <w:pPr>
+        <w:pStyle w:val="Heading1"/>
+      </w:pPr>
+      <w:r>
+        <w:t xml:space="preserve">Download the </w:t>
+      </w:r>
+      <w:r>
+        <w:t>Ganymede</w:t>
+      </w:r>
+      <w:r>
+        <w:t xml:space="preserve"> Software Repository</w:t>
       </w:r>
     </w:p>
     <w:p>
@@ -3741,7 +3672,7 @@
         <w:pStyle w:val="ListParagraph"/>
         <w:numPr>
           <w:ilvl w:val="0"/>
-          <w:numId w:val="19"/>
+          <w:numId w:val="21"/>
         </w:numPr>
       </w:pPr>
       <w:r>
@@ -3752,7 +3683,7 @@
           <w:rPr>
             <w:rStyle w:val="Hyperlink"/>
           </w:rPr>
-          <w:t>https://github.com/sebnil/DueFlashStorage</w:t>
+          <w:t>https://github.com/laurencebarker/Ganymede</w:t>
         </w:r>
       </w:hyperlink>
     </w:p>
@@ -3761,7 +3692,7 @@
         <w:pStyle w:val="ListParagraph"/>
         <w:numPr>
           <w:ilvl w:val="0"/>
-          <w:numId w:val="19"/>
+          <w:numId w:val="21"/>
         </w:numPr>
       </w:pPr>
       <w:r>
@@ -3773,7 +3704,7 @@
         <w:pStyle w:val="ListParagraph"/>
         <w:numPr>
           <w:ilvl w:val="0"/>
-          <w:numId w:val="19"/>
+          <w:numId w:val="21"/>
         </w:numPr>
       </w:pPr>
       <w:r>
@@ -3785,23 +3716,11 @@
         <w:pStyle w:val="ListParagraph"/>
         <w:numPr>
           <w:ilvl w:val="0"/>
-          <w:numId w:val="19"/>
+          <w:numId w:val="21"/>
         </w:numPr>
       </w:pPr>
       <w:r>
-        <w:t>Open the zip file and extract all files. You will now have a folder “</w:t>
-      </w:r>
-      <w:r>
-        <w:t>DueFlashStorage-master</w:t>
-      </w:r>
-      <w:r>
-        <w:t>” which will hold one folder also called “</w:t>
-      </w:r>
-      <w:r>
-        <w:t>DueFlashStorage-master</w:t>
-      </w:r>
-      <w:r>
-        <w:t>”</w:t>
+        <w:t>Open the zip file and extract to your PC; for example into a folder “SDR” in “documents”</w:t>
       </w:r>
     </w:p>
     <w:p>
@@ -3809,170 +3728,17 @@
         <w:pStyle w:val="ListParagraph"/>
         <w:numPr>
           <w:ilvl w:val="0"/>
-          <w:numId w:val="19"/>
+          <w:numId w:val="21"/>
         </w:numPr>
       </w:pPr>
       <w:r>
-        <w:t>Rename the second folder “</w:t>
-      </w:r>
-      <w:r>
-        <w:t>DueFlashStorag</w:t>
-      </w:r>
-      <w:r>
-        <w:t>e” (remove the “-master” part)</w:t>
-      </w:r>
-    </w:p>
-    <w:p>
-      <w:pPr>
-        <w:pStyle w:val="ListParagraph"/>
-        <w:numPr>
-          <w:ilvl w:val="0"/>
-          <w:numId w:val="19"/>
-        </w:numPr>
-      </w:pPr>
-      <w:r>
-        <w:t>Copy that whole folder to your “documents\arduino\libraries” folder</w:t>
-      </w:r>
-    </w:p>
-    <w:p>
-      <w:pPr>
-        <w:pStyle w:val="Heading2"/>
-      </w:pPr>
-      <w:r>
-        <w:t>ITEADLIB_Arduino_Nextion</w:t>
-      </w:r>
-    </w:p>
-    <w:p>
-      <w:r>
-        <w:t>This needs to be installed using a similar process:</w:t>
-      </w:r>
-    </w:p>
-    <w:p>
-      <w:pPr>
-        <w:pStyle w:val="ListParagraph"/>
-        <w:numPr>
-          <w:ilvl w:val="0"/>
-          <w:numId w:val="20"/>
-        </w:numPr>
-      </w:pPr>
-      <w:r>
-        <w:t xml:space="preserve">Visit the repository on github: </w:t>
-      </w:r>
-      <w:hyperlink r:id="rId31" w:history="1">
-        <w:r>
-          <w:rPr>
-            <w:rStyle w:val="Hyperlink"/>
-          </w:rPr>
-          <w:t>https://github.com/itead/ITEADLIB_Arduino_Nextion</w:t>
-        </w:r>
-      </w:hyperlink>
-      <w:r>
-        <w:t xml:space="preserve"> </w:t>
-      </w:r>
-    </w:p>
-    <w:p>
-      <w:pPr>
-        <w:pStyle w:val="ListParagraph"/>
-        <w:numPr>
-          <w:ilvl w:val="0"/>
-          <w:numId w:val="20"/>
-        </w:numPr>
-      </w:pPr>
-      <w:r>
-        <w:t>Click “clone or download” then “download zip”</w:t>
-      </w:r>
-    </w:p>
-    <w:p>
-      <w:pPr>
-        <w:pStyle w:val="ListParagraph"/>
-        <w:numPr>
-          <w:ilvl w:val="0"/>
-          <w:numId w:val="20"/>
-        </w:numPr>
-      </w:pPr>
-      <w:r>
-        <w:t>Store the zip file on your PC for example in the “downloads” folder</w:t>
-      </w:r>
-    </w:p>
-    <w:p>
-      <w:pPr>
-        <w:pStyle w:val="ListParagraph"/>
-        <w:numPr>
-          <w:ilvl w:val="0"/>
-          <w:numId w:val="20"/>
-        </w:numPr>
-      </w:pPr>
-      <w:r>
-        <w:t>Open the zip file and extract all files. You will now have a folder “</w:t>
-      </w:r>
-      <w:r>
-        <w:t>ITEADLIB_Arduino_Nextion</w:t>
-      </w:r>
-      <w:r>
-        <w:t>-master</w:t>
-      </w:r>
-      <w:r>
-        <w:t>” which will hold one folder also called “</w:t>
-      </w:r>
-      <w:r>
-        <w:t>ITEADLIB_Arduino_Nextion-master</w:t>
-      </w:r>
-      <w:r>
-        <w:t>”</w:t>
-      </w:r>
-    </w:p>
-    <w:p>
-      <w:pPr>
-        <w:pStyle w:val="ListParagraph"/>
-        <w:numPr>
-          <w:ilvl w:val="0"/>
-          <w:numId w:val="20"/>
-        </w:numPr>
-      </w:pPr>
-      <w:r>
-        <w:t>Rename the second folder “</w:t>
-      </w:r>
-      <w:r>
-        <w:t>ITEADLIB_Arduino_Nextion</w:t>
-      </w:r>
-      <w:r>
-        <w:t>” (remove the “-master” part)</w:t>
-      </w:r>
-    </w:p>
-    <w:p>
-      <w:pPr>
-        <w:pStyle w:val="ListParagraph"/>
-        <w:numPr>
-          <w:ilvl w:val="0"/>
-          <w:numId w:val="20"/>
-        </w:numPr>
-      </w:pPr>
-      <w:r>
-        <w:t>Copy that whole folder to your “documents\arduino\libraries” folder</w:t>
-      </w:r>
-    </w:p>
-    <w:p>
-      <w:pPr>
-        <w:pStyle w:val="ListParagraph"/>
-        <w:numPr>
-          <w:ilvl w:val="0"/>
-          <w:numId w:val="20"/>
-        </w:numPr>
-      </w:pPr>
-      <w:r>
-        <w:t>(This is the library published by the display manufacturer. Be aware there is some foul language in the "html" folder - delete the entire "html" folder if you do not want that)</w:t>
-      </w:r>
-    </w:p>
-    <w:p>
-      <w:pPr>
-        <w:pStyle w:val="ListParagraph"/>
-        <w:numPr>
-          <w:ilvl w:val="0"/>
-          <w:numId w:val="20"/>
-        </w:numPr>
-      </w:pPr>
-      <w:r>
-        <w:t>Your “documents\arduino\libraries” folder should now look something like:</w:t>
+        <w:t>There will be a folder called “</w:t>
+      </w:r>
+      <w:r>
+        <w:t>Ganymede</w:t>
+      </w:r>
+      <w:r>
+        <w:t>-master” in your “SDR” folder and its contents will look something like:</w:t>
       </w:r>
     </w:p>
     <w:p>
@@ -3982,10 +3748,210 @@
           <w:lang w:eastAsia="en-GB"/>
         </w:rPr>
         <w:drawing>
-          <wp:inline distT="0" distB="0" distL="0" distR="0" wp14:anchorId="474607B9" wp14:editId="64A311FB">
-            <wp:extent cx="5731510" cy="2778760"/>
-            <wp:effectExtent l="0" t="0" r="2540" b="2540"/>
-            <wp:docPr id="4" name="Picture 4"/>
+          <wp:inline distT="0" distB="0" distL="0" distR="0" wp14:anchorId="68829D5E" wp14:editId="1A9016CC">
+            <wp:extent cx="4763069" cy="2791562"/>
+            <wp:effectExtent l="0" t="0" r="0" b="8890"/>
+            <wp:docPr id="16" name="Picture 16"/>
+            <wp:cNvGraphicFramePr>
+              <a:graphicFrameLocks xmlns:a="http://schemas.openxmlformats.org/drawingml/2006/main" noChangeAspect="1"/>
+            </wp:cNvGraphicFramePr>
+            <a:graphic xmlns:a="http://schemas.openxmlformats.org/drawingml/2006/main">
+              <a:graphicData uri="http://schemas.openxmlformats.org/drawingml/2006/picture">
+                <pic:pic xmlns:pic="http://schemas.openxmlformats.org/drawingml/2006/picture">
+                  <pic:nvPicPr>
+                    <pic:cNvPr id="1" name=""/>
+                    <pic:cNvPicPr/>
+                  </pic:nvPicPr>
+                  <pic:blipFill>
+                    <a:blip r:embed="rId31"/>
+                    <a:stretch>
+                      <a:fillRect/>
+                    </a:stretch>
+                  </pic:blipFill>
+                  <pic:spPr>
+                    <a:xfrm>
+                      <a:off x="0" y="0"/>
+                      <a:ext cx="4776016" cy="2799150"/>
+                    </a:xfrm>
+                    <a:prstGeom prst="rect">
+                      <a:avLst/>
+                    </a:prstGeom>
+                  </pic:spPr>
+                </pic:pic>
+              </a:graphicData>
+            </a:graphic>
+          </wp:inline>
+        </w:drawing>
+      </w:r>
+    </w:p>
+    <w:p/>
+    <w:p>
+      <w:r>
+        <w:t>There are several folders:</w:t>
+      </w:r>
+    </w:p>
+    <w:tbl>
+      <w:tblPr>
+        <w:tblStyle w:val="TableGrid"/>
+        <w:tblW w:w="0" w:type="auto"/>
+        <w:tblLook w:val="04A0" w:firstRow="1" w:lastRow="0" w:firstColumn="1" w:lastColumn="0" w:noHBand="0" w:noVBand="1"/>
+      </w:tblPr>
+      <w:tblGrid>
+        <w:gridCol w:w="1838"/>
+        <w:gridCol w:w="7178"/>
+      </w:tblGrid>
+      <w:tr>
+        <w:tc>
+          <w:tcPr>
+            <w:tcW w:w="1838" w:type="dxa"/>
+          </w:tcPr>
+          <w:p>
+            <w:r>
+              <w:t>Documentation</w:t>
+            </w:r>
+          </w:p>
+        </w:tc>
+        <w:tc>
+          <w:tcPr>
+            <w:tcW w:w="7178" w:type="dxa"/>
+          </w:tcPr>
+          <w:p>
+            <w:r>
+              <w:t>The user guide and this installation guide</w:t>
+            </w:r>
+          </w:p>
+        </w:tc>
+      </w:tr>
+      <w:tr>
+        <w:tc>
+          <w:tcPr>
+            <w:tcW w:w="1838" w:type="dxa"/>
+          </w:tcPr>
+          <w:p>
+            <w:r>
+              <w:t>Nextion Display</w:t>
+            </w:r>
+          </w:p>
+        </w:tc>
+        <w:tc>
+          <w:tcPr>
+            <w:tcW w:w="7178" w:type="dxa"/>
+          </w:tcPr>
+          <w:p>
+            <w:r>
+              <w:t>Files for 2 things:</w:t>
+            </w:r>
+          </w:p>
+          <w:p>
+            <w:pPr>
+              <w:pStyle w:val="ListParagraph"/>
+              <w:numPr>
+                <w:ilvl w:val="0"/>
+                <w:numId w:val="27"/>
+              </w:numPr>
+            </w:pPr>
+            <w:r>
+              <w:t>For the Nextion display itself, setting out the layouts of the screens used</w:t>
+            </w:r>
+          </w:p>
+          <w:p>
+            <w:pPr>
+              <w:pStyle w:val="ListParagraph"/>
+              <w:numPr>
+                <w:ilvl w:val="0"/>
+                <w:numId w:val="27"/>
+              </w:numPr>
+            </w:pPr>
+            <w:r>
+              <w:t>Files to patch the Arduino library for the display</w:t>
+            </w:r>
+          </w:p>
+        </w:tc>
+      </w:tr>
+      <w:tr>
+        <w:tc>
+          <w:tcPr>
+            <w:tcW w:w="1838" w:type="dxa"/>
+          </w:tcPr>
+          <w:p>
+            <w:r>
+              <w:t>Sketch</w:t>
+            </w:r>
+          </w:p>
+        </w:tc>
+        <w:tc>
+          <w:tcPr>
+            <w:tcW w:w="7178" w:type="dxa"/>
+          </w:tcPr>
+          <w:p>
+            <w:r>
+              <w:t xml:space="preserve">The Arduino program for the </w:t>
+            </w:r>
+            <w:r>
+              <w:t>controller</w:t>
+            </w:r>
+            <w:r>
+              <w:t>.</w:t>
+            </w:r>
+          </w:p>
+        </w:tc>
+      </w:tr>
+    </w:tbl>
+    <w:p/>
+    <w:p>
+      <w:pPr>
+        <w:pStyle w:val="Heading2"/>
+      </w:pPr>
+      <w:r>
+        <w:t>Patch the ITEADLIB Library</w:t>
+      </w:r>
+    </w:p>
+    <w:p>
+      <w:r>
+        <w:t xml:space="preserve">Four files (plus a readme file) need to be copied from the </w:t>
+      </w:r>
+      <w:r>
+        <w:t>Ganymede</w:t>
+      </w:r>
+      <w:r>
+        <w:t xml:space="preserve"> repository to the ITEADLIB folder in the Arduino libraries.</w:t>
+      </w:r>
+    </w:p>
+    <w:p>
+      <w:pPr>
+        <w:pStyle w:val="ListParagraph"/>
+        <w:numPr>
+          <w:ilvl w:val="0"/>
+          <w:numId w:val="22"/>
+        </w:numPr>
+      </w:pPr>
+      <w:r>
+        <w:t>Open the folder “nextion display\arduino_library_update”</w:t>
+      </w:r>
+    </w:p>
+    <w:p>
+      <w:pPr>
+        <w:pStyle w:val="ListParagraph"/>
+        <w:numPr>
+          <w:ilvl w:val="0"/>
+          <w:numId w:val="22"/>
+        </w:numPr>
+      </w:pPr>
+      <w:r>
+        <w:t>It will have files as follows:</w:t>
+      </w:r>
+    </w:p>
+    <w:p>
+      <w:r>
+        <w:rPr>
+          <w:noProof/>
+          <w:lang w:eastAsia="en-GB"/>
+        </w:rPr>
+        <w:drawing>
+          <wp:inline distT="0" distB="0" distL="0" distR="0" wp14:anchorId="431B5875" wp14:editId="04C497D5">
+            <wp:extent cx="4851779" cy="2843553"/>
+            <wp:effectExtent l="0" t="0" r="6350" b="0"/>
+            <wp:docPr id="17" name="Picture 17"/>
             <wp:cNvGraphicFramePr>
               <a:graphicFrameLocks xmlns:a="http://schemas.openxmlformats.org/drawingml/2006/main" noChangeAspect="1"/>
             </wp:cNvGraphicFramePr>
@@ -4005,7 +3971,7 @@
                   <pic:spPr>
                     <a:xfrm>
                       <a:off x="0" y="0"/>
-                      <a:ext cx="5731510" cy="2778760"/>
+                      <a:ext cx="4880600" cy="2860445"/>
                     </a:xfrm>
                     <a:prstGeom prst="rect">
                       <a:avLst/>
@@ -4019,48 +3985,27 @@
       </w:r>
     </w:p>
     <w:p>
-      <w:r>
-        <w:t>The ITEADLIB folder needs to be patched in the next phase!</w:t>
-      </w:r>
-    </w:p>
-    <w:p>
-      <w:pPr>
-        <w:pStyle w:val="Heading1"/>
-      </w:pPr>
-      <w:r>
-        <w:t>Download the Odin Software Repository</w:t>
-      </w:r>
-    </w:p>
-    <w:p>
       <w:pPr>
         <w:pStyle w:val="ListParagraph"/>
         <w:numPr>
           <w:ilvl w:val="0"/>
-          <w:numId w:val="21"/>
+          <w:numId w:val="22"/>
         </w:numPr>
       </w:pPr>
       <w:r>
-        <w:t xml:space="preserve">Visit the repository on github: </w:t>
-      </w:r>
-      <w:hyperlink r:id="rId33" w:history="1">
-        <w:r>
-          <w:rPr>
-            <w:rStyle w:val="Hyperlink"/>
-          </w:rPr>
-          <w:t>https://github.com/laurencebarker/odin-SDR-console</w:t>
-        </w:r>
-      </w:hyperlink>
+        <w:t>Select then copy those files</w:t>
+      </w:r>
     </w:p>
     <w:p>
       <w:pPr>
         <w:pStyle w:val="ListParagraph"/>
         <w:numPr>
           <w:ilvl w:val="0"/>
-          <w:numId w:val="21"/>
+          <w:numId w:val="22"/>
         </w:numPr>
       </w:pPr>
       <w:r>
-        <w:t>Click “clone or download” then “download zip”</w:t>
+        <w:t>Navigate to your folder "documents\arduino\libraries\ITEADLIB_Arduino_Nextion"</w:t>
       </w:r>
     </w:p>
     <w:p>
@@ -4068,11 +4013,24 @@
         <w:pStyle w:val="ListParagraph"/>
         <w:numPr>
           <w:ilvl w:val="0"/>
-          <w:numId w:val="21"/>
+          <w:numId w:val="22"/>
         </w:numPr>
       </w:pPr>
       <w:r>
-        <w:t>Store the zip file on your PC for example in the “downloads” folder</w:t>
+        <w:t>Paste the 5 files there. 4 existing files will be replaced and the readme file will be added.</w:t>
+      </w:r>
+    </w:p>
+    <w:p>
+      <w:pPr>
+        <w:pStyle w:val="Heading2"/>
+      </w:pPr>
+      <w:r>
+        <w:t>Build the code</w:t>
+      </w:r>
+    </w:p>
+    <w:p>
+      <w:r>
+        <w:t>To open the Odin software sketch:</w:t>
       </w:r>
     </w:p>
     <w:p>
@@ -4080,11 +4038,11 @@
         <w:pStyle w:val="ListParagraph"/>
         <w:numPr>
           <w:ilvl w:val="0"/>
-          <w:numId w:val="21"/>
+          <w:numId w:val="23"/>
         </w:numPr>
       </w:pPr>
       <w:r>
-        <w:t>Open the zip file and extract to your PC; for example into a folder “SDR” in “documents”</w:t>
+        <w:t>Run the Arduino IDE</w:t>
       </w:r>
     </w:p>
     <w:p>
@@ -4092,11 +4050,53 @@
         <w:pStyle w:val="ListParagraph"/>
         <w:numPr>
           <w:ilvl w:val="0"/>
-          <w:numId w:val="21"/>
+          <w:numId w:val="23"/>
         </w:numPr>
       </w:pPr>
       <w:r>
-        <w:t>There will be a folder called “odin-SDR-console-master” in your “SDR” folder and its contents will look something like:</w:t>
+        <w:t>Use the "File|Open..." menu command</w:t>
+      </w:r>
+    </w:p>
+    <w:p>
+      <w:pPr>
+        <w:pStyle w:val="ListParagraph"/>
+        <w:numPr>
+          <w:ilvl w:val="0"/>
+          <w:numId w:val="23"/>
+        </w:numPr>
+      </w:pPr>
+      <w:r>
+        <w:t>Navigate to "</w:t>
+      </w:r>
+      <w:r>
+        <w:t>amp_protect</w:t>
+      </w:r>
+      <w:r>
+        <w:t>.ino" in folder "Documents\SDR\</w:t>
+      </w:r>
+      <w:r>
+        <w:t>Ganymede</w:t>
+      </w:r>
+      <w:r>
+        <w:t>-master\sketch\</w:t>
+      </w:r>
+      <w:r>
+        <w:t>amp_protect</w:t>
+      </w:r>
+      <w:r>
+        <w:t>" and click "open"</w:t>
+      </w:r>
+    </w:p>
+    <w:p>
+      <w:pPr>
+        <w:pStyle w:val="ListParagraph"/>
+        <w:numPr>
+          <w:ilvl w:val="0"/>
+          <w:numId w:val="23"/>
+        </w:numPr>
+      </w:pPr>
+      <w:r>
+        <w:t>you should now see the files listed in tabs above the editor window</w:t>
       </w:r>
     </w:p>
     <w:p>
@@ -4106,10 +4106,149 @@
           <w:lang w:eastAsia="en-GB"/>
         </w:rPr>
         <w:drawing>
-          <wp:inline distT="0" distB="0" distL="0" distR="0" wp14:anchorId="5EF5B8DA" wp14:editId="13C167E7">
-            <wp:extent cx="5731510" cy="2778760"/>
-            <wp:effectExtent l="0" t="0" r="2540" b="2540"/>
-            <wp:docPr id="13" name="Picture 13"/>
+          <wp:inline distT="0" distB="0" distL="0" distR="0" wp14:anchorId="0FE99B8D" wp14:editId="52B5754B">
+            <wp:extent cx="5052922" cy="4115786"/>
+            <wp:effectExtent l="0" t="0" r="0" b="0"/>
+            <wp:docPr id="19" name="Picture 19"/>
+            <wp:cNvGraphicFramePr>
+              <a:graphicFrameLocks xmlns:a="http://schemas.openxmlformats.org/drawingml/2006/main" noChangeAspect="1"/>
+            </wp:cNvGraphicFramePr>
+            <a:graphic xmlns:a="http://schemas.openxmlformats.org/drawingml/2006/main">
+              <a:graphicData uri="http://schemas.openxmlformats.org/drawingml/2006/picture">
+                <pic:pic xmlns:pic="http://schemas.openxmlformats.org/drawingml/2006/picture">
+                  <pic:nvPicPr>
+                    <pic:cNvPr id="1" name=""/>
+                    <pic:cNvPicPr/>
+                  </pic:nvPicPr>
+                  <pic:blipFill>
+                    <a:blip r:embed="rId33"/>
+                    <a:stretch>
+                      <a:fillRect/>
+                    </a:stretch>
+                  </pic:blipFill>
+                  <pic:spPr>
+                    <a:xfrm>
+                      <a:off x="0" y="0"/>
+                      <a:ext cx="5072987" cy="4132129"/>
+                    </a:xfrm>
+                    <a:prstGeom prst="rect">
+                      <a:avLst/>
+                    </a:prstGeom>
+                  </pic:spPr>
+                </pic:pic>
+              </a:graphicData>
+            </a:graphic>
+          </wp:inline>
+        </w:drawing>
+      </w:r>
+    </w:p>
+    <w:p/>
+    <w:p>
+      <w:r>
+        <w:t xml:space="preserve">You now need to tell the IDE what kind of board it is compiling for, and which serial port to use to connect to it. </w:t>
+      </w:r>
+    </w:p>
+    <w:p>
+      <w:pPr>
+        <w:pStyle w:val="ListParagraph"/>
+        <w:numPr>
+          <w:ilvl w:val="0"/>
+          <w:numId w:val="24"/>
+        </w:numPr>
+      </w:pPr>
+      <w:r>
+        <w:t>Connect a USB cable between the Arduino programming port (next to the black power connector) and your PC.</w:t>
+      </w:r>
+    </w:p>
+    <w:p>
+      <w:pPr>
+        <w:pStyle w:val="ListParagraph"/>
+        <w:numPr>
+          <w:ilvl w:val="0"/>
+          <w:numId w:val="24"/>
+        </w:numPr>
+      </w:pPr>
+      <w:r>
+        <w:t>It may be necessary to install device drivers at this point – follow any instructions.</w:t>
+      </w:r>
+    </w:p>
+    <w:p>
+      <w:pPr>
+        <w:pStyle w:val="ListParagraph"/>
+        <w:numPr>
+          <w:ilvl w:val="0"/>
+          <w:numId w:val="24"/>
+        </w:numPr>
+      </w:pPr>
+      <w:r>
+        <w:t xml:space="preserve">Click "board" on the "tools" menu and select "Arduino </w:t>
+      </w:r>
+      <w:r>
+        <w:t>Nano Every”</w:t>
+      </w:r>
+      <w:r>
+        <w:t xml:space="preserve"> from the list</w:t>
+      </w:r>
+    </w:p>
+    <w:p>
+      <w:pPr>
+        <w:pStyle w:val="ListParagraph"/>
+        <w:numPr>
+          <w:ilvl w:val="0"/>
+          <w:numId w:val="24"/>
+        </w:numPr>
+      </w:pPr>
+      <w:r>
+        <w:t>Click “registers emulation” on the “tools” menu and select “none (ATMEGA 4809)</w:t>
+      </w:r>
+    </w:p>
+    <w:p>
+      <w:pPr>
+        <w:pStyle w:val="ListParagraph"/>
+        <w:numPr>
+          <w:ilvl w:val="0"/>
+          <w:numId w:val="24"/>
+        </w:numPr>
+      </w:pPr>
+      <w:r>
+        <w:t>Click “port” on the “tools” menu and choose the Arduino COM port listed (mine is COM6)</w:t>
+      </w:r>
+    </w:p>
+    <w:p>
+      <w:pPr>
+        <w:pStyle w:val="ListParagraph"/>
+        <w:numPr>
+          <w:ilvl w:val="0"/>
+          <w:numId w:val="24"/>
+        </w:numPr>
+      </w:pPr>
+      <w:r>
+        <w:t>Click "Verify/compile" on the "sketch" menu to compile</w:t>
+      </w:r>
+    </w:p>
+    <w:p>
+      <w:pPr>
+        <w:pStyle w:val="ListParagraph"/>
+        <w:numPr>
+          <w:ilvl w:val="0"/>
+          <w:numId w:val="24"/>
+        </w:numPr>
+      </w:pPr>
+      <w:r>
+        <w:t>(A message “compiling sketch…” will appear. This will take around a minute and should result in a message saying the % of program space used)</w:t>
+      </w:r>
+    </w:p>
+    <w:p>
+      <w:r>
+        <w:rPr>
+          <w:noProof/>
+          <w:lang w:eastAsia="en-GB"/>
+        </w:rPr>
+        <w:drawing>
+          <wp:inline distT="0" distB="0" distL="0" distR="0" wp14:anchorId="13585D12" wp14:editId="2448B67F">
+            <wp:extent cx="5731510" cy="4010025"/>
+            <wp:effectExtent l="0" t="0" r="2540" b="9525"/>
+            <wp:docPr id="20" name="Picture 20"/>
             <wp:cNvGraphicFramePr>
               <a:graphicFrameLocks xmlns:a="http://schemas.openxmlformats.org/drawingml/2006/main" noChangeAspect="1"/>
             </wp:cNvGraphicFramePr>
@@ -4129,7 +4268,7 @@
                   <pic:spPr>
                     <a:xfrm>
                       <a:off x="0" y="0"/>
-                      <a:ext cx="5731510" cy="2778760"/>
+                      <a:ext cx="5731510" cy="4010025"/>
                     </a:xfrm>
                     <a:prstGeom prst="rect">
                       <a:avLst/>
@@ -4145,144 +4284,7 @@
     <w:p/>
     <w:p>
       <w:r>
-        <w:t>There are several folders:</w:t>
-      </w:r>
-    </w:p>
-    <w:tbl>
-      <w:tblPr>
-        <w:tblStyle w:val="TableGrid"/>
-        <w:tblW w:w="0" w:type="auto"/>
-        <w:tblLook w:val="04A0" w:firstRow="1" w:lastRow="0" w:firstColumn="1" w:lastColumn="0" w:noHBand="0" w:noVBand="1"/>
-      </w:tblPr>
-      <w:tblGrid>
-        <w:gridCol w:w="1838"/>
-        <w:gridCol w:w="7178"/>
-      </w:tblGrid>
-      <w:tr>
-        <w:tc>
-          <w:tcPr>
-            <w:tcW w:w="1838" w:type="dxa"/>
-          </w:tcPr>
-          <w:p>
-            <w:r>
-              <w:t>Documentation</w:t>
-            </w:r>
-          </w:p>
-        </w:tc>
-        <w:tc>
-          <w:tcPr>
-            <w:tcW w:w="7178" w:type="dxa"/>
-          </w:tcPr>
-          <w:p>
-            <w:r>
-              <w:t>The user guide and this installation guide</w:t>
-            </w:r>
-          </w:p>
-        </w:tc>
-      </w:tr>
-      <w:tr>
-        <w:tc>
-          <w:tcPr>
-            <w:tcW w:w="1838" w:type="dxa"/>
-          </w:tcPr>
-          <w:p>
-            <w:r>
-              <w:t>Hardware</w:t>
-            </w:r>
-          </w:p>
-        </w:tc>
-        <w:tc>
-          <w:tcPr>
-            <w:tcW w:w="7178" w:type="dxa"/>
-          </w:tcPr>
-          <w:p>
-            <w:r>
-              <w:t>The schematics and PCB layouts for the console PCB</w:t>
-            </w:r>
-          </w:p>
-        </w:tc>
-      </w:tr>
-      <w:tr>
-        <w:tc>
-          <w:tcPr>
-            <w:tcW w:w="1838" w:type="dxa"/>
-          </w:tcPr>
-          <w:p>
-            <w:r>
-              <w:t>Nextion Display</w:t>
-            </w:r>
-          </w:p>
-        </w:tc>
-        <w:tc>
-          <w:tcPr>
-            <w:tcW w:w="7178" w:type="dxa"/>
-          </w:tcPr>
-          <w:p>
-            <w:r>
-              <w:t>Files for 2 things:</w:t>
-            </w:r>
-          </w:p>
-          <w:p>
-            <w:pPr>
-              <w:pStyle w:val="ListParagraph"/>
-              <w:numPr>
-                <w:ilvl w:val="0"/>
-                <w:numId w:val="27"/>
-              </w:numPr>
-            </w:pPr>
-            <w:r>
-              <w:t>For the Nextion display itself, setting out the layouts of the screens used</w:t>
-            </w:r>
-          </w:p>
-          <w:p>
-            <w:pPr>
-              <w:pStyle w:val="ListParagraph"/>
-              <w:numPr>
-                <w:ilvl w:val="0"/>
-                <w:numId w:val="27"/>
-              </w:numPr>
-            </w:pPr>
-            <w:r>
-              <w:t>Files to patch the Arduino library for the display</w:t>
-            </w:r>
-          </w:p>
-        </w:tc>
-      </w:tr>
-      <w:tr>
-        <w:tc>
-          <w:tcPr>
-            <w:tcW w:w="1838" w:type="dxa"/>
-          </w:tcPr>
-          <w:p>
-            <w:r>
-              <w:t>Sketch</w:t>
-            </w:r>
-          </w:p>
-        </w:tc>
-        <w:tc>
-          <w:tcPr>
-            <w:tcW w:w="7178" w:type="dxa"/>
-          </w:tcPr>
-          <w:p>
-            <w:r>
-              <w:t>The Arduino program for the console.</w:t>
-            </w:r>
-          </w:p>
-        </w:tc>
-      </w:tr>
-    </w:tbl>
-    <w:p/>
-    <w:p>
-      <w:pPr>
-        <w:pStyle w:val="Heading2"/>
-      </w:pPr>
-      <w:r>
-        <w:t>Patch the ITEADLIB Library</w:t>
-      </w:r>
-    </w:p>
-    <w:p>
-      <w:r>
-        <w:t>Four files (plus a readme file) need to be copied from the Odin repository to the ITEADLIB folder in the Arduino libraries.</w:t>
+        <w:t>Finally you need to upload the code to your Arduino:</w:t>
       </w:r>
     </w:p>
     <w:p>
@@ -4290,11 +4292,11 @@
         <w:pStyle w:val="ListParagraph"/>
         <w:numPr>
           <w:ilvl w:val="0"/>
-          <w:numId w:val="22"/>
+          <w:numId w:val="25"/>
         </w:numPr>
       </w:pPr>
       <w:r>
-        <w:t>Open the folder “nextion display\arduino_library_update”</w:t>
+        <w:t>Click "Upload" on the "sketch" menu to upload to the Arduino</w:t>
       </w:r>
     </w:p>
     <w:p>
@@ -4302,11 +4304,62 @@
         <w:pStyle w:val="ListParagraph"/>
         <w:numPr>
           <w:ilvl w:val="0"/>
-          <w:numId w:val="22"/>
+          <w:numId w:val="25"/>
         </w:numPr>
       </w:pPr>
       <w:r>
-        <w:t>It will have files as follows:</w:t>
+        <w:t xml:space="preserve">A simple progress bar will show in the bottom window of the IDE, </w:t>
+      </w:r>
+      <w:r>
+        <w:t>“uploading”</w:t>
+      </w:r>
+    </w:p>
+    <w:p>
+      <w:pPr>
+        <w:pStyle w:val="ListParagraph"/>
+        <w:numPr>
+          <w:ilvl w:val="0"/>
+          <w:numId w:val="25"/>
+        </w:numPr>
+      </w:pPr>
+      <w:r>
+        <w:t>When it has successfu</w:t>
+      </w:r>
+      <w:r>
+        <w:t>l</w:t>
+      </w:r>
+      <w:r>
+        <w:t>l</w:t>
+      </w:r>
+      <w:r>
+        <w:t>y</w:t>
+      </w:r>
+      <w:r>
+        <w:t xml:space="preserve"> finished the last message will be </w:t>
+      </w:r>
+      <w:r>
+        <w:t>“done uploading”</w:t>
+      </w:r>
+    </w:p>
+    <w:p>
+      <w:pPr>
+        <w:pStyle w:val="ListParagraph"/>
+        <w:numPr>
+          <w:ilvl w:val="0"/>
+          <w:numId w:val="25"/>
+        </w:numPr>
+      </w:pPr>
+      <w:r>
+        <w:t>(A warning “</w:t>
+      </w:r>
+      <w:r>
+        <w:rPr>
+          <w:color w:val="D25218"/>
+        </w:rPr>
+        <w:t>avrdude: jtagmkII_initialize(): Cannot locate "flash" and "boot" memories in description</w:t>
+      </w:r>
+      <w:r>
+        <w:t>” can be ignored)</w:t>
       </w:r>
     </w:p>
     <w:p>
@@ -4316,10 +4369,10 @@
           <w:lang w:eastAsia="en-GB"/>
         </w:rPr>
         <w:drawing>
-          <wp:inline distT="0" distB="0" distL="0" distR="0" wp14:anchorId="7DBBC130" wp14:editId="26EF3817">
-            <wp:extent cx="5731510" cy="2778760"/>
-            <wp:effectExtent l="0" t="0" r="2540" b="2540"/>
-            <wp:docPr id="11" name="Picture 11"/>
+          <wp:inline distT="0" distB="0" distL="0" distR="0" wp14:anchorId="78A9F496" wp14:editId="58C93EE5">
+            <wp:extent cx="5731510" cy="4010025"/>
+            <wp:effectExtent l="0" t="0" r="2540" b="9525"/>
+            <wp:docPr id="21" name="Picture 21"/>
             <wp:cNvGraphicFramePr>
               <a:graphicFrameLocks xmlns:a="http://schemas.openxmlformats.org/drawingml/2006/main" noChangeAspect="1"/>
             </wp:cNvGraphicFramePr>
@@ -4339,7 +4392,7 @@
                   <pic:spPr>
                     <a:xfrm>
                       <a:off x="0" y="0"/>
-                      <a:ext cx="5731510" cy="2778760"/>
+                      <a:ext cx="5731510" cy="4010025"/>
                     </a:xfrm>
                     <a:prstGeom prst="rect">
                       <a:avLst/>
@@ -4352,401 +4405,18 @@
         </w:drawing>
       </w:r>
     </w:p>
-    <w:p>
-      <w:pPr>
-        <w:pStyle w:val="ListParagraph"/>
-        <w:numPr>
-          <w:ilvl w:val="0"/>
-          <w:numId w:val="22"/>
-        </w:numPr>
-      </w:pPr>
-      <w:r>
-        <w:t>Select then copy those files</w:t>
-      </w:r>
-    </w:p>
-    <w:p>
-      <w:pPr>
-        <w:pStyle w:val="ListParagraph"/>
-        <w:numPr>
-          <w:ilvl w:val="0"/>
-          <w:numId w:val="22"/>
-        </w:numPr>
-      </w:pPr>
-      <w:r>
-        <w:t>Navigate to your folder "documents\arduino\libraries\ITEADLIB_Arduino_Nextion"</w:t>
-      </w:r>
-    </w:p>
-    <w:p>
-      <w:pPr>
-        <w:pStyle w:val="ListParagraph"/>
-        <w:numPr>
-          <w:ilvl w:val="0"/>
-          <w:numId w:val="22"/>
-        </w:numPr>
-      </w:pPr>
-      <w:r>
-        <w:t>Paste the 5 files there. 4 existing files will be replaced and the readme file will be added.</w:t>
-      </w:r>
-    </w:p>
-    <w:p>
-      <w:pPr>
-        <w:pStyle w:val="Heading2"/>
-      </w:pPr>
-      <w:r>
-        <w:t>Build the code</w:t>
-      </w:r>
-    </w:p>
-    <w:p>
-      <w:r>
-        <w:t>To open the Odin software sketch:</w:t>
-      </w:r>
-    </w:p>
-    <w:p>
-      <w:pPr>
-        <w:pStyle w:val="ListParagraph"/>
-        <w:numPr>
-          <w:ilvl w:val="0"/>
-          <w:numId w:val="23"/>
-        </w:numPr>
-      </w:pPr>
-      <w:r>
-        <w:t>Run the Arduino IDE</w:t>
-      </w:r>
-    </w:p>
-    <w:p>
-      <w:pPr>
-        <w:pStyle w:val="ListParagraph"/>
-        <w:numPr>
-          <w:ilvl w:val="0"/>
-          <w:numId w:val="23"/>
-        </w:numPr>
-      </w:pPr>
-      <w:r>
-        <w:t>Use the "File|Open..." menu command</w:t>
-      </w:r>
-    </w:p>
-    <w:p>
-      <w:pPr>
-        <w:pStyle w:val="ListParagraph"/>
-        <w:numPr>
-          <w:ilvl w:val="0"/>
-          <w:numId w:val="23"/>
-        </w:numPr>
-      </w:pPr>
-      <w:r>
-        <w:t>Navigate to "odin_sdr_console.ino" in folder "Documents\SDR\odin-SDR-console-master\sketch\odin_sdr_console" and click "open"</w:t>
-      </w:r>
-    </w:p>
-    <w:p>
-      <w:pPr>
-        <w:pStyle w:val="ListParagraph"/>
-        <w:numPr>
-          <w:ilvl w:val="0"/>
-          <w:numId w:val="23"/>
-        </w:numPr>
-      </w:pPr>
-      <w:r>
-        <w:t>you should now see the files listed in tabs above the editor window</w:t>
-      </w:r>
-    </w:p>
     <w:p/>
     <w:p>
       <w:r>
-        <w:rPr>
-          <w:noProof/>
-          <w:lang w:eastAsia="en-GB"/>
-        </w:rPr>
-        <w:drawing>
-          <wp:inline distT="0" distB="0" distL="0" distR="0" wp14:anchorId="42478254" wp14:editId="4C5F9E4A">
-            <wp:extent cx="5731510" cy="3623310"/>
-            <wp:effectExtent l="0" t="0" r="2540" b="0"/>
-            <wp:docPr id="7" name="Picture 7"/>
-            <wp:cNvGraphicFramePr>
-              <a:graphicFrameLocks xmlns:a="http://schemas.openxmlformats.org/drawingml/2006/main" noChangeAspect="1"/>
-            </wp:cNvGraphicFramePr>
-            <a:graphic xmlns:a="http://schemas.openxmlformats.org/drawingml/2006/main">
-              <a:graphicData uri="http://schemas.openxmlformats.org/drawingml/2006/picture">
-                <pic:pic xmlns:pic="http://schemas.openxmlformats.org/drawingml/2006/picture">
-                  <pic:nvPicPr>
-                    <pic:cNvPr id="1" name=""/>
-                    <pic:cNvPicPr/>
-                  </pic:nvPicPr>
-                  <pic:blipFill>
-                    <a:blip r:embed="rId36"/>
-                    <a:stretch>
-                      <a:fillRect/>
-                    </a:stretch>
-                  </pic:blipFill>
-                  <pic:spPr>
-                    <a:xfrm>
-                      <a:off x="0" y="0"/>
-                      <a:ext cx="5731510" cy="3623310"/>
-                    </a:xfrm>
-                    <a:prstGeom prst="rect">
-                      <a:avLst/>
-                    </a:prstGeom>
-                  </pic:spPr>
-                </pic:pic>
-              </a:graphicData>
-            </a:graphic>
-          </wp:inline>
-        </w:drawing>
-      </w:r>
-    </w:p>
-    <w:p/>
-    <w:p>
-      <w:r>
-        <w:t xml:space="preserve">You now need to tell the IDE what kind of board it is compiling for, and which serial port to use to connect to it. </w:t>
-      </w:r>
-    </w:p>
-    <w:p>
-      <w:pPr>
-        <w:pStyle w:val="ListParagraph"/>
-        <w:numPr>
-          <w:ilvl w:val="0"/>
-          <w:numId w:val="24"/>
-        </w:numPr>
-      </w:pPr>
-      <w:r>
-        <w:t>Connect a USB cable between the Arduino programming port (next to the black power connector) and your PC.</w:t>
-      </w:r>
-    </w:p>
-    <w:p>
-      <w:pPr>
-        <w:pStyle w:val="ListParagraph"/>
-        <w:numPr>
-          <w:ilvl w:val="0"/>
-          <w:numId w:val="24"/>
-        </w:numPr>
-      </w:pPr>
-      <w:r>
-        <w:t>It may be necessary to install device drivers at this point – follow any instructions.</w:t>
-      </w:r>
-    </w:p>
-    <w:p>
-      <w:pPr>
-        <w:pStyle w:val="ListParagraph"/>
-        <w:numPr>
-          <w:ilvl w:val="0"/>
-          <w:numId w:val="24"/>
-        </w:numPr>
-      </w:pPr>
-      <w:r>
-        <w:t>Click "board" on the "tools" menu and select "Arduino Due (programming Port) from the list"</w:t>
-      </w:r>
-    </w:p>
-    <w:p>
-      <w:pPr>
-        <w:pStyle w:val="ListParagraph"/>
-        <w:numPr>
-          <w:ilvl w:val="0"/>
-          <w:numId w:val="24"/>
-        </w:numPr>
-      </w:pPr>
-      <w:r>
-        <w:t>Click “port” on the “tools” menu and choose the Arduino COM port listed (mine is COM6)</w:t>
-      </w:r>
-    </w:p>
-    <w:p>
-      <w:pPr>
-        <w:pStyle w:val="ListParagraph"/>
-        <w:numPr>
-          <w:ilvl w:val="0"/>
-          <w:numId w:val="24"/>
-        </w:numPr>
-      </w:pPr>
-      <w:r>
-        <w:t>Click "Verify/compile" on the "sketch" menu to compile</w:t>
-      </w:r>
-    </w:p>
-    <w:p>
-      <w:pPr>
-        <w:pStyle w:val="ListParagraph"/>
-        <w:numPr>
-          <w:ilvl w:val="0"/>
-          <w:numId w:val="24"/>
-        </w:numPr>
-      </w:pPr>
-      <w:r>
-        <w:t>(A message “compiling sketch…” will appear. This will take around a minute and should result in a message saying the % of program space used)</w:t>
-      </w:r>
-    </w:p>
-    <w:p>
-      <w:r>
-        <w:rPr>
-          <w:noProof/>
-          <w:lang w:eastAsia="en-GB"/>
-        </w:rPr>
-        <w:drawing>
-          <wp:inline distT="0" distB="0" distL="0" distR="0" wp14:anchorId="0B486B8E" wp14:editId="7452E4EC">
-            <wp:extent cx="5731510" cy="3623310"/>
-            <wp:effectExtent l="0" t="0" r="2540" b="0"/>
-            <wp:docPr id="8" name="Picture 8"/>
-            <wp:cNvGraphicFramePr>
-              <a:graphicFrameLocks xmlns:a="http://schemas.openxmlformats.org/drawingml/2006/main" noChangeAspect="1"/>
-            </wp:cNvGraphicFramePr>
-            <a:graphic xmlns:a="http://schemas.openxmlformats.org/drawingml/2006/main">
-              <a:graphicData uri="http://schemas.openxmlformats.org/drawingml/2006/picture">
-                <pic:pic xmlns:pic="http://schemas.openxmlformats.org/drawingml/2006/picture">
-                  <pic:nvPicPr>
-                    <pic:cNvPr id="1" name=""/>
-                    <pic:cNvPicPr/>
-                  </pic:nvPicPr>
-                  <pic:blipFill>
-                    <a:blip r:embed="rId37"/>
-                    <a:stretch>
-                      <a:fillRect/>
-                    </a:stretch>
-                  </pic:blipFill>
-                  <pic:spPr>
-                    <a:xfrm>
-                      <a:off x="0" y="0"/>
-                      <a:ext cx="5731510" cy="3623310"/>
-                    </a:xfrm>
-                    <a:prstGeom prst="rect">
-                      <a:avLst/>
-                    </a:prstGeom>
-                  </pic:spPr>
-                </pic:pic>
-              </a:graphicData>
-            </a:graphic>
-          </wp:inline>
-        </w:drawing>
-      </w:r>
-    </w:p>
-    <w:p/>
-    <w:p>
-      <w:r>
-        <w:t>Finally you need to upload the code to your Arduino:</w:t>
-      </w:r>
-    </w:p>
-    <w:p>
-      <w:pPr>
-        <w:pStyle w:val="ListParagraph"/>
-        <w:numPr>
-          <w:ilvl w:val="0"/>
-          <w:numId w:val="25"/>
-        </w:numPr>
-      </w:pPr>
-      <w:r>
-        <w:t>Click "Upload" on the "sketch" menu to upload to the Arduino</w:t>
-      </w:r>
-    </w:p>
-    <w:p>
-      <w:pPr>
-        <w:pStyle w:val="ListParagraph"/>
-        <w:numPr>
-          <w:ilvl w:val="0"/>
-          <w:numId w:val="25"/>
-        </w:numPr>
-      </w:pPr>
-      <w:r>
-        <w:t>A simple progress bar will show in the bottom window of the IDE, twice - for each of "programming" and "verify"</w:t>
-      </w:r>
-    </w:p>
-    <w:p>
-      <w:pPr>
-        <w:pStyle w:val="ListParagraph"/>
-        <w:numPr>
-          <w:ilvl w:val="0"/>
-          <w:numId w:val="25"/>
-        </w:numPr>
-      </w:pPr>
-      <w:r>
-        <w:t>When it has successful finished the last message will be "CPU reset"</w:t>
-      </w:r>
-    </w:p>
-    <w:p>
-      <w:r>
-        <w:rPr>
-          <w:noProof/>
-          <w:lang w:eastAsia="en-GB"/>
-        </w:rPr>
-        <w:drawing>
-          <wp:inline distT="0" distB="0" distL="0" distR="0" wp14:anchorId="2B2536BC" wp14:editId="4DB18DA8">
-            <wp:extent cx="5731510" cy="3904615"/>
-            <wp:effectExtent l="0" t="0" r="2540" b="635"/>
-            <wp:docPr id="9" name="Picture 9"/>
-            <wp:cNvGraphicFramePr>
-              <a:graphicFrameLocks xmlns:a="http://schemas.openxmlformats.org/drawingml/2006/main" noChangeAspect="1"/>
-            </wp:cNvGraphicFramePr>
-            <a:graphic xmlns:a="http://schemas.openxmlformats.org/drawingml/2006/main">
-              <a:graphicData uri="http://schemas.openxmlformats.org/drawingml/2006/picture">
-                <pic:pic xmlns:pic="http://schemas.openxmlformats.org/drawingml/2006/picture">
-                  <pic:nvPicPr>
-                    <pic:cNvPr id="1" name=""/>
-                    <pic:cNvPicPr/>
-                  </pic:nvPicPr>
-                  <pic:blipFill>
-                    <a:blip r:embed="rId38"/>
-                    <a:stretch>
-                      <a:fillRect/>
-                    </a:stretch>
-                  </pic:blipFill>
-                  <pic:spPr>
-                    <a:xfrm>
-                      <a:off x="0" y="0"/>
-                      <a:ext cx="5731510" cy="3904615"/>
-                    </a:xfrm>
-                    <a:prstGeom prst="rect">
-                      <a:avLst/>
-                    </a:prstGeom>
-                  </pic:spPr>
-                </pic:pic>
-              </a:graphicData>
-            </a:graphic>
-          </wp:inline>
-        </w:drawing>
-      </w:r>
-    </w:p>
-    <w:p/>
-    <w:p>
-      <w:r>
-        <w:rPr>
-          <w:noProof/>
-          <w:lang w:eastAsia="en-GB"/>
-        </w:rPr>
-        <w:drawing>
-          <wp:inline distT="0" distB="0" distL="0" distR="0" wp14:anchorId="2F944B30" wp14:editId="67152C27">
-            <wp:extent cx="5731510" cy="3904615"/>
-            <wp:effectExtent l="0" t="0" r="2540" b="635"/>
-            <wp:docPr id="10" name="Picture 10"/>
-            <wp:cNvGraphicFramePr>
-              <a:graphicFrameLocks xmlns:a="http://schemas.openxmlformats.org/drawingml/2006/main" noChangeAspect="1"/>
-            </wp:cNvGraphicFramePr>
-            <a:graphic xmlns:a="http://schemas.openxmlformats.org/drawingml/2006/main">
-              <a:graphicData uri="http://schemas.openxmlformats.org/drawingml/2006/picture">
-                <pic:pic xmlns:pic="http://schemas.openxmlformats.org/drawingml/2006/picture">
-                  <pic:nvPicPr>
-                    <pic:cNvPr id="1" name=""/>
-                    <pic:cNvPicPr/>
-                  </pic:nvPicPr>
-                  <pic:blipFill>
-                    <a:blip r:embed="rId39"/>
-                    <a:stretch>
-                      <a:fillRect/>
-                    </a:stretch>
-                  </pic:blipFill>
-                  <pic:spPr>
-                    <a:xfrm>
-                      <a:off x="0" y="0"/>
-                      <a:ext cx="5731510" cy="3904615"/>
-                    </a:xfrm>
-                    <a:prstGeom prst="rect">
-                      <a:avLst/>
-                    </a:prstGeom>
-                  </pic:spPr>
-                </pic:pic>
-              </a:graphicData>
-            </a:graphic>
-          </wp:inline>
-        </w:drawing>
-      </w:r>
-    </w:p>
-    <w:p/>
-    <w:p>
-      <w:r>
-        <w:t>Your Arduino should now be executing the Odin code!</w:t>
+        <w:t xml:space="preserve">Your Arduino should now be executing the </w:t>
+      </w:r>
+      <w:r>
+        <w:t>Ganymede</w:t>
+      </w:r>
+      <w:bookmarkStart w:id="1" w:name="_GoBack"/>
+      <w:bookmarkEnd w:id="1"/>
+      <w:r>
+        <w:t xml:space="preserve"> code!</w:t>
       </w:r>
     </w:p>
     <w:p>
@@ -8064,6 +7734,18 @@
       <w:u w:val="single"/>
     </w:rPr>
   </w:style>
+  <w:style w:type="character" w:styleId="FollowedHyperlink">
+    <w:name w:val="FollowedHyperlink"/>
+    <w:basedOn w:val="DefaultParagraphFont"/>
+    <w:uiPriority w:val="99"/>
+    <w:semiHidden/>
+    <w:unhideWhenUsed/>
+    <w:rsid w:val="003E6A03"/>
+    <w:rPr>
+      <w:color w:val="954F72" w:themeColor="followedHyperlink"/>
+      <w:u w:val="single"/>
+    </w:rPr>
+  </w:style>
 </w:styles>
 </file>
 

</xml_diff>

<commit_message>
thresholds updated and temperature interpolation added
</commit_message>
<xml_diff>
--- a/documentation/ganymede design notes.docx
+++ b/documentation/ganymede design notes.docx
@@ -306,7 +306,7 @@
           <v:shape id="_x0000_i1025" type="#_x0000_t75" style="width:361.6pt;height:218.15pt" o:ole="">
             <v:imagedata r:id="rId5" o:title=""/>
           </v:shape>
-          <o:OLEObject Type="Embed" ProgID="Visio.Drawing.11" ShapeID="_x0000_i1025" DrawAspect="Content" ObjectID="_1636104065" r:id="rId6"/>
+          <o:OLEObject Type="Embed" ProgID="Visio.Drawing.11" ShapeID="_x0000_i1025" DrawAspect="Content" ObjectID="_1636526940" r:id="rId6"/>
         </w:object>
       </w:r>
     </w:p>
@@ -448,7 +448,7 @@
           <v:shape id="_x0000_i1026" type="#_x0000_t75" style="width:463.7pt;height:340.65pt" o:ole="">
             <v:imagedata r:id="rId7" o:title=""/>
           </v:shape>
-          <o:OLEObject Type="Embed" ProgID="Visio.Drawing.11" ShapeID="_x0000_i1026" DrawAspect="Content" ObjectID="_1636104066" r:id="rId8"/>
+          <o:OLEObject Type="Embed" ProgID="Visio.Drawing.11" ShapeID="_x0000_i1026" DrawAspect="Content" ObjectID="_1636526941" r:id="rId8"/>
         </w:object>
       </w:r>
     </w:p>
@@ -683,7 +683,152 @@
         <w:t>characteristic calculated in spreadsheet.</w:t>
       </w:r>
     </w:p>
+    <w:p>
+      <w:pPr>
+        <w:pStyle w:val="Heading2"/>
+      </w:pPr>
+      <w:r>
+        <w:t>Trip levels</w:t>
+      </w:r>
+    </w:p>
+    <w:p>
+      <w:r>
+        <w:t xml:space="preserve">These are the initial trip levels. All are simple constants in the software and can be changed very easily. </w:t>
+      </w:r>
+    </w:p>
+    <w:tbl>
+      <w:tblPr>
+        <w:tblStyle w:val="TableGrid"/>
+        <w:tblW w:w="0" w:type="auto"/>
+        <w:tblInd w:w="2547" w:type="dxa"/>
+        <w:tblLook w:val="04A0" w:firstRow="1" w:lastRow="0" w:firstColumn="1" w:lastColumn="0" w:noHBand="0" w:noVBand="1"/>
+      </w:tblPr>
+      <w:tblGrid>
+        <w:gridCol w:w="1961"/>
+        <w:gridCol w:w="2291"/>
+      </w:tblGrid>
+      <w:tr>
+        <w:tc>
+          <w:tcPr>
+            <w:tcW w:w="1961" w:type="dxa"/>
+          </w:tcPr>
+          <w:p>
+            <w:r>
+              <w:t>Voltage</w:t>
+            </w:r>
+          </w:p>
+        </w:tc>
+        <w:tc>
+          <w:tcPr>
+            <w:tcW w:w="2291" w:type="dxa"/>
+          </w:tcPr>
+          <w:p>
+            <w:r>
+              <w:t>55V</w:t>
+            </w:r>
+          </w:p>
+        </w:tc>
+      </w:tr>
+      <w:tr>
+        <w:tc>
+          <w:tcPr>
+            <w:tcW w:w="1961" w:type="dxa"/>
+          </w:tcPr>
+          <w:p>
+            <w:r>
+              <w:t>Current</w:t>
+            </w:r>
+          </w:p>
+        </w:tc>
+        <w:tc>
+          <w:tcPr>
+            <w:tcW w:w="2291" w:type="dxa"/>
+          </w:tcPr>
+          <w:p>
+            <w:r>
+              <w:t>22A</w:t>
+            </w:r>
+          </w:p>
+        </w:tc>
+      </w:tr>
+      <w:tr>
+        <w:tc>
+          <w:tcPr>
+            <w:tcW w:w="1961" w:type="dxa"/>
+          </w:tcPr>
+          <w:p>
+            <w:r>
+              <w:t>Forward Power</w:t>
+            </w:r>
+          </w:p>
+        </w:tc>
+        <w:tc>
+          <w:tcPr>
+            <w:tcW w:w="2291" w:type="dxa"/>
+          </w:tcPr>
+          <w:p>
+            <w:r>
+              <w:t>600W (slow software)</w:t>
+            </w:r>
+          </w:p>
+        </w:tc>
+      </w:tr>
+      <w:tr>
+        <w:tc>
+          <w:tcPr>
+            <w:tcW w:w="1961" w:type="dxa"/>
+          </w:tcPr>
+          <w:p>
+            <w:r>
+              <w:t>Reverse power</w:t>
+            </w:r>
+          </w:p>
+        </w:tc>
+        <w:tc>
+          <w:tcPr>
+            <w:tcW w:w="2291" w:type="dxa"/>
+          </w:tcPr>
+          <w:p>
+            <w:r>
+              <w:t>100W</w:t>
+            </w:r>
+          </w:p>
+        </w:tc>
+      </w:tr>
+      <w:tr>
+        <w:tc>
+          <w:tcPr>
+            <w:tcW w:w="1961" w:type="dxa"/>
+          </w:tcPr>
+          <w:p>
+            <w:r>
+              <w:t>Temperature</w:t>
+            </w:r>
+          </w:p>
+        </w:tc>
+        <w:tc>
+          <w:tcPr>
+            <w:tcW w:w="2291" w:type="dxa"/>
+          </w:tcPr>
+          <w:p>
+            <w:r>
+              <w:t>9</w:t>
+            </w:r>
+            <w:bookmarkStart w:id="0" w:name="_GoBack"/>
+            <w:bookmarkEnd w:id="0"/>
+            <w:r>
+              <w:t>0C (slow software)</w:t>
+            </w:r>
+          </w:p>
+        </w:tc>
+      </w:tr>
+    </w:tbl>
     <w:p/>
+    <w:p>
+      <w:r>
+        <w:t xml:space="preserve">A spreadsheet calculates the correct DAC settings and works out the calibration constants for ADC input. </w:t>
+      </w:r>
+    </w:p>
     <w:p/>
     <w:p>
       <w:r>
@@ -691,7 +836,7 @@
           <v:shape id="_x0000_i1027" type="#_x0000_t75" style="width:483.6pt;height:511.5pt" o:ole="">
             <v:imagedata r:id="rId9" o:title=""/>
           </v:shape>
-          <o:OLEObject Type="Embed" ProgID="Visio.Drawing.15" ShapeID="_x0000_i1027" DrawAspect="Content" ObjectID="_1636104067" r:id="rId10"/>
+          <o:OLEObject Type="Embed" ProgID="Visio.Drawing.15" ShapeID="_x0000_i1027" DrawAspect="Content" ObjectID="_1636526942" r:id="rId10"/>
         </w:object>
       </w:r>
     </w:p>
@@ -1841,7 +1986,7 @@
                 <v:shape id="_x0000_i1028" type="#_x0000_t75" style="width:276.2pt;height:155.3pt" o:ole="">
                   <v:imagedata r:id="rId13" o:title=""/>
                 </v:shape>
-                <o:OLEObject Type="Embed" ProgID="Visio.Drawing.15" ShapeID="_x0000_i1028" DrawAspect="Content" ObjectID="_1636104068" r:id="rId14"/>
+                <o:OLEObject Type="Embed" ProgID="Visio.Drawing.15" ShapeID="_x0000_i1028" DrawAspect="Content" ObjectID="_1636526943" r:id="rId14"/>
               </w:object>
             </w:r>
           </w:p>
@@ -1885,7 +2030,7 @@
                 <v:shape id="_x0000_i1029" type="#_x0000_t75" style="width:276.2pt;height:155.3pt" o:ole="">
                   <v:imagedata r:id="rId15" o:title=""/>
                 </v:shape>
-                <o:OLEObject Type="Embed" ProgID="Visio.Drawing.15" ShapeID="_x0000_i1029" DrawAspect="Content" ObjectID="_1636104069" r:id="rId16"/>
+                <o:OLEObject Type="Embed" ProgID="Visio.Drawing.15" ShapeID="_x0000_i1029" DrawAspect="Content" ObjectID="_1636526944" r:id="rId16"/>
               </w:object>
             </w:r>
           </w:p>
@@ -1932,8 +2077,8 @@
             </w:r>
           </w:p>
         </w:tc>
-        <w:bookmarkStart w:id="0" w:name="_MON_1634313535"/>
-        <w:bookmarkEnd w:id="0"/>
+        <w:bookmarkStart w:id="1" w:name="_MON_1634313535"/>
+        <w:bookmarkEnd w:id="1"/>
         <w:tc>
           <w:tcPr>
             <w:tcW w:w="5902" w:type="dxa"/>
@@ -1944,7 +2089,7 @@
                 <v:shape id="_x0000_i1030" type="#_x0000_t75" style="width:276.2pt;height:155.3pt" o:ole="">
                   <v:imagedata r:id="rId17" o:title=""/>
                 </v:shape>
-                <o:OLEObject Type="Embed" ProgID="Visio.Drawing.15" ShapeID="_x0000_i1030" DrawAspect="Content" ObjectID="_1636104070" r:id="rId18"/>
+                <o:OLEObject Type="Embed" ProgID="Visio.Drawing.15" ShapeID="_x0000_i1030" DrawAspect="Content" ObjectID="_1636526945" r:id="rId18"/>
               </w:object>
             </w:r>
           </w:p>
@@ -1955,7 +2100,7 @@
                 <v:shape id="_x0000_i1031" type="#_x0000_t75" style="width:276.2pt;height:155.3pt" o:ole="">
                   <v:imagedata r:id="rId19" o:title=""/>
                 </v:shape>
-                <o:OLEObject Type="Embed" ProgID="Visio.Drawing.15" ShapeID="_x0000_i1031" DrawAspect="Content" ObjectID="_1636104071" r:id="rId20"/>
+                <o:OLEObject Type="Embed" ProgID="Visio.Drawing.15" ShapeID="_x0000_i1031" DrawAspect="Content" ObjectID="_1636526946" r:id="rId20"/>
               </w:object>
             </w:r>
           </w:p>
@@ -2040,7 +2185,7 @@
                 <v:shape id="_x0000_i1032" type="#_x0000_t75" style="width:276.2pt;height:154.75pt" o:ole="">
                   <v:imagedata r:id="rId21" o:title=""/>
                 </v:shape>
-                <o:OLEObject Type="Embed" ProgID="Visio.Drawing.15" ShapeID="_x0000_i1032" DrawAspect="Content" ObjectID="_1636104072" r:id="rId22"/>
+                <o:OLEObject Type="Embed" ProgID="Visio.Drawing.15" ShapeID="_x0000_i1032" DrawAspect="Content" ObjectID="_1636526947" r:id="rId22"/>
               </w:object>
             </w:r>
           </w:p>
@@ -2082,7 +2227,7 @@
                 <v:shape id="_x0000_i1033" type="#_x0000_t75" style="width:276.2pt;height:155.3pt" o:ole="">
                   <v:imagedata r:id="rId23" o:title=""/>
                 </v:shape>
-                <o:OLEObject Type="Embed" ProgID="Visio.Drawing.15" ShapeID="_x0000_i1033" DrawAspect="Content" ObjectID="_1636104073" r:id="rId24"/>
+                <o:OLEObject Type="Embed" ProgID="Visio.Drawing.15" ShapeID="_x0000_i1033" DrawAspect="Content" ObjectID="_1636526948" r:id="rId24"/>
               </w:object>
             </w:r>
           </w:p>
@@ -3154,24 +3299,2131 @@
           </w:p>
         </w:tc>
       </w:tr>
+    </w:tbl>
+    <w:p/>
+    <w:p>
+      <w:pPr>
+        <w:pStyle w:val="Heading1"/>
+      </w:pPr>
+      <w:r>
+        <w:t>Control Board I/O Connections</w:t>
+      </w:r>
+    </w:p>
+    <w:tbl>
+      <w:tblPr>
+        <w:tblStyle w:val="TableGrid"/>
+        <w:tblW w:w="0" w:type="auto"/>
+        <w:tblLook w:val="04A0" w:firstRow="1" w:lastRow="0" w:firstColumn="1" w:lastColumn="0" w:noHBand="0" w:noVBand="1"/>
+      </w:tblPr>
+      <w:tblGrid>
+        <w:gridCol w:w="1271"/>
+        <w:gridCol w:w="2268"/>
+        <w:gridCol w:w="1559"/>
+        <w:gridCol w:w="3918"/>
+      </w:tblGrid>
       <w:tr>
-        <w:trPr>
-          <w:cantSplit/>
-        </w:trPr>
-        <w:tc>
-          <w:tcPr>
-            <w:tcW w:w="1838" w:type="dxa"/>
+        <w:tc>
+          <w:tcPr>
+            <w:tcW w:w="1271" w:type="dxa"/>
+          </w:tcPr>
+          <w:p>
+            <w:pPr>
+              <w:rPr>
+                <w:b/>
+              </w:rPr>
+            </w:pPr>
+            <w:r>
+              <w:rPr>
+                <w:b/>
+              </w:rPr>
+              <w:t>Connector</w:t>
+            </w:r>
+          </w:p>
+        </w:tc>
+        <w:tc>
+          <w:tcPr>
+            <w:tcW w:w="2268" w:type="dxa"/>
+          </w:tcPr>
+          <w:p>
+            <w:r>
+              <w:t>J1</w:t>
+            </w:r>
+          </w:p>
+        </w:tc>
+        <w:tc>
+          <w:tcPr>
+            <w:tcW w:w="1559" w:type="dxa"/>
+          </w:tcPr>
+          <w:p>
+            <w:pPr>
+              <w:rPr>
+                <w:b/>
+              </w:rPr>
+            </w:pPr>
+            <w:r>
+              <w:rPr>
+                <w:b/>
+              </w:rPr>
+              <w:t>Connects to:</w:t>
+            </w:r>
+          </w:p>
+        </w:tc>
+        <w:tc>
+          <w:tcPr>
+            <w:tcW w:w="3918" w:type="dxa"/>
+          </w:tcPr>
+          <w:p>
+            <w:r>
+              <w:t>BPF Board</w:t>
+            </w:r>
+          </w:p>
+        </w:tc>
+      </w:tr>
+      <w:tr>
+        <w:tc>
+          <w:tcPr>
+            <w:tcW w:w="1271" w:type="dxa"/>
+          </w:tcPr>
+          <w:p>
+            <w:pPr>
+              <w:rPr>
+                <w:b/>
+              </w:rPr>
+            </w:pPr>
+            <w:r>
+              <w:rPr>
+                <w:b/>
+              </w:rPr>
+              <w:t>Type:</w:t>
+            </w:r>
+          </w:p>
+        </w:tc>
+        <w:tc>
+          <w:tcPr>
+            <w:tcW w:w="2268" w:type="dxa"/>
+          </w:tcPr>
+          <w:p>
+            <w:r>
+              <w:t>10 pin, 2x5 0.1” pitch?</w:t>
+            </w:r>
+          </w:p>
+        </w:tc>
+        <w:tc>
+          <w:tcPr>
+            <w:tcW w:w="1559" w:type="dxa"/>
           </w:tcPr>
           <w:p/>
         </w:tc>
         <w:tc>
           <w:tcPr>
-            <w:tcW w:w="7178" w:type="dxa"/>
+            <w:tcW w:w="3918" w:type="dxa"/>
+          </w:tcPr>
+          <w:p/>
+        </w:tc>
+      </w:tr>
+      <w:tr>
+        <w:tc>
+          <w:tcPr>
+            <w:tcW w:w="1271" w:type="dxa"/>
+          </w:tcPr>
+          <w:p>
+            <w:pPr>
+              <w:rPr>
+                <w:b/>
+              </w:rPr>
+            </w:pPr>
+            <w:r>
+              <w:rPr>
+                <w:b/>
+              </w:rPr>
+              <w:t>Pin</w:t>
+            </w:r>
+          </w:p>
+        </w:tc>
+        <w:tc>
+          <w:tcPr>
+            <w:tcW w:w="2268" w:type="dxa"/>
+          </w:tcPr>
+          <w:p>
+            <w:pPr>
+              <w:rPr>
+                <w:b/>
+              </w:rPr>
+            </w:pPr>
+            <w:r>
+              <w:rPr>
+                <w:b/>
+              </w:rPr>
+              <w:t xml:space="preserve">Signal </w:t>
+            </w:r>
+          </w:p>
+        </w:tc>
+        <w:tc>
+          <w:tcPr>
+            <w:tcW w:w="1559" w:type="dxa"/>
+          </w:tcPr>
+          <w:p>
+            <w:pPr>
+              <w:rPr>
+                <w:b/>
+              </w:rPr>
+            </w:pPr>
+            <w:r>
+              <w:rPr>
+                <w:b/>
+              </w:rPr>
+              <w:t>Level</w:t>
+            </w:r>
+          </w:p>
+        </w:tc>
+        <w:tc>
+          <w:tcPr>
+            <w:tcW w:w="3918" w:type="dxa"/>
+          </w:tcPr>
+          <w:p>
+            <w:pPr>
+              <w:rPr>
+                <w:b/>
+              </w:rPr>
+            </w:pPr>
+            <w:r>
+              <w:rPr>
+                <w:b/>
+              </w:rPr>
+              <w:t>Notes</w:t>
+            </w:r>
+          </w:p>
+        </w:tc>
+      </w:tr>
+      <w:tr>
+        <w:tc>
+          <w:tcPr>
+            <w:tcW w:w="1271" w:type="dxa"/>
+          </w:tcPr>
+          <w:p>
+            <w:r>
+              <w:t>1</w:t>
+            </w:r>
+          </w:p>
+        </w:tc>
+        <w:tc>
+          <w:tcPr>
+            <w:tcW w:w="2268" w:type="dxa"/>
+          </w:tcPr>
+          <w:p>
+            <w:r>
+              <w:t>+12V</w:t>
+            </w:r>
+          </w:p>
+        </w:tc>
+        <w:tc>
+          <w:tcPr>
+            <w:tcW w:w="1559" w:type="dxa"/>
+          </w:tcPr>
+          <w:p/>
+        </w:tc>
+        <w:tc>
+          <w:tcPr>
+            <w:tcW w:w="3918" w:type="dxa"/>
+          </w:tcPr>
+          <w:p/>
+        </w:tc>
+      </w:tr>
+      <w:tr>
+        <w:tc>
+          <w:tcPr>
+            <w:tcW w:w="1271" w:type="dxa"/>
+          </w:tcPr>
+          <w:p>
+            <w:r>
+              <w:t>2</w:t>
+            </w:r>
+          </w:p>
+        </w:tc>
+        <w:tc>
+          <w:tcPr>
+            <w:tcW w:w="2268" w:type="dxa"/>
+          </w:tcPr>
+          <w:p>
+            <w:r>
+              <w:t>GND</w:t>
+            </w:r>
+          </w:p>
+        </w:tc>
+        <w:tc>
+          <w:tcPr>
+            <w:tcW w:w="1559" w:type="dxa"/>
+          </w:tcPr>
+          <w:p/>
+        </w:tc>
+        <w:tc>
+          <w:tcPr>
+            <w:tcW w:w="3918" w:type="dxa"/>
+          </w:tcPr>
+          <w:p/>
+        </w:tc>
+      </w:tr>
+      <w:tr>
+        <w:tc>
+          <w:tcPr>
+            <w:tcW w:w="1271" w:type="dxa"/>
+          </w:tcPr>
+          <w:p>
+            <w:r>
+              <w:t>3</w:t>
+            </w:r>
+          </w:p>
+        </w:tc>
+        <w:tc>
+          <w:tcPr>
+            <w:tcW w:w="2268" w:type="dxa"/>
+          </w:tcPr>
+          <w:p>
+            <w:r>
+              <w:t>TXRX_RELAY</w:t>
+            </w:r>
+          </w:p>
+        </w:tc>
+        <w:tc>
+          <w:tcPr>
+            <w:tcW w:w="1559" w:type="dxa"/>
+          </w:tcPr>
+          <w:p>
+            <w:r>
+              <w:t>Open drain, +</w:t>
+            </w:r>
+            <w:r>
+              <w:t>pullup to +5V</w:t>
+            </w:r>
+          </w:p>
+        </w:tc>
+        <w:tc>
+          <w:tcPr>
+            <w:tcW w:w="3918" w:type="dxa"/>
+          </w:tcPr>
+          <w:p>
+            <w:r>
+              <w:t>Low = PTT pressed</w:t>
+            </w:r>
+          </w:p>
+        </w:tc>
+      </w:tr>
+      <w:tr>
+        <w:tc>
+          <w:tcPr>
+            <w:tcW w:w="1271" w:type="dxa"/>
+          </w:tcPr>
+          <w:p>
+            <w:r>
+              <w:t>4</w:t>
+            </w:r>
+          </w:p>
+        </w:tc>
+        <w:tc>
+          <w:tcPr>
+            <w:tcW w:w="2268" w:type="dxa"/>
+          </w:tcPr>
+          <w:p>
+            <w:r>
+              <w:t>GND</w:t>
+            </w:r>
+          </w:p>
+        </w:tc>
+        <w:tc>
+          <w:tcPr>
+            <w:tcW w:w="1559" w:type="dxa"/>
+          </w:tcPr>
+          <w:p/>
+        </w:tc>
+        <w:tc>
+          <w:tcPr>
+            <w:tcW w:w="3918" w:type="dxa"/>
+          </w:tcPr>
+          <w:p/>
+        </w:tc>
+      </w:tr>
+      <w:tr>
+        <w:tc>
+          <w:tcPr>
+            <w:tcW w:w="1271" w:type="dxa"/>
+          </w:tcPr>
+          <w:p>
+            <w:r>
+              <w:t>5</w:t>
+            </w:r>
+          </w:p>
+        </w:tc>
+        <w:tc>
+          <w:tcPr>
+            <w:tcW w:w="2268" w:type="dxa"/>
+          </w:tcPr>
+          <w:p>
+            <w:r>
+              <w:t>GND</w:t>
+            </w:r>
+          </w:p>
+        </w:tc>
+        <w:tc>
+          <w:tcPr>
+            <w:tcW w:w="1559" w:type="dxa"/>
+          </w:tcPr>
+          <w:p/>
+        </w:tc>
+        <w:tc>
+          <w:tcPr>
+            <w:tcW w:w="3918" w:type="dxa"/>
+          </w:tcPr>
+          <w:p/>
+        </w:tc>
+      </w:tr>
+      <w:tr>
+        <w:tc>
+          <w:tcPr>
+            <w:tcW w:w="1271" w:type="dxa"/>
+          </w:tcPr>
+          <w:p>
+            <w:r>
+              <w:t>6</w:t>
+            </w:r>
+          </w:p>
+        </w:tc>
+        <w:tc>
+          <w:tcPr>
+            <w:tcW w:w="2268" w:type="dxa"/>
+          </w:tcPr>
+          <w:p>
+            <w:r>
+              <w:t>Drain current sense</w:t>
+            </w:r>
+          </w:p>
+        </w:tc>
+        <w:tc>
+          <w:tcPr>
+            <w:tcW w:w="1559" w:type="dxa"/>
+          </w:tcPr>
+          <w:p>
+            <w:r>
+              <w:t>0-5V</w:t>
+            </w:r>
+          </w:p>
+        </w:tc>
+        <w:tc>
+          <w:tcPr>
+            <w:tcW w:w="3918" w:type="dxa"/>
+          </w:tcPr>
+          <w:p>
+            <w:r>
+              <w:t>Source: pallet</w:t>
+            </w:r>
+          </w:p>
+        </w:tc>
+      </w:tr>
+      <w:tr>
+        <w:tc>
+          <w:tcPr>
+            <w:tcW w:w="1271" w:type="dxa"/>
+          </w:tcPr>
+          <w:p>
+            <w:r>
+              <w:t>7</w:t>
+            </w:r>
+          </w:p>
+        </w:tc>
+        <w:tc>
+          <w:tcPr>
+            <w:tcW w:w="2268" w:type="dxa"/>
+          </w:tcPr>
+          <w:p>
+            <w:r>
+              <w:t>PSU Voltage sense</w:t>
+            </w:r>
+          </w:p>
+        </w:tc>
+        <w:tc>
+          <w:tcPr>
+            <w:tcW w:w="1559" w:type="dxa"/>
+          </w:tcPr>
+          <w:p>
+            <w:r>
+              <w:t>0-5V</w:t>
+            </w:r>
+          </w:p>
+        </w:tc>
+        <w:tc>
+          <w:tcPr>
+            <w:tcW w:w="3918" w:type="dxa"/>
+          </w:tcPr>
+          <w:p>
+            <w:r>
+              <w:t>Source: pallet</w:t>
+            </w:r>
+          </w:p>
+        </w:tc>
+      </w:tr>
+      <w:tr>
+        <w:tc>
+          <w:tcPr>
+            <w:tcW w:w="1271" w:type="dxa"/>
+          </w:tcPr>
+          <w:p>
+            <w:r>
+              <w:t>8</w:t>
+            </w:r>
+          </w:p>
+        </w:tc>
+        <w:tc>
+          <w:tcPr>
+            <w:tcW w:w="2268" w:type="dxa"/>
+          </w:tcPr>
+          <w:p>
+            <w:r>
+              <w:t>NC</w:t>
+            </w:r>
+          </w:p>
+        </w:tc>
+        <w:tc>
+          <w:tcPr>
+            <w:tcW w:w="1559" w:type="dxa"/>
+          </w:tcPr>
+          <w:p>
+            <w:r>
+              <w:t>-</w:t>
+            </w:r>
+          </w:p>
+        </w:tc>
+        <w:tc>
+          <w:tcPr>
+            <w:tcW w:w="3918" w:type="dxa"/>
+          </w:tcPr>
+          <w:p/>
+        </w:tc>
+      </w:tr>
+      <w:tr>
+        <w:tc>
+          <w:tcPr>
+            <w:tcW w:w="1271" w:type="dxa"/>
+          </w:tcPr>
+          <w:p>
+            <w:r>
+              <w:t>9</w:t>
+            </w:r>
+          </w:p>
+        </w:tc>
+        <w:tc>
+          <w:tcPr>
+            <w:tcW w:w="2268" w:type="dxa"/>
+          </w:tcPr>
+          <w:p>
+            <w:r>
+              <w:t>Temperature sense</w:t>
+            </w:r>
+          </w:p>
+        </w:tc>
+        <w:tc>
+          <w:tcPr>
+            <w:tcW w:w="1559" w:type="dxa"/>
+          </w:tcPr>
+          <w:p>
+            <w:r>
+              <w:t>0-4V</w:t>
+            </w:r>
+          </w:p>
+        </w:tc>
+        <w:tc>
+          <w:tcPr>
+            <w:tcW w:w="3918" w:type="dxa"/>
+          </w:tcPr>
+          <w:p>
+            <w:r>
+              <w:t>Source: pallet</w:t>
+            </w:r>
+          </w:p>
+        </w:tc>
+      </w:tr>
+      <w:tr>
+        <w:tc>
+          <w:tcPr>
+            <w:tcW w:w="1271" w:type="dxa"/>
+          </w:tcPr>
+          <w:p>
+            <w:r>
+              <w:t>10</w:t>
+            </w:r>
+          </w:p>
+        </w:tc>
+        <w:tc>
+          <w:tcPr>
+            <w:tcW w:w="2268" w:type="dxa"/>
+          </w:tcPr>
+          <w:p>
+            <w:r>
+              <w:t>GND</w:t>
+            </w:r>
+          </w:p>
+        </w:tc>
+        <w:tc>
+          <w:tcPr>
+            <w:tcW w:w="1559" w:type="dxa"/>
+          </w:tcPr>
+          <w:p/>
+        </w:tc>
+        <w:tc>
+          <w:tcPr>
+            <w:tcW w:w="3918" w:type="dxa"/>
           </w:tcPr>
           <w:p/>
         </w:tc>
       </w:tr>
     </w:tbl>
+    <w:p/>
+    <w:tbl>
+      <w:tblPr>
+        <w:tblStyle w:val="TableGrid"/>
+        <w:tblW w:w="0" w:type="auto"/>
+        <w:tblLook w:val="04A0" w:firstRow="1" w:lastRow="0" w:firstColumn="1" w:lastColumn="0" w:noHBand="0" w:noVBand="1"/>
+      </w:tblPr>
+      <w:tblGrid>
+        <w:gridCol w:w="1271"/>
+        <w:gridCol w:w="2268"/>
+        <w:gridCol w:w="1559"/>
+        <w:gridCol w:w="3918"/>
+      </w:tblGrid>
+      <w:tr>
+        <w:tc>
+          <w:tcPr>
+            <w:tcW w:w="1271" w:type="dxa"/>
+          </w:tcPr>
+          <w:p>
+            <w:pPr>
+              <w:rPr>
+                <w:b/>
+              </w:rPr>
+            </w:pPr>
+            <w:r>
+              <w:rPr>
+                <w:b/>
+              </w:rPr>
+              <w:t>Connector</w:t>
+            </w:r>
+          </w:p>
+        </w:tc>
+        <w:tc>
+          <w:tcPr>
+            <w:tcW w:w="2268" w:type="dxa"/>
+          </w:tcPr>
+          <w:p>
+            <w:r>
+              <w:t>J2</w:t>
+            </w:r>
+          </w:p>
+        </w:tc>
+        <w:tc>
+          <w:tcPr>
+            <w:tcW w:w="1559" w:type="dxa"/>
+          </w:tcPr>
+          <w:p>
+            <w:pPr>
+              <w:rPr>
+                <w:b/>
+              </w:rPr>
+            </w:pPr>
+            <w:r>
+              <w:rPr>
+                <w:b/>
+              </w:rPr>
+              <w:t>Connects to:</w:t>
+            </w:r>
+          </w:p>
+        </w:tc>
+        <w:tc>
+          <w:tcPr>
+            <w:tcW w:w="3918" w:type="dxa"/>
+          </w:tcPr>
+          <w:p>
+            <w:r>
+              <w:t>TX Pallet</w:t>
+            </w:r>
+          </w:p>
+        </w:tc>
+      </w:tr>
+      <w:tr>
+        <w:tc>
+          <w:tcPr>
+            <w:tcW w:w="1271" w:type="dxa"/>
+          </w:tcPr>
+          <w:p>
+            <w:pPr>
+              <w:rPr>
+                <w:b/>
+              </w:rPr>
+            </w:pPr>
+            <w:r>
+              <w:rPr>
+                <w:b/>
+              </w:rPr>
+              <w:t>Type:</w:t>
+            </w:r>
+          </w:p>
+        </w:tc>
+        <w:tc>
+          <w:tcPr>
+            <w:tcW w:w="2268" w:type="dxa"/>
+          </w:tcPr>
+          <w:p>
+            <w:r>
+              <w:t>10 pin, 2x5 0.1” pitch?</w:t>
+            </w:r>
+          </w:p>
+        </w:tc>
+        <w:tc>
+          <w:tcPr>
+            <w:tcW w:w="1559" w:type="dxa"/>
+          </w:tcPr>
+          <w:p/>
+        </w:tc>
+        <w:tc>
+          <w:tcPr>
+            <w:tcW w:w="3918" w:type="dxa"/>
+          </w:tcPr>
+          <w:p/>
+        </w:tc>
+      </w:tr>
+      <w:tr>
+        <w:tc>
+          <w:tcPr>
+            <w:tcW w:w="1271" w:type="dxa"/>
+          </w:tcPr>
+          <w:p>
+            <w:pPr>
+              <w:rPr>
+                <w:b/>
+              </w:rPr>
+            </w:pPr>
+            <w:r>
+              <w:rPr>
+                <w:b/>
+              </w:rPr>
+              <w:t>Pin</w:t>
+            </w:r>
+          </w:p>
+        </w:tc>
+        <w:tc>
+          <w:tcPr>
+            <w:tcW w:w="2268" w:type="dxa"/>
+          </w:tcPr>
+          <w:p>
+            <w:pPr>
+              <w:rPr>
+                <w:b/>
+              </w:rPr>
+            </w:pPr>
+            <w:r>
+              <w:rPr>
+                <w:b/>
+              </w:rPr>
+              <w:t xml:space="preserve">Signal </w:t>
+            </w:r>
+          </w:p>
+        </w:tc>
+        <w:tc>
+          <w:tcPr>
+            <w:tcW w:w="1559" w:type="dxa"/>
+          </w:tcPr>
+          <w:p>
+            <w:pPr>
+              <w:rPr>
+                <w:b/>
+              </w:rPr>
+            </w:pPr>
+            <w:r>
+              <w:rPr>
+                <w:b/>
+              </w:rPr>
+              <w:t>Level</w:t>
+            </w:r>
+          </w:p>
+        </w:tc>
+        <w:tc>
+          <w:tcPr>
+            <w:tcW w:w="3918" w:type="dxa"/>
+          </w:tcPr>
+          <w:p>
+            <w:pPr>
+              <w:rPr>
+                <w:b/>
+              </w:rPr>
+            </w:pPr>
+            <w:r>
+              <w:rPr>
+                <w:b/>
+              </w:rPr>
+              <w:t>Notes</w:t>
+            </w:r>
+          </w:p>
+        </w:tc>
+      </w:tr>
+      <w:tr>
+        <w:tc>
+          <w:tcPr>
+            <w:tcW w:w="1271" w:type="dxa"/>
+          </w:tcPr>
+          <w:p>
+            <w:r>
+              <w:t>1</w:t>
+            </w:r>
+          </w:p>
+        </w:tc>
+        <w:tc>
+          <w:tcPr>
+            <w:tcW w:w="2268" w:type="dxa"/>
+          </w:tcPr>
+          <w:p>
+            <w:r>
+              <w:t>+12V</w:t>
+            </w:r>
+          </w:p>
+        </w:tc>
+        <w:tc>
+          <w:tcPr>
+            <w:tcW w:w="1559" w:type="dxa"/>
+          </w:tcPr>
+          <w:p/>
+        </w:tc>
+        <w:tc>
+          <w:tcPr>
+            <w:tcW w:w="3918" w:type="dxa"/>
+          </w:tcPr>
+          <w:p/>
+        </w:tc>
+      </w:tr>
+      <w:tr>
+        <w:tc>
+          <w:tcPr>
+            <w:tcW w:w="1271" w:type="dxa"/>
+          </w:tcPr>
+          <w:p>
+            <w:r>
+              <w:t>2</w:t>
+            </w:r>
+          </w:p>
+        </w:tc>
+        <w:tc>
+          <w:tcPr>
+            <w:tcW w:w="2268" w:type="dxa"/>
+          </w:tcPr>
+          <w:p>
+            <w:r>
+              <w:t>GND</w:t>
+            </w:r>
+          </w:p>
+        </w:tc>
+        <w:tc>
+          <w:tcPr>
+            <w:tcW w:w="1559" w:type="dxa"/>
+          </w:tcPr>
+          <w:p/>
+        </w:tc>
+        <w:tc>
+          <w:tcPr>
+            <w:tcW w:w="3918" w:type="dxa"/>
+          </w:tcPr>
+          <w:p/>
+        </w:tc>
+      </w:tr>
+      <w:tr>
+        <w:tc>
+          <w:tcPr>
+            <w:tcW w:w="1271" w:type="dxa"/>
+          </w:tcPr>
+          <w:p>
+            <w:r>
+              <w:t>3</w:t>
+            </w:r>
+          </w:p>
+        </w:tc>
+        <w:tc>
+          <w:tcPr>
+            <w:tcW w:w="2268" w:type="dxa"/>
+          </w:tcPr>
+          <w:p>
+            <w:r>
+              <w:t>Bias_Enable</w:t>
+            </w:r>
+          </w:p>
+        </w:tc>
+        <w:tc>
+          <w:tcPr>
+            <w:tcW w:w="1559" w:type="dxa"/>
+          </w:tcPr>
+          <w:p>
+            <w:r>
+              <w:t>Open drain, +12v return</w:t>
+            </w:r>
+          </w:p>
+        </w:tc>
+        <w:tc>
+          <w:tcPr>
+            <w:tcW w:w="3918" w:type="dxa"/>
+          </w:tcPr>
+          <w:p>
+            <w:r>
+              <w:t>Enables TX bias</w:t>
+            </w:r>
+          </w:p>
+        </w:tc>
+      </w:tr>
+      <w:tr>
+        <w:tc>
+          <w:tcPr>
+            <w:tcW w:w="1271" w:type="dxa"/>
+          </w:tcPr>
+          <w:p>
+            <w:r>
+              <w:t>4</w:t>
+            </w:r>
+          </w:p>
+        </w:tc>
+        <w:tc>
+          <w:tcPr>
+            <w:tcW w:w="2268" w:type="dxa"/>
+          </w:tcPr>
+          <w:p>
+            <w:r>
+              <w:t>GND</w:t>
+            </w:r>
+          </w:p>
+        </w:tc>
+        <w:tc>
+          <w:tcPr>
+            <w:tcW w:w="1559" w:type="dxa"/>
+          </w:tcPr>
+          <w:p/>
+        </w:tc>
+        <w:tc>
+          <w:tcPr>
+            <w:tcW w:w="3918" w:type="dxa"/>
+          </w:tcPr>
+          <w:p/>
+        </w:tc>
+      </w:tr>
+      <w:tr>
+        <w:tc>
+          <w:tcPr>
+            <w:tcW w:w="1271" w:type="dxa"/>
+          </w:tcPr>
+          <w:p>
+            <w:r>
+              <w:t>5</w:t>
+            </w:r>
+          </w:p>
+        </w:tc>
+        <w:tc>
+          <w:tcPr>
+            <w:tcW w:w="2268" w:type="dxa"/>
+          </w:tcPr>
+          <w:p>
+            <w:r>
+              <w:t>GND</w:t>
+            </w:r>
+          </w:p>
+        </w:tc>
+        <w:tc>
+          <w:tcPr>
+            <w:tcW w:w="1559" w:type="dxa"/>
+          </w:tcPr>
+          <w:p/>
+        </w:tc>
+        <w:tc>
+          <w:tcPr>
+            <w:tcW w:w="3918" w:type="dxa"/>
+          </w:tcPr>
+          <w:p/>
+        </w:tc>
+      </w:tr>
+      <w:tr>
+        <w:tc>
+          <w:tcPr>
+            <w:tcW w:w="1271" w:type="dxa"/>
+          </w:tcPr>
+          <w:p>
+            <w:r>
+              <w:t>6</w:t>
+            </w:r>
+          </w:p>
+        </w:tc>
+        <w:tc>
+          <w:tcPr>
+            <w:tcW w:w="2268" w:type="dxa"/>
+          </w:tcPr>
+          <w:p>
+            <w:r>
+              <w:t>Drain current sense</w:t>
+            </w:r>
+          </w:p>
+        </w:tc>
+        <w:tc>
+          <w:tcPr>
+            <w:tcW w:w="1559" w:type="dxa"/>
+          </w:tcPr>
+          <w:p>
+            <w:r>
+              <w:t>0-5V</w:t>
+            </w:r>
+          </w:p>
+        </w:tc>
+        <w:tc>
+          <w:tcPr>
+            <w:tcW w:w="3918" w:type="dxa"/>
+          </w:tcPr>
+          <w:p>
+            <w:r>
+              <w:t>Source: pallet</w:t>
+            </w:r>
+          </w:p>
+        </w:tc>
+      </w:tr>
+      <w:tr>
+        <w:tc>
+          <w:tcPr>
+            <w:tcW w:w="1271" w:type="dxa"/>
+          </w:tcPr>
+          <w:p>
+            <w:r>
+              <w:t>7</w:t>
+            </w:r>
+          </w:p>
+        </w:tc>
+        <w:tc>
+          <w:tcPr>
+            <w:tcW w:w="2268" w:type="dxa"/>
+          </w:tcPr>
+          <w:p>
+            <w:r>
+              <w:t>PSU Voltage sense</w:t>
+            </w:r>
+          </w:p>
+        </w:tc>
+        <w:tc>
+          <w:tcPr>
+            <w:tcW w:w="1559" w:type="dxa"/>
+          </w:tcPr>
+          <w:p>
+            <w:r>
+              <w:t>0-5V</w:t>
+            </w:r>
+          </w:p>
+        </w:tc>
+        <w:tc>
+          <w:tcPr>
+            <w:tcW w:w="3918" w:type="dxa"/>
+          </w:tcPr>
+          <w:p>
+            <w:r>
+              <w:t>Source: pallet</w:t>
+            </w:r>
+          </w:p>
+        </w:tc>
+      </w:tr>
+      <w:tr>
+        <w:tc>
+          <w:tcPr>
+            <w:tcW w:w="1271" w:type="dxa"/>
+          </w:tcPr>
+          <w:p>
+            <w:r>
+              <w:t>8</w:t>
+            </w:r>
+          </w:p>
+        </w:tc>
+        <w:tc>
+          <w:tcPr>
+            <w:tcW w:w="2268" w:type="dxa"/>
+          </w:tcPr>
+          <w:p>
+            <w:r>
+              <w:t>50V_Control</w:t>
+            </w:r>
+          </w:p>
+        </w:tc>
+        <w:tc>
+          <w:tcPr>
+            <w:tcW w:w="1559" w:type="dxa"/>
+          </w:tcPr>
+          <w:p>
+            <w:r>
+              <w:t>5V CMOS</w:t>
+            </w:r>
+          </w:p>
+        </w:tc>
+        <w:tc>
+          <w:tcPr>
+            <w:tcW w:w="3918" w:type="dxa"/>
+          </w:tcPr>
+          <w:p>
+            <w:r>
+              <w:t>High = PSU enabled</w:t>
+            </w:r>
+          </w:p>
+        </w:tc>
+      </w:tr>
+      <w:tr>
+        <w:tc>
+          <w:tcPr>
+            <w:tcW w:w="1271" w:type="dxa"/>
+          </w:tcPr>
+          <w:p>
+            <w:r>
+              <w:t>9</w:t>
+            </w:r>
+          </w:p>
+        </w:tc>
+        <w:tc>
+          <w:tcPr>
+            <w:tcW w:w="2268" w:type="dxa"/>
+          </w:tcPr>
+          <w:p>
+            <w:r>
+              <w:t>Temperature sense</w:t>
+            </w:r>
+          </w:p>
+        </w:tc>
+        <w:tc>
+          <w:tcPr>
+            <w:tcW w:w="1559" w:type="dxa"/>
+          </w:tcPr>
+          <w:p>
+            <w:r>
+              <w:t>0-4V</w:t>
+            </w:r>
+          </w:p>
+        </w:tc>
+        <w:tc>
+          <w:tcPr>
+            <w:tcW w:w="3918" w:type="dxa"/>
+          </w:tcPr>
+          <w:p>
+            <w:r>
+              <w:t>Source: pallet</w:t>
+            </w:r>
+          </w:p>
+        </w:tc>
+      </w:tr>
+      <w:tr>
+        <w:tc>
+          <w:tcPr>
+            <w:tcW w:w="1271" w:type="dxa"/>
+          </w:tcPr>
+          <w:p>
+            <w:r>
+              <w:t>10</w:t>
+            </w:r>
+          </w:p>
+        </w:tc>
+        <w:tc>
+          <w:tcPr>
+            <w:tcW w:w="2268" w:type="dxa"/>
+          </w:tcPr>
+          <w:p>
+            <w:r>
+              <w:t>GND</w:t>
+            </w:r>
+          </w:p>
+        </w:tc>
+        <w:tc>
+          <w:tcPr>
+            <w:tcW w:w="1559" w:type="dxa"/>
+          </w:tcPr>
+          <w:p/>
+        </w:tc>
+        <w:tc>
+          <w:tcPr>
+            <w:tcW w:w="3918" w:type="dxa"/>
+          </w:tcPr>
+          <w:p/>
+        </w:tc>
+      </w:tr>
+    </w:tbl>
+    <w:p/>
+    <w:p/>
+    <w:tbl>
+      <w:tblPr>
+        <w:tblStyle w:val="TableGrid"/>
+        <w:tblW w:w="0" w:type="auto"/>
+        <w:tblLook w:val="04A0" w:firstRow="1" w:lastRow="0" w:firstColumn="1" w:lastColumn="0" w:noHBand="0" w:noVBand="1"/>
+      </w:tblPr>
+      <w:tblGrid>
+        <w:gridCol w:w="1271"/>
+        <w:gridCol w:w="2268"/>
+        <w:gridCol w:w="1559"/>
+        <w:gridCol w:w="3918"/>
+      </w:tblGrid>
+      <w:tr>
+        <w:tc>
+          <w:tcPr>
+            <w:tcW w:w="1271" w:type="dxa"/>
+          </w:tcPr>
+          <w:p>
+            <w:pPr>
+              <w:keepNext/>
+            </w:pPr>
+            <w:r>
+              <w:rPr>
+                <w:b/>
+              </w:rPr>
+              <w:t>Connector</w:t>
+            </w:r>
+          </w:p>
+        </w:tc>
+        <w:tc>
+          <w:tcPr>
+            <w:tcW w:w="2268" w:type="dxa"/>
+          </w:tcPr>
+          <w:p>
+            <w:pPr>
+              <w:keepNext/>
+            </w:pPr>
+            <w:r>
+              <w:t>J3</w:t>
+            </w:r>
+          </w:p>
+        </w:tc>
+        <w:tc>
+          <w:tcPr>
+            <w:tcW w:w="1559" w:type="dxa"/>
+          </w:tcPr>
+          <w:p>
+            <w:pPr>
+              <w:keepNext/>
+              <w:rPr>
+                <w:b/>
+              </w:rPr>
+            </w:pPr>
+            <w:r>
+              <w:rPr>
+                <w:b/>
+              </w:rPr>
+              <w:t>Connects to:</w:t>
+            </w:r>
+          </w:p>
+        </w:tc>
+        <w:tc>
+          <w:tcPr>
+            <w:tcW w:w="3918" w:type="dxa"/>
+          </w:tcPr>
+          <w:p>
+            <w:pPr>
+              <w:keepNext/>
+            </w:pPr>
+            <w:r>
+              <w:t>BPF Board</w:t>
+            </w:r>
+          </w:p>
+        </w:tc>
+      </w:tr>
+      <w:tr>
+        <w:tc>
+          <w:tcPr>
+            <w:tcW w:w="1271" w:type="dxa"/>
+          </w:tcPr>
+          <w:p>
+            <w:pPr>
+              <w:keepNext/>
+            </w:pPr>
+            <w:r>
+              <w:rPr>
+                <w:b/>
+              </w:rPr>
+              <w:t>Type</w:t>
+            </w:r>
+            <w:r>
+              <w:t>:</w:t>
+            </w:r>
+          </w:p>
+        </w:tc>
+        <w:tc>
+          <w:tcPr>
+            <w:tcW w:w="2268" w:type="dxa"/>
+          </w:tcPr>
+          <w:p>
+            <w:pPr>
+              <w:keepNext/>
+            </w:pPr>
+            <w:r>
+              <w:t>5 pin, 1x5 0.1” pitch?</w:t>
+            </w:r>
+          </w:p>
+        </w:tc>
+        <w:tc>
+          <w:tcPr>
+            <w:tcW w:w="1559" w:type="dxa"/>
+          </w:tcPr>
+          <w:p>
+            <w:pPr>
+              <w:keepNext/>
+            </w:pPr>
+          </w:p>
+        </w:tc>
+        <w:tc>
+          <w:tcPr>
+            <w:tcW w:w="3918" w:type="dxa"/>
+          </w:tcPr>
+          <w:p>
+            <w:pPr>
+              <w:keepNext/>
+            </w:pPr>
+          </w:p>
+        </w:tc>
+      </w:tr>
+      <w:tr>
+        <w:tc>
+          <w:tcPr>
+            <w:tcW w:w="1271" w:type="dxa"/>
+          </w:tcPr>
+          <w:p>
+            <w:pPr>
+              <w:keepNext/>
+              <w:rPr>
+                <w:b/>
+              </w:rPr>
+            </w:pPr>
+            <w:r>
+              <w:rPr>
+                <w:b/>
+              </w:rPr>
+              <w:t>Pin</w:t>
+            </w:r>
+          </w:p>
+        </w:tc>
+        <w:tc>
+          <w:tcPr>
+            <w:tcW w:w="2268" w:type="dxa"/>
+          </w:tcPr>
+          <w:p>
+            <w:pPr>
+              <w:keepNext/>
+              <w:rPr>
+                <w:b/>
+              </w:rPr>
+            </w:pPr>
+            <w:r>
+              <w:rPr>
+                <w:b/>
+              </w:rPr>
+              <w:t xml:space="preserve">Signal </w:t>
+            </w:r>
+          </w:p>
+        </w:tc>
+        <w:tc>
+          <w:tcPr>
+            <w:tcW w:w="1559" w:type="dxa"/>
+          </w:tcPr>
+          <w:p>
+            <w:pPr>
+              <w:keepNext/>
+              <w:rPr>
+                <w:b/>
+              </w:rPr>
+            </w:pPr>
+            <w:r>
+              <w:rPr>
+                <w:b/>
+              </w:rPr>
+              <w:t>Level</w:t>
+            </w:r>
+          </w:p>
+        </w:tc>
+        <w:tc>
+          <w:tcPr>
+            <w:tcW w:w="3918" w:type="dxa"/>
+          </w:tcPr>
+          <w:p>
+            <w:pPr>
+              <w:keepNext/>
+              <w:rPr>
+                <w:b/>
+              </w:rPr>
+            </w:pPr>
+            <w:r>
+              <w:rPr>
+                <w:b/>
+              </w:rPr>
+              <w:t>Notes</w:t>
+            </w:r>
+          </w:p>
+        </w:tc>
+      </w:tr>
+      <w:tr>
+        <w:tc>
+          <w:tcPr>
+            <w:tcW w:w="1271" w:type="dxa"/>
+          </w:tcPr>
+          <w:p>
+            <w:pPr>
+              <w:keepNext/>
+            </w:pPr>
+            <w:r>
+              <w:t>1</w:t>
+            </w:r>
+          </w:p>
+        </w:tc>
+        <w:tc>
+          <w:tcPr>
+            <w:tcW w:w="2268" w:type="dxa"/>
+          </w:tcPr>
+          <w:p>
+            <w:pPr>
+              <w:keepNext/>
+            </w:pPr>
+            <w:r>
+              <w:t>Forward power envelope</w:t>
+            </w:r>
+          </w:p>
+        </w:tc>
+        <w:tc>
+          <w:tcPr>
+            <w:tcW w:w="1559" w:type="dxa"/>
+          </w:tcPr>
+          <w:p>
+            <w:pPr>
+              <w:keepNext/>
+            </w:pPr>
+            <w:r>
+              <w:t>0-5V</w:t>
+            </w:r>
+          </w:p>
+          <w:p>
+            <w:pPr>
+              <w:keepNext/>
+            </w:pPr>
+          </w:p>
+        </w:tc>
+        <w:tc>
+          <w:tcPr>
+            <w:tcW w:w="3918" w:type="dxa"/>
+          </w:tcPr>
+          <w:p>
+            <w:pPr>
+              <w:keepNext/>
+            </w:pPr>
+            <w:r>
+              <w:t>Scaling: assume 5V=600W?</w:t>
+            </w:r>
+          </w:p>
+        </w:tc>
+      </w:tr>
+      <w:tr>
+        <w:tc>
+          <w:tcPr>
+            <w:tcW w:w="1271" w:type="dxa"/>
+          </w:tcPr>
+          <w:p>
+            <w:pPr>
+              <w:keepNext/>
+            </w:pPr>
+            <w:r>
+              <w:t>2</w:t>
+            </w:r>
+          </w:p>
+        </w:tc>
+        <w:tc>
+          <w:tcPr>
+            <w:tcW w:w="2268" w:type="dxa"/>
+          </w:tcPr>
+          <w:p>
+            <w:pPr>
+              <w:keepNext/>
+            </w:pPr>
+            <w:r>
+              <w:t>Reverse power envelope</w:t>
+            </w:r>
+          </w:p>
+        </w:tc>
+        <w:tc>
+          <w:tcPr>
+            <w:tcW w:w="1559" w:type="dxa"/>
+          </w:tcPr>
+          <w:p>
+            <w:pPr>
+              <w:keepNext/>
+            </w:pPr>
+            <w:r>
+              <w:t>0-5V</w:t>
+            </w:r>
+          </w:p>
+        </w:tc>
+        <w:tc>
+          <w:tcPr>
+            <w:tcW w:w="3918" w:type="dxa"/>
+          </w:tcPr>
+          <w:p>
+            <w:pPr>
+              <w:keepNext/>
+            </w:pPr>
+            <w:r>
+              <w:t>Scaling: assume 5V=600W?</w:t>
+            </w:r>
+          </w:p>
+        </w:tc>
+      </w:tr>
+      <w:tr>
+        <w:tc>
+          <w:tcPr>
+            <w:tcW w:w="1271" w:type="dxa"/>
+          </w:tcPr>
+          <w:p>
+            <w:pPr>
+              <w:keepNext/>
+            </w:pPr>
+            <w:r>
+              <w:t>3</w:t>
+            </w:r>
+          </w:p>
+        </w:tc>
+        <w:tc>
+          <w:tcPr>
+            <w:tcW w:w="2268" w:type="dxa"/>
+          </w:tcPr>
+          <w:p>
+            <w:pPr>
+              <w:keepNext/>
+            </w:pPr>
+            <w:r>
+              <w:t>GND</w:t>
+            </w:r>
+          </w:p>
+        </w:tc>
+        <w:tc>
+          <w:tcPr>
+            <w:tcW w:w="1559" w:type="dxa"/>
+          </w:tcPr>
+          <w:p>
+            <w:pPr>
+              <w:keepNext/>
+            </w:pPr>
+          </w:p>
+        </w:tc>
+        <w:tc>
+          <w:tcPr>
+            <w:tcW w:w="3918" w:type="dxa"/>
+          </w:tcPr>
+          <w:p>
+            <w:pPr>
+              <w:keepNext/>
+            </w:pPr>
+          </w:p>
+        </w:tc>
+      </w:tr>
+      <w:tr>
+        <w:tc>
+          <w:tcPr>
+            <w:tcW w:w="1271" w:type="dxa"/>
+          </w:tcPr>
+          <w:p>
+            <w:pPr>
+              <w:keepNext/>
+            </w:pPr>
+            <w:r>
+              <w:t>4</w:t>
+            </w:r>
+          </w:p>
+        </w:tc>
+        <w:tc>
+          <w:tcPr>
+            <w:tcW w:w="2268" w:type="dxa"/>
+          </w:tcPr>
+          <w:p>
+            <w:pPr>
+              <w:keepNext/>
+            </w:pPr>
+            <w:r>
+              <w:t>+12V</w:t>
+            </w:r>
+          </w:p>
+        </w:tc>
+        <w:tc>
+          <w:tcPr>
+            <w:tcW w:w="1559" w:type="dxa"/>
+          </w:tcPr>
+          <w:p>
+            <w:pPr>
+              <w:keepNext/>
+            </w:pPr>
+          </w:p>
+        </w:tc>
+        <w:tc>
+          <w:tcPr>
+            <w:tcW w:w="3918" w:type="dxa"/>
+          </w:tcPr>
+          <w:p>
+            <w:pPr>
+              <w:keepNext/>
+            </w:pPr>
+          </w:p>
+        </w:tc>
+      </w:tr>
+      <w:tr>
+        <w:tc>
+          <w:tcPr>
+            <w:tcW w:w="1271" w:type="dxa"/>
+          </w:tcPr>
+          <w:p>
+            <w:pPr>
+              <w:keepNext/>
+            </w:pPr>
+            <w:r>
+              <w:t>5</w:t>
+            </w:r>
+          </w:p>
+        </w:tc>
+        <w:tc>
+          <w:tcPr>
+            <w:tcW w:w="2268" w:type="dxa"/>
+          </w:tcPr>
+          <w:p>
+            <w:pPr>
+              <w:keepNext/>
+            </w:pPr>
+            <w:r>
+              <w:t>TXRX_RELAY</w:t>
+            </w:r>
+          </w:p>
+        </w:tc>
+        <w:tc>
+          <w:tcPr>
+            <w:tcW w:w="1559" w:type="dxa"/>
+          </w:tcPr>
+          <w:p>
+            <w:pPr>
+              <w:keepNext/>
+            </w:pPr>
+            <w:r>
+              <w:t>Open drain, +</w:t>
+            </w:r>
+            <w:r>
+              <w:t>5V pullup</w:t>
+            </w:r>
+          </w:p>
+        </w:tc>
+        <w:tc>
+          <w:tcPr>
+            <w:tcW w:w="3918" w:type="dxa"/>
+          </w:tcPr>
+          <w:p>
+            <w:pPr>
+              <w:keepNext/>
+            </w:pPr>
+            <w:r>
+              <w:t>Low = PTT pressed</w:t>
+            </w:r>
+          </w:p>
+          <w:p>
+            <w:pPr>
+              <w:keepNext/>
+            </w:pPr>
+            <w:r>
+              <w:t>Signal comes from BPF board U5</w:t>
+            </w:r>
+          </w:p>
+        </w:tc>
+      </w:tr>
+    </w:tbl>
+    <w:p/>
+    <w:p>
+      <w:r>
+        <w:t>+12v return on PTT – need to limit signal level at gate!</w:t>
+      </w:r>
+    </w:p>
+    <w:tbl>
+      <w:tblPr>
+        <w:tblStyle w:val="TableGrid"/>
+        <w:tblW w:w="0" w:type="auto"/>
+        <w:tblLook w:val="04A0" w:firstRow="1" w:lastRow="0" w:firstColumn="1" w:lastColumn="0" w:noHBand="0" w:noVBand="1"/>
+      </w:tblPr>
+      <w:tblGrid>
+        <w:gridCol w:w="1271"/>
+        <w:gridCol w:w="2268"/>
+        <w:gridCol w:w="1559"/>
+        <w:gridCol w:w="3918"/>
+      </w:tblGrid>
+      <w:tr>
+        <w:tc>
+          <w:tcPr>
+            <w:tcW w:w="1271" w:type="dxa"/>
+          </w:tcPr>
+          <w:p>
+            <w:pPr>
+              <w:keepNext/>
+              <w:rPr>
+                <w:b/>
+              </w:rPr>
+            </w:pPr>
+            <w:r>
+              <w:rPr>
+                <w:b/>
+              </w:rPr>
+              <w:t>Connector</w:t>
+            </w:r>
+          </w:p>
+        </w:tc>
+        <w:tc>
+          <w:tcPr>
+            <w:tcW w:w="2268" w:type="dxa"/>
+          </w:tcPr>
+          <w:p>
+            <w:pPr>
+              <w:keepNext/>
+            </w:pPr>
+            <w:r>
+              <w:t>J3</w:t>
+            </w:r>
+          </w:p>
+        </w:tc>
+        <w:tc>
+          <w:tcPr>
+            <w:tcW w:w="1559" w:type="dxa"/>
+          </w:tcPr>
+          <w:p>
+            <w:pPr>
+              <w:keepNext/>
+            </w:pPr>
+            <w:r>
+              <w:rPr>
+                <w:b/>
+              </w:rPr>
+              <w:t>Connects to:</w:t>
+            </w:r>
+          </w:p>
+        </w:tc>
+        <w:tc>
+          <w:tcPr>
+            <w:tcW w:w="3918" w:type="dxa"/>
+          </w:tcPr>
+          <w:p>
+            <w:pPr>
+              <w:keepNext/>
+            </w:pPr>
+            <w:r>
+              <w:t>PS Coupler &amp; TR Board</w:t>
+            </w:r>
+          </w:p>
+        </w:tc>
+      </w:tr>
+      <w:tr>
+        <w:tc>
+          <w:tcPr>
+            <w:tcW w:w="1271" w:type="dxa"/>
+          </w:tcPr>
+          <w:p>
+            <w:pPr>
+              <w:keepNext/>
+            </w:pPr>
+            <w:r>
+              <w:rPr>
+                <w:b/>
+              </w:rPr>
+              <w:t>Type</w:t>
+            </w:r>
+            <w:r>
+              <w:t>:</w:t>
+            </w:r>
+          </w:p>
+        </w:tc>
+        <w:tc>
+          <w:tcPr>
+            <w:tcW w:w="2268" w:type="dxa"/>
+          </w:tcPr>
+          <w:p>
+            <w:pPr>
+              <w:keepNext/>
+            </w:pPr>
+            <w:r>
+              <w:t>5 pin, 1x5 0.1” pitch?</w:t>
+            </w:r>
+          </w:p>
+        </w:tc>
+        <w:tc>
+          <w:tcPr>
+            <w:tcW w:w="1559" w:type="dxa"/>
+          </w:tcPr>
+          <w:p>
+            <w:pPr>
+              <w:keepNext/>
+            </w:pPr>
+          </w:p>
+        </w:tc>
+        <w:tc>
+          <w:tcPr>
+            <w:tcW w:w="3918" w:type="dxa"/>
+          </w:tcPr>
+          <w:p>
+            <w:pPr>
+              <w:keepNext/>
+            </w:pPr>
+          </w:p>
+        </w:tc>
+      </w:tr>
+      <w:tr>
+        <w:tc>
+          <w:tcPr>
+            <w:tcW w:w="1271" w:type="dxa"/>
+          </w:tcPr>
+          <w:p>
+            <w:pPr>
+              <w:keepNext/>
+              <w:rPr>
+                <w:b/>
+              </w:rPr>
+            </w:pPr>
+            <w:r>
+              <w:rPr>
+                <w:b/>
+              </w:rPr>
+              <w:t>Pin</w:t>
+            </w:r>
+          </w:p>
+        </w:tc>
+        <w:tc>
+          <w:tcPr>
+            <w:tcW w:w="2268" w:type="dxa"/>
+          </w:tcPr>
+          <w:p>
+            <w:pPr>
+              <w:keepNext/>
+              <w:rPr>
+                <w:b/>
+              </w:rPr>
+            </w:pPr>
+            <w:r>
+              <w:rPr>
+                <w:b/>
+              </w:rPr>
+              <w:t xml:space="preserve">Signal </w:t>
+            </w:r>
+          </w:p>
+        </w:tc>
+        <w:tc>
+          <w:tcPr>
+            <w:tcW w:w="1559" w:type="dxa"/>
+          </w:tcPr>
+          <w:p>
+            <w:pPr>
+              <w:keepNext/>
+              <w:rPr>
+                <w:b/>
+              </w:rPr>
+            </w:pPr>
+            <w:r>
+              <w:rPr>
+                <w:b/>
+              </w:rPr>
+              <w:t>Level</w:t>
+            </w:r>
+          </w:p>
+        </w:tc>
+        <w:tc>
+          <w:tcPr>
+            <w:tcW w:w="3918" w:type="dxa"/>
+          </w:tcPr>
+          <w:p>
+            <w:pPr>
+              <w:keepNext/>
+              <w:rPr>
+                <w:b/>
+              </w:rPr>
+            </w:pPr>
+            <w:r>
+              <w:rPr>
+                <w:b/>
+              </w:rPr>
+              <w:t>Notes</w:t>
+            </w:r>
+          </w:p>
+        </w:tc>
+      </w:tr>
+      <w:tr>
+        <w:tc>
+          <w:tcPr>
+            <w:tcW w:w="1271" w:type="dxa"/>
+          </w:tcPr>
+          <w:p>
+            <w:pPr>
+              <w:keepNext/>
+            </w:pPr>
+            <w:r>
+              <w:t>1</w:t>
+            </w:r>
+          </w:p>
+        </w:tc>
+        <w:tc>
+          <w:tcPr>
+            <w:tcW w:w="2268" w:type="dxa"/>
+          </w:tcPr>
+          <w:p>
+            <w:pPr>
+              <w:keepNext/>
+            </w:pPr>
+            <w:r>
+              <w:t>Forward power envelope</w:t>
+            </w:r>
+          </w:p>
+        </w:tc>
+        <w:tc>
+          <w:tcPr>
+            <w:tcW w:w="1559" w:type="dxa"/>
+          </w:tcPr>
+          <w:p>
+            <w:pPr>
+              <w:keepNext/>
+            </w:pPr>
+            <w:r>
+              <w:t>0-5V</w:t>
+            </w:r>
+          </w:p>
+          <w:p>
+            <w:pPr>
+              <w:keepNext/>
+            </w:pPr>
+          </w:p>
+        </w:tc>
+        <w:tc>
+          <w:tcPr>
+            <w:tcW w:w="3918" w:type="dxa"/>
+          </w:tcPr>
+          <w:p>
+            <w:pPr>
+              <w:keepNext/>
+            </w:pPr>
+            <w:r>
+              <w:t>Measured on Coupler / TR board</w:t>
+            </w:r>
+          </w:p>
+          <w:p>
+            <w:pPr>
+              <w:keepNext/>
+            </w:pPr>
+            <w:r>
+              <w:t>Scaling: assume  5V=600W?</w:t>
+            </w:r>
+          </w:p>
+        </w:tc>
+      </w:tr>
+      <w:tr>
+        <w:tc>
+          <w:tcPr>
+            <w:tcW w:w="1271" w:type="dxa"/>
+          </w:tcPr>
+          <w:p>
+            <w:pPr>
+              <w:keepNext/>
+            </w:pPr>
+            <w:r>
+              <w:t>2</w:t>
+            </w:r>
+          </w:p>
+        </w:tc>
+        <w:tc>
+          <w:tcPr>
+            <w:tcW w:w="2268" w:type="dxa"/>
+          </w:tcPr>
+          <w:p>
+            <w:pPr>
+              <w:keepNext/>
+            </w:pPr>
+            <w:r>
+              <w:t>Reverse power envelope</w:t>
+            </w:r>
+          </w:p>
+        </w:tc>
+        <w:tc>
+          <w:tcPr>
+            <w:tcW w:w="1559" w:type="dxa"/>
+          </w:tcPr>
+          <w:p>
+            <w:pPr>
+              <w:keepNext/>
+            </w:pPr>
+            <w:r>
+              <w:t>0-5V</w:t>
+            </w:r>
+          </w:p>
+        </w:tc>
+        <w:tc>
+          <w:tcPr>
+            <w:tcW w:w="3918" w:type="dxa"/>
+          </w:tcPr>
+          <w:p>
+            <w:pPr>
+              <w:keepNext/>
+            </w:pPr>
+            <w:r>
+              <w:t xml:space="preserve">Measured on Coupler / TR board </w:t>
+            </w:r>
+          </w:p>
+          <w:p>
+            <w:pPr>
+              <w:keepNext/>
+            </w:pPr>
+            <w:r>
+              <w:t>Scaling: assume  5V=600W?</w:t>
+            </w:r>
+          </w:p>
+        </w:tc>
+      </w:tr>
+      <w:tr>
+        <w:tc>
+          <w:tcPr>
+            <w:tcW w:w="1271" w:type="dxa"/>
+          </w:tcPr>
+          <w:p>
+            <w:pPr>
+              <w:keepNext/>
+            </w:pPr>
+            <w:r>
+              <w:t>3</w:t>
+            </w:r>
+          </w:p>
+        </w:tc>
+        <w:tc>
+          <w:tcPr>
+            <w:tcW w:w="2268" w:type="dxa"/>
+          </w:tcPr>
+          <w:p>
+            <w:pPr>
+              <w:keepNext/>
+            </w:pPr>
+            <w:r>
+              <w:t>GND</w:t>
+            </w:r>
+          </w:p>
+        </w:tc>
+        <w:tc>
+          <w:tcPr>
+            <w:tcW w:w="1559" w:type="dxa"/>
+          </w:tcPr>
+          <w:p>
+            <w:pPr>
+              <w:keepNext/>
+            </w:pPr>
+          </w:p>
+        </w:tc>
+        <w:tc>
+          <w:tcPr>
+            <w:tcW w:w="3918" w:type="dxa"/>
+          </w:tcPr>
+          <w:p>
+            <w:pPr>
+              <w:keepNext/>
+            </w:pPr>
+          </w:p>
+        </w:tc>
+      </w:tr>
+      <w:tr>
+        <w:tc>
+          <w:tcPr>
+            <w:tcW w:w="1271" w:type="dxa"/>
+          </w:tcPr>
+          <w:p>
+            <w:pPr>
+              <w:keepNext/>
+            </w:pPr>
+            <w:r>
+              <w:t>4</w:t>
+            </w:r>
+          </w:p>
+        </w:tc>
+        <w:tc>
+          <w:tcPr>
+            <w:tcW w:w="2268" w:type="dxa"/>
+          </w:tcPr>
+          <w:p>
+            <w:pPr>
+              <w:keepNext/>
+            </w:pPr>
+            <w:r>
+              <w:t>+12V</w:t>
+            </w:r>
+          </w:p>
+        </w:tc>
+        <w:tc>
+          <w:tcPr>
+            <w:tcW w:w="1559" w:type="dxa"/>
+          </w:tcPr>
+          <w:p>
+            <w:pPr>
+              <w:keepNext/>
+            </w:pPr>
+          </w:p>
+        </w:tc>
+        <w:tc>
+          <w:tcPr>
+            <w:tcW w:w="3918" w:type="dxa"/>
+          </w:tcPr>
+          <w:p>
+            <w:pPr>
+              <w:keepNext/>
+            </w:pPr>
+          </w:p>
+        </w:tc>
+      </w:tr>
+      <w:tr>
+        <w:tc>
+          <w:tcPr>
+            <w:tcW w:w="1271" w:type="dxa"/>
+          </w:tcPr>
+          <w:p>
+            <w:pPr>
+              <w:keepNext/>
+            </w:pPr>
+            <w:r>
+              <w:t>5</w:t>
+            </w:r>
+          </w:p>
+        </w:tc>
+        <w:tc>
+          <w:tcPr>
+            <w:tcW w:w="2268" w:type="dxa"/>
+          </w:tcPr>
+          <w:p>
+            <w:pPr>
+              <w:keepNext/>
+            </w:pPr>
+            <w:r>
+              <w:t>TXRX_RELAY</w:t>
+            </w:r>
+            <w:r>
+              <w:t>2</w:t>
+            </w:r>
+          </w:p>
+        </w:tc>
+        <w:tc>
+          <w:tcPr>
+            <w:tcW w:w="1559" w:type="dxa"/>
+          </w:tcPr>
+          <w:p>
+            <w:pPr>
+              <w:keepNext/>
+            </w:pPr>
+            <w:r>
+              <w:t>Open drain, +12V return</w:t>
+            </w:r>
+          </w:p>
+        </w:tc>
+        <w:tc>
+          <w:tcPr>
+            <w:tcW w:w="3918" w:type="dxa"/>
+          </w:tcPr>
+          <w:p>
+            <w:pPr>
+              <w:keepNext/>
+            </w:pPr>
+            <w:r>
+              <w:t>Low = PTT pressed</w:t>
+            </w:r>
+          </w:p>
+        </w:tc>
+      </w:tr>
+    </w:tbl>
+    <w:p/>
     <w:p/>
     <w:p>
       <w:pPr>
@@ -3262,13 +5514,7 @@
         <w:pStyle w:val="Heading1"/>
       </w:pPr>
       <w:r>
-        <w:t xml:space="preserve">Add Support for the </w:t>
-      </w:r>
-      <w:r>
-        <w:t>Arduino Nano Every</w:t>
-      </w:r>
-      <w:r>
-        <w:t xml:space="preserve"> Board</w:t>
+        <w:t>Add Support for the Arduino Nano Every Board</w:t>
       </w:r>
     </w:p>
     <w:p>
@@ -3335,6 +5581,10 @@
         <w:ind w:left="360"/>
       </w:pPr>
       <w:r>
+        <w:rPr>
+          <w:noProof/>
+          <w:lang w:eastAsia="en-GB"/>
+        </w:rPr>
         <w:drawing>
           <wp:inline distT="0" distB="0" distL="0" distR="0" wp14:anchorId="295A6FBD" wp14:editId="6358446E">
             <wp:extent cx="5731510" cy="3230245"/>
@@ -3472,19 +5722,7 @@
           <w:rPr>
             <w:rStyle w:val="Hyperlink"/>
           </w:rPr>
-          <w:t>htt</w:t>
-        </w:r>
-        <w:r>
-          <w:rPr>
-            <w:rStyle w:val="Hyperlink"/>
-          </w:rPr>
-          <w:t>p</w:t>
-        </w:r>
-        <w:r>
-          <w:rPr>
-            <w:rStyle w:val="Hyperlink"/>
-          </w:rPr>
-          <w:t>s://github.com/itead/ITEADLIB_Arduino_Nextion</w:t>
+          <w:t>https://github.com/itead/ITEADLIB_Arduino_Nextion</w:t>
         </w:r>
       </w:hyperlink>
       <w:r>
@@ -3611,6 +5849,10 @@
         </w:numPr>
       </w:pPr>
       <w:r>
+        <w:rPr>
+          <w:noProof/>
+          <w:lang w:eastAsia="en-GB"/>
+        </w:rPr>
         <w:drawing>
           <wp:inline distT="0" distB="0" distL="0" distR="0" wp14:anchorId="6E0BE917" wp14:editId="304E34E1">
             <wp:extent cx="4591922" cy="3164895"/>
@@ -4413,8 +6655,6 @@
       <w:r>
         <w:t>Ganymede</w:t>
       </w:r>
-      <w:bookmarkStart w:id="1" w:name="_GoBack"/>
-      <w:bookmarkEnd w:id="1"/>
       <w:r>
         <w:t xml:space="preserve"> code!</w:t>
       </w:r>

</xml_diff>

<commit_message>
initialise properly even if there is trip condition at outset
</commit_message>
<xml_diff>
--- a/documentation/ganymede design notes.docx
+++ b/documentation/ganymede design notes.docx
@@ -1,6 +1,6 @@
 
 <file path=word/document.xml><?xml version="1.0" encoding="utf-8"?>
-<w:document xmlns:wpc="http://schemas.microsoft.com/office/word/2010/wordprocessingCanvas" xmlns:mc="http://schemas.openxmlformats.org/markup-compatibility/2006" xmlns:o="urn:schemas-microsoft-com:office:office" xmlns:r="http://schemas.openxmlformats.org/officeDocument/2006/relationships" xmlns:m="http://schemas.openxmlformats.org/officeDocument/2006/math" xmlns:v="urn:schemas-microsoft-com:vml" xmlns:wp14="http://schemas.microsoft.com/office/word/2010/wordprocessingDrawing" xmlns:wp="http://schemas.openxmlformats.org/drawingml/2006/wordprocessingDrawing" xmlns:w10="urn:schemas-microsoft-com:office:word" xmlns:w="http://schemas.openxmlformats.org/wordprocessingml/2006/main" xmlns:w14="http://schemas.microsoft.com/office/word/2010/wordml" xmlns:w15="http://schemas.microsoft.com/office/word/2012/wordml" xmlns:wpg="http://schemas.microsoft.com/office/word/2010/wordprocessingGroup" xmlns:wpi="http://schemas.microsoft.com/office/word/2010/wordprocessingInk" xmlns:wne="http://schemas.microsoft.com/office/word/2006/wordml" xmlns:wps="http://schemas.microsoft.com/office/word/2010/wordprocessingShape" mc:Ignorable="w14 w15 wp14">
+<w:document xmlns:wpc="http://schemas.microsoft.com/office/word/2010/wordprocessingCanvas" xmlns:cx="http://schemas.microsoft.com/office/drawing/2014/chartex" xmlns:cx1="http://schemas.microsoft.com/office/drawing/2015/9/8/chartex" xmlns:cx2="http://schemas.microsoft.com/office/drawing/2015/10/21/chartex" xmlns:cx3="http://schemas.microsoft.com/office/drawing/2016/5/9/chartex" xmlns:cx4="http://schemas.microsoft.com/office/drawing/2016/5/10/chartex" xmlns:cx5="http://schemas.microsoft.com/office/drawing/2016/5/11/chartex" xmlns:cx6="http://schemas.microsoft.com/office/drawing/2016/5/12/chartex" xmlns:cx7="http://schemas.microsoft.com/office/drawing/2016/5/13/chartex" xmlns:cx8="http://schemas.microsoft.com/office/drawing/2016/5/14/chartex" xmlns:mc="http://schemas.openxmlformats.org/markup-compatibility/2006" xmlns:aink="http://schemas.microsoft.com/office/drawing/2016/ink" xmlns:am3d="http://schemas.microsoft.com/office/drawing/2017/model3d" xmlns:o="urn:schemas-microsoft-com:office:office" xmlns:r="http://schemas.openxmlformats.org/officeDocument/2006/relationships" xmlns:m="http://schemas.openxmlformats.org/officeDocument/2006/math" xmlns:v="urn:schemas-microsoft-com:vml" xmlns:wp14="http://schemas.microsoft.com/office/word/2010/wordprocessingDrawing" xmlns:wp="http://schemas.openxmlformats.org/drawingml/2006/wordprocessingDrawing" xmlns:w10="urn:schemas-microsoft-com:office:word" xmlns:w="http://schemas.openxmlformats.org/wordprocessingml/2006/main" xmlns:w14="http://schemas.microsoft.com/office/word/2010/wordml" xmlns:w15="http://schemas.microsoft.com/office/word/2012/wordml" xmlns:w16cid="http://schemas.microsoft.com/office/word/2016/wordml/cid" xmlns:w16se="http://schemas.microsoft.com/office/word/2015/wordml/symex" xmlns:wpg="http://schemas.microsoft.com/office/word/2010/wordprocessingGroup" xmlns:wpi="http://schemas.microsoft.com/office/word/2010/wordprocessingInk" xmlns:wne="http://schemas.microsoft.com/office/word/2006/wordml" xmlns:wps="http://schemas.microsoft.com/office/word/2010/wordprocessingShape" mc:Ignorable="w14 w15 w16se w16cid wp14">
   <w:body>
     <w:p>
       <w:pPr>
@@ -303,10 +303,10 @@
             <v:path o:extrusionok="f" gradientshapeok="t" o:connecttype="rect"/>
             <o:lock v:ext="edit" aspectratio="t"/>
           </v:shapetype>
-          <v:shape id="_x0000_i1025" type="#_x0000_t75" style="width:361.6pt;height:218.15pt" o:ole="">
+          <v:shape id="_x0000_i1025" type="#_x0000_t75" style="width:361.6pt;height:218pt" o:ole="">
             <v:imagedata r:id="rId5" o:title=""/>
           </v:shape>
-          <o:OLEObject Type="Embed" ProgID="Visio.Drawing.11" ShapeID="_x0000_i1025" DrawAspect="Content" ObjectID="_1636526940" r:id="rId6"/>
+          <o:OLEObject Type="Embed" ProgID="Visio.Drawing.11" ShapeID="_x0000_i1025" DrawAspect="Content" ObjectID="_1642597079" r:id="rId6"/>
         </w:object>
       </w:r>
     </w:p>
@@ -431,6 +431,7 @@
         <w:pStyle w:val="Heading1"/>
       </w:pPr>
       <w:r>
+        <w:lastRenderedPageBreak/>
         <w:t>Suggested Design</w:t>
       </w:r>
     </w:p>
@@ -445,10 +446,10 @@
     <w:p>
       <w:r>
         <w:object w:dxaOrig="9270" w:dyaOrig="6825" w14:anchorId="693B568B">
-          <v:shape id="_x0000_i1026" type="#_x0000_t75" style="width:463.7pt;height:340.65pt" o:ole="">
+          <v:shape id="_x0000_i1026" type="#_x0000_t75" style="width:463.6pt;height:340.4pt" o:ole="">
             <v:imagedata r:id="rId7" o:title=""/>
           </v:shape>
-          <o:OLEObject Type="Embed" ProgID="Visio.Drawing.11" ShapeID="_x0000_i1026" DrawAspect="Content" ObjectID="_1636526941" r:id="rId8"/>
+          <o:OLEObject Type="Embed" ProgID="Visio.Drawing.11" ShapeID="_x0000_i1026" DrawAspect="Content" ObjectID="_1642597080" r:id="rId8"/>
         </w:object>
       </w:r>
     </w:p>
@@ -624,6 +625,7 @@
         <w:pStyle w:val="Heading2"/>
       </w:pPr>
       <w:r>
+        <w:lastRenderedPageBreak/>
         <w:t>Sensing</w:t>
       </w:r>
     </w:p>
@@ -636,6 +638,9 @@
       <w:r>
         <w:t>Current sensed using a Hall probe.</w:t>
       </w:r>
+      <w:r>
+        <w:t xml:space="preserve"> ACS723LLCTR-40AU-T identified.</w:t>
+      </w:r>
     </w:p>
     <w:p>
       <w:r>
@@ -682,6 +687,27 @@
       <w:r>
         <w:t>characteristic calculated in spreadsheet.</w:t>
       </w:r>
+    </w:p>
+    <w:p>
+      <w:pPr>
+        <w:pStyle w:val="Heading2"/>
+      </w:pPr>
+      <w:r>
+        <w:t>Current</w:t>
+      </w:r>
+    </w:p>
+    <w:p>
+      <w:r>
+        <w:t xml:space="preserve">Note the ACS723 has different output levels depending on model. The </w:t>
+      </w:r>
+      <w:r>
+        <w:t>ACS723LLCTR-40AU-T</w:t>
+      </w:r>
+      <w:r>
+        <w:t xml:space="preserve"> has output biased to 0.5V at zero current, rising to 4.5V with 40A current. Need to measure the zero bias while the PSU drain switch FET is still turned off.</w:t>
+      </w:r>
+      <w:bookmarkStart w:id="0" w:name="_GoBack"/>
+      <w:bookmarkEnd w:id="0"/>
     </w:p>
     <w:p>
       <w:pPr>
@@ -814,8 +840,6 @@
             <w:r>
               <w:t>9</w:t>
             </w:r>
-            <w:bookmarkStart w:id="0" w:name="_GoBack"/>
-            <w:bookmarkEnd w:id="0"/>
             <w:r>
               <w:t>0C (slow software)</w:t>
             </w:r>
@@ -833,10 +857,10 @@
     <w:p>
       <w:r>
         <w:object w:dxaOrig="9660" w:dyaOrig="10230" w14:anchorId="693B568C">
-          <v:shape id="_x0000_i1027" type="#_x0000_t75" style="width:483.6pt;height:511.5pt" o:ole="">
+          <v:shape id="_x0000_i1027" type="#_x0000_t75" style="width:483.6pt;height:511.6pt" o:ole="">
             <v:imagedata r:id="rId9" o:title=""/>
           </v:shape>
-          <o:OLEObject Type="Embed" ProgID="Visio.Drawing.15" ShapeID="_x0000_i1027" DrawAspect="Content" ObjectID="_1636526942" r:id="rId10"/>
+          <o:OLEObject Type="Embed" ProgID="Visio.Drawing.15" ShapeID="_x0000_i1027" DrawAspect="Content" ObjectID="_1642597081" r:id="rId10"/>
         </w:object>
       </w:r>
     </w:p>
@@ -896,6 +920,7 @@
                 <w:noProof/>
                 <w:lang w:eastAsia="en-GB"/>
               </w:rPr>
+              <w:lastRenderedPageBreak/>
               <w:drawing>
                 <wp:inline distT="0" distB="0" distL="0" distR="0" wp14:anchorId="693B568D" wp14:editId="693B568E">
                   <wp:extent cx="2713939" cy="1122740"/>
@@ -1909,6 +1934,7 @@
     <w:p/>
     <w:p>
       <w:r>
+        <w:lastRenderedPageBreak/>
         <w:t xml:space="preserve">Screens </w:t>
       </w:r>
       <w:r>
@@ -1983,10 +2009,10 @@
           <w:p>
             <w:r>
               <w:object w:dxaOrig="5520" w:dyaOrig="3105" w14:anchorId="693B5691">
-                <v:shape id="_x0000_i1028" type="#_x0000_t75" style="width:276.2pt;height:155.3pt" o:ole="">
+                <v:shape id="_x0000_i1028" type="#_x0000_t75" style="width:276.4pt;height:155.2pt" o:ole="">
                   <v:imagedata r:id="rId13" o:title=""/>
                 </v:shape>
-                <o:OLEObject Type="Embed" ProgID="Visio.Drawing.15" ShapeID="_x0000_i1028" DrawAspect="Content" ObjectID="_1636526943" r:id="rId14"/>
+                <o:OLEObject Type="Embed" ProgID="Visio.Drawing.15" ShapeID="_x0000_i1028" DrawAspect="Content" ObjectID="_1642597082" r:id="rId14"/>
               </w:object>
             </w:r>
           </w:p>
@@ -2027,10 +2053,10 @@
           <w:p>
             <w:r>
               <w:object w:dxaOrig="5520" w:dyaOrig="3105" w14:anchorId="693B5692">
-                <v:shape id="_x0000_i1029" type="#_x0000_t75" style="width:276.2pt;height:155.3pt" o:ole="">
+                <v:shape id="_x0000_i1029" type="#_x0000_t75" style="width:276.4pt;height:155.2pt" o:ole="">
                   <v:imagedata r:id="rId15" o:title=""/>
                 </v:shape>
-                <o:OLEObject Type="Embed" ProgID="Visio.Drawing.15" ShapeID="_x0000_i1029" DrawAspect="Content" ObjectID="_1636526944" r:id="rId16"/>
+                <o:OLEObject Type="Embed" ProgID="Visio.Drawing.15" ShapeID="_x0000_i1029" DrawAspect="Content" ObjectID="_1642597083" r:id="rId16"/>
               </w:object>
             </w:r>
           </w:p>
@@ -2086,10 +2112,10 @@
           <w:p>
             <w:r>
               <w:object w:dxaOrig="5520" w:dyaOrig="3105" w14:anchorId="693B5693">
-                <v:shape id="_x0000_i1030" type="#_x0000_t75" style="width:276.2pt;height:155.3pt" o:ole="">
+                <v:shape id="_x0000_i1030" type="#_x0000_t75" style="width:276.4pt;height:155.2pt" o:ole="">
                   <v:imagedata r:id="rId17" o:title=""/>
                 </v:shape>
-                <o:OLEObject Type="Embed" ProgID="Visio.Drawing.15" ShapeID="_x0000_i1030" DrawAspect="Content" ObjectID="_1636526945" r:id="rId18"/>
+                <o:OLEObject Type="Embed" ProgID="Visio.Drawing.15" ShapeID="_x0000_i1030" DrawAspect="Content" ObjectID="_1642597084" r:id="rId18"/>
               </w:object>
             </w:r>
           </w:p>
@@ -2097,10 +2123,10 @@
           <w:p>
             <w:r>
               <w:object w:dxaOrig="5520" w:dyaOrig="3105" w14:anchorId="693B5694">
-                <v:shape id="_x0000_i1031" type="#_x0000_t75" style="width:276.2pt;height:155.3pt" o:ole="">
+                <v:shape id="_x0000_i1031" type="#_x0000_t75" style="width:276.4pt;height:155.2pt" o:ole="">
                   <v:imagedata r:id="rId19" o:title=""/>
                 </v:shape>
-                <o:OLEObject Type="Embed" ProgID="Visio.Drawing.15" ShapeID="_x0000_i1031" DrawAspect="Content" ObjectID="_1636526946" r:id="rId20"/>
+                <o:OLEObject Type="Embed" ProgID="Visio.Drawing.15" ShapeID="_x0000_i1031" DrawAspect="Content" ObjectID="_1642597085" r:id="rId20"/>
               </w:object>
             </w:r>
           </w:p>
@@ -2133,6 +2159,7 @@
           </w:tcPr>
           <w:p>
             <w:r>
+              <w:lastRenderedPageBreak/>
               <w:t>Tripped display</w:t>
             </w:r>
           </w:p>
@@ -2182,10 +2209,10 @@
           <w:p>
             <w:r>
               <w:object w:dxaOrig="5520" w:dyaOrig="3105" w14:anchorId="693B5695">
-                <v:shape id="_x0000_i1032" type="#_x0000_t75" style="width:276.2pt;height:154.75pt" o:ole="">
+                <v:shape id="_x0000_i1032" type="#_x0000_t75" style="width:276.4pt;height:154.8pt" o:ole="">
                   <v:imagedata r:id="rId21" o:title=""/>
                 </v:shape>
-                <o:OLEObject Type="Embed" ProgID="Visio.Drawing.15" ShapeID="_x0000_i1032" DrawAspect="Content" ObjectID="_1636526947" r:id="rId22"/>
+                <o:OLEObject Type="Embed" ProgID="Visio.Drawing.15" ShapeID="_x0000_i1032" DrawAspect="Content" ObjectID="_1642597086" r:id="rId22"/>
               </w:object>
             </w:r>
           </w:p>
@@ -2224,10 +2251,10 @@
           <w:p>
             <w:r>
               <w:object w:dxaOrig="5520" w:dyaOrig="3105" w14:anchorId="693B5696">
-                <v:shape id="_x0000_i1033" type="#_x0000_t75" style="width:276.2pt;height:155.3pt" o:ole="">
+                <v:shape id="_x0000_i1033" type="#_x0000_t75" style="width:276.4pt;height:155.2pt" o:ole="">
                   <v:imagedata r:id="rId23" o:title=""/>
                 </v:shape>
-                <o:OLEObject Type="Embed" ProgID="Visio.Drawing.15" ShapeID="_x0000_i1033" DrawAspect="Content" ObjectID="_1636526948" r:id="rId24"/>
+                <o:OLEObject Type="Embed" ProgID="Visio.Drawing.15" ShapeID="_x0000_i1033" DrawAspect="Content" ObjectID="_1642597087" r:id="rId24"/>
               </w:object>
             </w:r>
           </w:p>
@@ -2571,6 +2598,7 @@
         <w:pStyle w:val="Heading1"/>
       </w:pPr>
       <w:r>
+        <w:lastRenderedPageBreak/>
         <w:t>Functionality Required</w:t>
       </w:r>
     </w:p>
@@ -2791,7 +2819,7 @@
               </w:numPr>
             </w:pPr>
             <w:r>
-              <w:t>Poll the current measurement approx. every 10ms</w:t>
+              <w:t>At initialisation, while PSU FET switch is off, measure the “zero” current sensor reading and store.</w:t>
             </w:r>
           </w:p>
           <w:p>
@@ -2803,6 +2831,33 @@
               </w:numPr>
             </w:pPr>
             <w:r>
+              <w:t>Poll the current measurement approx. every 10ms</w:t>
+            </w:r>
+            <w:r>
+              <w:t>.</w:t>
+            </w:r>
+          </w:p>
+          <w:p>
+            <w:pPr>
+              <w:pStyle w:val="ListParagraph"/>
+              <w:numPr>
+                <w:ilvl w:val="0"/>
+                <w:numId w:val="11"/>
+              </w:numPr>
+            </w:pPr>
+            <w:r>
+              <w:t>Calculate actual current, subtracting the “zero” value</w:t>
+            </w:r>
+          </w:p>
+          <w:p>
+            <w:pPr>
+              <w:pStyle w:val="ListParagraph"/>
+              <w:numPr>
+                <w:ilvl w:val="0"/>
+                <w:numId w:val="11"/>
+              </w:numPr>
+            </w:pPr>
+            <w:r>
               <w:t>If value visible on screen, update value</w:t>
             </w:r>
           </w:p>
@@ -3168,6 +3223,7 @@
           </w:tcPr>
           <w:p>
             <w:r>
+              <w:lastRenderedPageBreak/>
               <w:t>When RESET pressed</w:t>
             </w:r>
           </w:p>
@@ -4470,6 +4526,7 @@
               <w:rPr>
                 <w:b/>
               </w:rPr>
+              <w:lastRenderedPageBreak/>
               <w:t>Connector</w:t>
             </w:r>
           </w:p>
@@ -5467,6 +5524,7 @@
           <w:noProof/>
           <w:lang w:eastAsia="en-GB"/>
         </w:rPr>
+        <w:lastRenderedPageBreak/>
         <w:drawing>
           <wp:inline distT="0" distB="0" distL="0" distR="0" wp14:anchorId="5E94F098" wp14:editId="594F2839">
             <wp:extent cx="3895818" cy="3942355"/>
@@ -5585,6 +5643,7 @@
           <w:noProof/>
           <w:lang w:eastAsia="en-GB"/>
         </w:rPr>
+        <w:lastRenderedPageBreak/>
         <w:drawing>
           <wp:inline distT="0" distB="0" distL="0" distR="0" wp14:anchorId="295A6FBD" wp14:editId="6358446E">
             <wp:extent cx="5731510" cy="3230245"/>
@@ -5853,6 +5912,7 @@
           <w:noProof/>
           <w:lang w:eastAsia="en-GB"/>
         </w:rPr>
+        <w:lastRenderedPageBreak/>
         <w:drawing>
           <wp:inline distT="0" distB="0" distL="0" distR="0" wp14:anchorId="6E0BE917" wp14:editId="304E34E1">
             <wp:extent cx="4591922" cy="3164895"/>
@@ -6071,6 +6131,7 @@
           </w:tcPr>
           <w:p>
             <w:r>
+              <w:lastRenderedPageBreak/>
               <w:t>Nextion Display</w:t>
             </w:r>
           </w:p>
@@ -6347,6 +6408,7 @@
           <w:noProof/>
           <w:lang w:eastAsia="en-GB"/>
         </w:rPr>
+        <w:lastRenderedPageBreak/>
         <w:drawing>
           <wp:inline distT="0" distB="0" distL="0" distR="0" wp14:anchorId="0FE99B8D" wp14:editId="52B5754B">
             <wp:extent cx="5052922" cy="4115786"/>
@@ -6486,6 +6548,7 @@
           <w:noProof/>
           <w:lang w:eastAsia="en-GB"/>
         </w:rPr>
+        <w:lastRenderedPageBreak/>
         <w:drawing>
           <wp:inline distT="0" distB="0" distL="0" distR="0" wp14:anchorId="13585D12" wp14:editId="2448B67F">
             <wp:extent cx="5731510" cy="4010025"/>
@@ -6610,6 +6673,7 @@
           <w:noProof/>
           <w:lang w:eastAsia="en-GB"/>
         </w:rPr>
+        <w:lastRenderedPageBreak/>
         <w:drawing>
           <wp:inline distT="0" distB="0" distL="0" distR="0" wp14:anchorId="78A9F496" wp14:editId="58C93EE5">
             <wp:extent cx="5731510" cy="4010025"/>
@@ -6761,7 +6825,7 @@
 </file>
 
 <file path=word/numbering.xml><?xml version="1.0" encoding="utf-8"?>
-<w:numbering xmlns:wpc="http://schemas.microsoft.com/office/word/2010/wordprocessingCanvas" xmlns:mc="http://schemas.openxmlformats.org/markup-compatibility/2006" xmlns:o="urn:schemas-microsoft-com:office:office" xmlns:r="http://schemas.openxmlformats.org/officeDocument/2006/relationships" xmlns:m="http://schemas.openxmlformats.org/officeDocument/2006/math" xmlns:v="urn:schemas-microsoft-com:vml" xmlns:wp14="http://schemas.microsoft.com/office/word/2010/wordprocessingDrawing" xmlns:wp="http://schemas.openxmlformats.org/drawingml/2006/wordprocessingDrawing" xmlns:w10="urn:schemas-microsoft-com:office:word" xmlns:w="http://schemas.openxmlformats.org/wordprocessingml/2006/main" xmlns:w14="http://schemas.microsoft.com/office/word/2010/wordml" xmlns:w15="http://schemas.microsoft.com/office/word/2012/wordml" xmlns:wpg="http://schemas.microsoft.com/office/word/2010/wordprocessingGroup" xmlns:wpi="http://schemas.microsoft.com/office/word/2010/wordprocessingInk" xmlns:wne="http://schemas.microsoft.com/office/word/2006/wordml" xmlns:wps="http://schemas.microsoft.com/office/word/2010/wordprocessingShape" mc:Ignorable="w14 w15 wp14">
+<w:numbering xmlns:wpc="http://schemas.microsoft.com/office/word/2010/wordprocessingCanvas" xmlns:cx="http://schemas.microsoft.com/office/drawing/2014/chartex" xmlns:cx1="http://schemas.microsoft.com/office/drawing/2015/9/8/chartex" xmlns:cx2="http://schemas.microsoft.com/office/drawing/2015/10/21/chartex" xmlns:cx3="http://schemas.microsoft.com/office/drawing/2016/5/9/chartex" xmlns:cx4="http://schemas.microsoft.com/office/drawing/2016/5/10/chartex" xmlns:cx5="http://schemas.microsoft.com/office/drawing/2016/5/11/chartex" xmlns:cx6="http://schemas.microsoft.com/office/drawing/2016/5/12/chartex" xmlns:cx7="http://schemas.microsoft.com/office/drawing/2016/5/13/chartex" xmlns:cx8="http://schemas.microsoft.com/office/drawing/2016/5/14/chartex" xmlns:mc="http://schemas.openxmlformats.org/markup-compatibility/2006" xmlns:aink="http://schemas.microsoft.com/office/drawing/2016/ink" xmlns:am3d="http://schemas.microsoft.com/office/drawing/2017/model3d" xmlns:o="urn:schemas-microsoft-com:office:office" xmlns:r="http://schemas.openxmlformats.org/officeDocument/2006/relationships" xmlns:m="http://schemas.openxmlformats.org/officeDocument/2006/math" xmlns:v="urn:schemas-microsoft-com:vml" xmlns:wp14="http://schemas.microsoft.com/office/word/2010/wordprocessingDrawing" xmlns:wp="http://schemas.openxmlformats.org/drawingml/2006/wordprocessingDrawing" xmlns:w10="urn:schemas-microsoft-com:office:word" xmlns:w="http://schemas.openxmlformats.org/wordprocessingml/2006/main" xmlns:w14="http://schemas.microsoft.com/office/word/2010/wordml" xmlns:w15="http://schemas.microsoft.com/office/word/2012/wordml" xmlns:w16cid="http://schemas.microsoft.com/office/word/2016/wordml/cid" xmlns:w16se="http://schemas.microsoft.com/office/word/2015/wordml/symex" xmlns:wpg="http://schemas.microsoft.com/office/word/2010/wordprocessingGroup" xmlns:wpi="http://schemas.microsoft.com/office/word/2010/wordprocessingInk" xmlns:wne="http://schemas.microsoft.com/office/word/2006/wordml" xmlns:wps="http://schemas.microsoft.com/office/word/2010/wordprocessingShape" mc:Ignorable="w14 w15 w16se w16cid wp14">
   <w:abstractNum w:abstractNumId="0" w15:restartNumberingAfterBreak="0">
     <w:nsid w:val="09553A71"/>
     <w:multiLevelType w:val="hybridMultilevel"/>
@@ -9414,7 +9478,7 @@
 </file>
 
 <file path=word/styles.xml><?xml version="1.0" encoding="utf-8"?>
-<w:styles xmlns:mc="http://schemas.openxmlformats.org/markup-compatibility/2006" xmlns:r="http://schemas.openxmlformats.org/officeDocument/2006/relationships" xmlns:w="http://schemas.openxmlformats.org/wordprocessingml/2006/main" xmlns:w14="http://schemas.microsoft.com/office/word/2010/wordml" xmlns:w15="http://schemas.microsoft.com/office/word/2012/wordml" mc:Ignorable="w14 w15">
+<w:styles xmlns:mc="http://schemas.openxmlformats.org/markup-compatibility/2006" xmlns:r="http://schemas.openxmlformats.org/officeDocument/2006/relationships" xmlns:w="http://schemas.openxmlformats.org/wordprocessingml/2006/main" xmlns:w14="http://schemas.microsoft.com/office/word/2010/wordml" xmlns:w15="http://schemas.microsoft.com/office/word/2012/wordml" xmlns:w16cid="http://schemas.microsoft.com/office/word/2016/wordml/cid" xmlns:w16se="http://schemas.microsoft.com/office/word/2015/wordml/symex" mc:Ignorable="w14 w15 w16se w16cid">
   <w:docDefaults>
     <w:rPrDefault>
       <w:rPr>
@@ -9430,7 +9494,7 @@
       </w:pPr>
     </w:pPrDefault>
   </w:docDefaults>
-  <w:latentStyles w:defLockedState="0" w:defUIPriority="99" w:defSemiHidden="0" w:defUnhideWhenUsed="0" w:defQFormat="0" w:count="371">
+  <w:latentStyles w:defLockedState="0" w:defUIPriority="99" w:defSemiHidden="0" w:defUnhideWhenUsed="0" w:defQFormat="0" w:count="376">
     <w:lsdException w:name="Normal" w:uiPriority="0" w:qFormat="1"/>
     <w:lsdException w:name="heading 1" w:uiPriority="9" w:qFormat="1"/>
     <w:lsdException w:name="heading 2" w:semiHidden="1" w:uiPriority="9" w:unhideWhenUsed="1" w:qFormat="1"/>
@@ -9536,7 +9600,6 @@
     <w:lsdException w:name="HTML Sample" w:semiHidden="1" w:unhideWhenUsed="1"/>
     <w:lsdException w:name="HTML Typewriter" w:semiHidden="1" w:unhideWhenUsed="1"/>
     <w:lsdException w:name="HTML Variable" w:semiHidden="1" w:unhideWhenUsed="1"/>
-    <w:lsdException w:name="Normal Table" w:semiHidden="1" w:unhideWhenUsed="1"/>
     <w:lsdException w:name="annotation subject" w:semiHidden="1" w:unhideWhenUsed="1"/>
     <w:lsdException w:name="No List" w:semiHidden="1" w:unhideWhenUsed="1"/>
     <w:lsdException w:name="Outline List 1" w:semiHidden="1" w:unhideWhenUsed="1"/>
@@ -9579,11 +9642,8 @@
     <w:lsdException w:name="Table Contemporary" w:semiHidden="1" w:unhideWhenUsed="1"/>
     <w:lsdException w:name="Table Elegant" w:semiHidden="1" w:unhideWhenUsed="1"/>
     <w:lsdException w:name="Table Professional" w:semiHidden="1" w:unhideWhenUsed="1"/>
-    <w:lsdException w:name="Table Subtle 1" w:semiHidden="1" w:unhideWhenUsed="1"/>
     <w:lsdException w:name="Table Subtle 2" w:semiHidden="1" w:unhideWhenUsed="1"/>
     <w:lsdException w:name="Table Web 1" w:semiHidden="1" w:unhideWhenUsed="1"/>
-    <w:lsdException w:name="Table Web 2" w:semiHidden="1" w:unhideWhenUsed="1"/>
-    <w:lsdException w:name="Table Web 3" w:semiHidden="1" w:unhideWhenUsed="1"/>
     <w:lsdException w:name="Balloon Text" w:semiHidden="1" w:unhideWhenUsed="1"/>
     <w:lsdException w:name="Table Grid" w:uiPriority="39"/>
     <w:lsdException w:name="Table Theme" w:semiHidden="1" w:unhideWhenUsed="1"/>
@@ -9802,6 +9862,11 @@
     <w:lsdException w:name="List Table 5 Dark Accent 6" w:uiPriority="50"/>
     <w:lsdException w:name="List Table 6 Colorful Accent 6" w:uiPriority="51"/>
     <w:lsdException w:name="List Table 7 Colorful Accent 6" w:uiPriority="52"/>
+    <w:lsdException w:name="Mention" w:semiHidden="1" w:unhideWhenUsed="1"/>
+    <w:lsdException w:name="Smart Hyperlink" w:semiHidden="1" w:unhideWhenUsed="1"/>
+    <w:lsdException w:name="Hashtag" w:semiHidden="1" w:unhideWhenUsed="1"/>
+    <w:lsdException w:name="Unresolved Mention" w:semiHidden="1" w:unhideWhenUsed="1"/>
+    <w:lsdException w:name="Smart Link" w:semiHidden="1" w:unhideWhenUsed="1"/>
   </w:latentStyles>
   <w:style w:type="paragraph" w:default="1" w:styleId="Normal">
     <w:name w:val="Normal"/>

</xml_diff>

<commit_message>
added peak hold; changed bar appearance
</commit_message>
<xml_diff>
--- a/documentation/ganymede design notes.docx
+++ b/documentation/ganymede design notes.docx
@@ -1,6 +1,6 @@
 
 <file path=word/document.xml><?xml version="1.0" encoding="utf-8"?>
-<w:document xmlns:wpc="http://schemas.microsoft.com/office/word/2010/wordprocessingCanvas" xmlns:cx="http://schemas.microsoft.com/office/drawing/2014/chartex" xmlns:cx1="http://schemas.microsoft.com/office/drawing/2015/9/8/chartex" xmlns:cx2="http://schemas.microsoft.com/office/drawing/2015/10/21/chartex" xmlns:cx3="http://schemas.microsoft.com/office/drawing/2016/5/9/chartex" xmlns:cx4="http://schemas.microsoft.com/office/drawing/2016/5/10/chartex" xmlns:cx5="http://schemas.microsoft.com/office/drawing/2016/5/11/chartex" xmlns:cx6="http://schemas.microsoft.com/office/drawing/2016/5/12/chartex" xmlns:cx7="http://schemas.microsoft.com/office/drawing/2016/5/13/chartex" xmlns:cx8="http://schemas.microsoft.com/office/drawing/2016/5/14/chartex" xmlns:mc="http://schemas.openxmlformats.org/markup-compatibility/2006" xmlns:aink="http://schemas.microsoft.com/office/drawing/2016/ink" xmlns:am3d="http://schemas.microsoft.com/office/drawing/2017/model3d" xmlns:o="urn:schemas-microsoft-com:office:office" xmlns:r="http://schemas.openxmlformats.org/officeDocument/2006/relationships" xmlns:m="http://schemas.openxmlformats.org/officeDocument/2006/math" xmlns:v="urn:schemas-microsoft-com:vml" xmlns:wp14="http://schemas.microsoft.com/office/word/2010/wordprocessingDrawing" xmlns:wp="http://schemas.openxmlformats.org/drawingml/2006/wordprocessingDrawing" xmlns:w10="urn:schemas-microsoft-com:office:word" xmlns:w="http://schemas.openxmlformats.org/wordprocessingml/2006/main" xmlns:w14="http://schemas.microsoft.com/office/word/2010/wordml" xmlns:w15="http://schemas.microsoft.com/office/word/2012/wordml" xmlns:w16cid="http://schemas.microsoft.com/office/word/2016/wordml/cid" xmlns:w16se="http://schemas.microsoft.com/office/word/2015/wordml/symex" xmlns:wpg="http://schemas.microsoft.com/office/word/2010/wordprocessingGroup" xmlns:wpi="http://schemas.microsoft.com/office/word/2010/wordprocessingInk" xmlns:wne="http://schemas.microsoft.com/office/word/2006/wordml" xmlns:wps="http://schemas.microsoft.com/office/word/2010/wordprocessingShape" mc:Ignorable="w14 w15 w16se w16cid wp14">
+<w:document xmlns:wpc="http://schemas.microsoft.com/office/word/2010/wordprocessingCanvas" xmlns:mc="http://schemas.openxmlformats.org/markup-compatibility/2006" xmlns:o="urn:schemas-microsoft-com:office:office" xmlns:r="http://schemas.openxmlformats.org/officeDocument/2006/relationships" xmlns:m="http://schemas.openxmlformats.org/officeDocument/2006/math" xmlns:v="urn:schemas-microsoft-com:vml" xmlns:wp14="http://schemas.microsoft.com/office/word/2010/wordprocessingDrawing" xmlns:wp="http://schemas.openxmlformats.org/drawingml/2006/wordprocessingDrawing" xmlns:w10="urn:schemas-microsoft-com:office:word" xmlns:w="http://schemas.openxmlformats.org/wordprocessingml/2006/main" xmlns:w14="http://schemas.microsoft.com/office/word/2010/wordml" xmlns:w15="http://schemas.microsoft.com/office/word/2012/wordml" xmlns:wpg="http://schemas.microsoft.com/office/word/2010/wordprocessingGroup" xmlns:wpi="http://schemas.microsoft.com/office/word/2010/wordprocessingInk" xmlns:wne="http://schemas.microsoft.com/office/word/2006/wordml" xmlns:wps="http://schemas.microsoft.com/office/word/2010/wordprocessingShape" mc:Ignorable="w14 w15 wp14">
   <w:body>
     <w:p>
       <w:pPr>
@@ -303,10 +303,10 @@
             <v:path o:extrusionok="f" gradientshapeok="t" o:connecttype="rect"/>
             <o:lock v:ext="edit" aspectratio="t"/>
           </v:shapetype>
-          <v:shape id="_x0000_i1025" type="#_x0000_t75" style="width:361.6pt;height:218pt" o:ole="">
+          <v:shape id="_x0000_i1025" type="#_x0000_t75" style="width:361.5pt;height:218pt" o:ole="">
             <v:imagedata r:id="rId5" o:title=""/>
           </v:shape>
-          <o:OLEObject Type="Embed" ProgID="Visio.Drawing.11" ShapeID="_x0000_i1025" DrawAspect="Content" ObjectID="_1642597079" r:id="rId6"/>
+          <o:OLEObject Type="Embed" ProgID="Visio.Drawing.11" ShapeID="_x0000_i1025" DrawAspect="Content" ObjectID="_1647875807" r:id="rId6"/>
         </w:object>
       </w:r>
     </w:p>
@@ -446,10 +446,10 @@
     <w:p>
       <w:r>
         <w:object w:dxaOrig="9270" w:dyaOrig="6825" w14:anchorId="693B568B">
-          <v:shape id="_x0000_i1026" type="#_x0000_t75" style="width:463.6pt;height:340.4pt" o:ole="">
+          <v:shape id="_x0000_i1026" type="#_x0000_t75" style="width:463.5pt;height:340.5pt" o:ole="">
             <v:imagedata r:id="rId7" o:title=""/>
           </v:shape>
-          <o:OLEObject Type="Embed" ProgID="Visio.Drawing.11" ShapeID="_x0000_i1026" DrawAspect="Content" ObjectID="_1642597080" r:id="rId8"/>
+          <o:OLEObject Type="Embed" ProgID="Visio.Drawing.11" ShapeID="_x0000_i1026" DrawAspect="Content" ObjectID="_1647875808" r:id="rId8"/>
         </w:object>
       </w:r>
     </w:p>
@@ -698,16 +698,8 @@
     </w:p>
     <w:p>
       <w:r>
-        <w:t xml:space="preserve">Note the ACS723 has different output levels depending on model. The </w:t>
-      </w:r>
-      <w:r>
-        <w:t>ACS723LLCTR-40AU-T</w:t>
-      </w:r>
-      <w:r>
-        <w:t xml:space="preserve"> has output biased to 0.5V at zero current, rising to 4.5V with 40A current. Need to measure the zero bias while the PSU drain switch FET is still turned off.</w:t>
-      </w:r>
-      <w:bookmarkStart w:id="0" w:name="_GoBack"/>
-      <w:bookmarkEnd w:id="0"/>
+        <w:t>Note the ACS723 has different output levels depending on model. The ACS723LLCTR-40AU-T has output biased to 0.5V at zero current, rising to 4.5V with 40A current. Need to measure the zero bias while the PSU drain switch FET is still turned off.</w:t>
+      </w:r>
     </w:p>
     <w:p>
       <w:pPr>
@@ -857,10 +849,10 @@
     <w:p>
       <w:r>
         <w:object w:dxaOrig="9660" w:dyaOrig="10230" w14:anchorId="693B568C">
-          <v:shape id="_x0000_i1027" type="#_x0000_t75" style="width:483.6pt;height:511.6pt" o:ole="">
+          <v:shape id="_x0000_i1027" type="#_x0000_t75" style="width:483.5pt;height:511.5pt" o:ole="">
             <v:imagedata r:id="rId9" o:title=""/>
           </v:shape>
-          <o:OLEObject Type="Embed" ProgID="Visio.Drawing.15" ShapeID="_x0000_i1027" DrawAspect="Content" ObjectID="_1642597081" r:id="rId10"/>
+          <o:OLEObject Type="Embed" ProgID="Visio.Drawing.15" ShapeID="_x0000_i1027" DrawAspect="Content" ObjectID="_1647875809" r:id="rId10"/>
         </w:object>
       </w:r>
     </w:p>
@@ -2009,10 +2001,10 @@
           <w:p>
             <w:r>
               <w:object w:dxaOrig="5520" w:dyaOrig="3105" w14:anchorId="693B5691">
-                <v:shape id="_x0000_i1028" type="#_x0000_t75" style="width:276.4pt;height:155.2pt" o:ole="">
+                <v:shape id="_x0000_i1028" type="#_x0000_t75" style="width:276.5pt;height:155.5pt" o:ole="">
                   <v:imagedata r:id="rId13" o:title=""/>
                 </v:shape>
-                <o:OLEObject Type="Embed" ProgID="Visio.Drawing.15" ShapeID="_x0000_i1028" DrawAspect="Content" ObjectID="_1642597082" r:id="rId14"/>
+                <o:OLEObject Type="Embed" ProgID="Visio.Drawing.15" ShapeID="_x0000_i1028" DrawAspect="Content" ObjectID="_1647875810" r:id="rId14"/>
               </w:object>
             </w:r>
           </w:p>
@@ -2053,10 +2045,10 @@
           <w:p>
             <w:r>
               <w:object w:dxaOrig="5520" w:dyaOrig="3105" w14:anchorId="693B5692">
-                <v:shape id="_x0000_i1029" type="#_x0000_t75" style="width:276.4pt;height:155.2pt" o:ole="">
+                <v:shape id="_x0000_i1029" type="#_x0000_t75" style="width:276.5pt;height:155.5pt" o:ole="">
                   <v:imagedata r:id="rId15" o:title=""/>
                 </v:shape>
-                <o:OLEObject Type="Embed" ProgID="Visio.Drawing.15" ShapeID="_x0000_i1029" DrawAspect="Content" ObjectID="_1642597083" r:id="rId16"/>
+                <o:OLEObject Type="Embed" ProgID="Visio.Drawing.15" ShapeID="_x0000_i1029" DrawAspect="Content" ObjectID="_1647875811" r:id="rId16"/>
               </w:object>
             </w:r>
           </w:p>
@@ -2103,8 +2095,8 @@
             </w:r>
           </w:p>
         </w:tc>
-        <w:bookmarkStart w:id="1" w:name="_MON_1634313535"/>
-        <w:bookmarkEnd w:id="1"/>
+        <w:bookmarkStart w:id="0" w:name="_MON_1634313535"/>
+        <w:bookmarkEnd w:id="0"/>
         <w:tc>
           <w:tcPr>
             <w:tcW w:w="5902" w:type="dxa"/>
@@ -2112,10 +2104,10 @@
           <w:p>
             <w:r>
               <w:object w:dxaOrig="5520" w:dyaOrig="3105" w14:anchorId="693B5693">
-                <v:shape id="_x0000_i1030" type="#_x0000_t75" style="width:276.4pt;height:155.2pt" o:ole="">
+                <v:shape id="_x0000_i1030" type="#_x0000_t75" style="width:276.5pt;height:155.5pt" o:ole="">
                   <v:imagedata r:id="rId17" o:title=""/>
                 </v:shape>
-                <o:OLEObject Type="Embed" ProgID="Visio.Drawing.15" ShapeID="_x0000_i1030" DrawAspect="Content" ObjectID="_1642597084" r:id="rId18"/>
+                <o:OLEObject Type="Embed" ProgID="Visio.Drawing.15" ShapeID="_x0000_i1030" DrawAspect="Content" ObjectID="_1647875812" r:id="rId18"/>
               </w:object>
             </w:r>
           </w:p>
@@ -2123,10 +2115,10 @@
           <w:p>
             <w:r>
               <w:object w:dxaOrig="5520" w:dyaOrig="3105" w14:anchorId="693B5694">
-                <v:shape id="_x0000_i1031" type="#_x0000_t75" style="width:276.4pt;height:155.2pt" o:ole="">
+                <v:shape id="_x0000_i1031" type="#_x0000_t75" style="width:276.5pt;height:155.5pt" o:ole="">
                   <v:imagedata r:id="rId19" o:title=""/>
                 </v:shape>
-                <o:OLEObject Type="Embed" ProgID="Visio.Drawing.15" ShapeID="_x0000_i1031" DrawAspect="Content" ObjectID="_1642597085" r:id="rId20"/>
+                <o:OLEObject Type="Embed" ProgID="Visio.Drawing.15" ShapeID="_x0000_i1031" DrawAspect="Content" ObjectID="_1647875813" r:id="rId20"/>
               </w:object>
             </w:r>
           </w:p>
@@ -2209,10 +2201,10 @@
           <w:p>
             <w:r>
               <w:object w:dxaOrig="5520" w:dyaOrig="3105" w14:anchorId="693B5695">
-                <v:shape id="_x0000_i1032" type="#_x0000_t75" style="width:276.4pt;height:154.8pt" o:ole="">
+                <v:shape id="_x0000_i1032" type="#_x0000_t75" style="width:276.5pt;height:155pt" o:ole="">
                   <v:imagedata r:id="rId21" o:title=""/>
                 </v:shape>
-                <o:OLEObject Type="Embed" ProgID="Visio.Drawing.15" ShapeID="_x0000_i1032" DrawAspect="Content" ObjectID="_1642597086" r:id="rId22"/>
+                <o:OLEObject Type="Embed" ProgID="Visio.Drawing.15" ShapeID="_x0000_i1032" DrawAspect="Content" ObjectID="_1647875814" r:id="rId22"/>
               </w:object>
             </w:r>
           </w:p>
@@ -2251,10 +2243,10 @@
           <w:p>
             <w:r>
               <w:object w:dxaOrig="5520" w:dyaOrig="3105" w14:anchorId="693B5696">
-                <v:shape id="_x0000_i1033" type="#_x0000_t75" style="width:276.4pt;height:155.2pt" o:ole="">
+                <v:shape id="_x0000_i1033" type="#_x0000_t75" style="width:276.5pt;height:155.5pt" o:ole="">
                   <v:imagedata r:id="rId23" o:title=""/>
                 </v:shape>
-                <o:OLEObject Type="Embed" ProgID="Visio.Drawing.15" ShapeID="_x0000_i1033" DrawAspect="Content" ObjectID="_1642597087" r:id="rId24"/>
+                <o:OLEObject Type="Embed" ProgID="Visio.Drawing.15" ShapeID="_x0000_i1033" DrawAspect="Content" ObjectID="_1647875815" r:id="rId24"/>
               </w:object>
             </w:r>
           </w:p>
@@ -2262,6 +2254,28 @@
       </w:tr>
     </w:tbl>
     <w:p/>
+    <w:p>
+      <w:pPr>
+        <w:pStyle w:val="Heading2"/>
+      </w:pPr>
+      <w:r>
+        <w:t>Bargraph power displays</w:t>
+      </w:r>
+    </w:p>
+    <w:p>
+      <w:r>
+        <w:t>Suggested we might add bargraph displays. The Nextion “Progress bar” component provides a suitable indicator, and the efficient implementation is to use the version with foreground and background images; the val property sets the % of foreground displayed, with the remainder background.</w:t>
+      </w:r>
+    </w:p>
+    <w:p>
+      <w:r>
+        <w:t>The Progress bar appears to be flicker free, but you can’t redraw it frequently. Currently the code is set up to update one component per 100ms (10 ticks). Likely to need “peak hold” necessitating finding the largest peak every 300ms.</w:t>
+      </w:r>
+    </w:p>
+    <w:p>
+      <w:bookmarkStart w:id="1" w:name="_GoBack"/>
+      <w:bookmarkEnd w:id="1"/>
+    </w:p>
     <w:p>
       <w:pPr>
         <w:pStyle w:val="Heading1"/>
@@ -2302,6 +2316,7 @@
               <w:rPr>
                 <w:b/>
               </w:rPr>
+              <w:lastRenderedPageBreak/>
               <w:t>Event</w:t>
             </w:r>
           </w:p>
@@ -2598,7 +2613,6 @@
         <w:pStyle w:val="Heading1"/>
       </w:pPr>
       <w:r>
-        <w:lastRenderedPageBreak/>
         <w:t>Functionality Required</w:t>
       </w:r>
     </w:p>
@@ -2974,6 +2988,7 @@
           </w:tcPr>
           <w:p>
             <w:r>
+              <w:lastRenderedPageBreak/>
               <w:t>When PTT activated</w:t>
             </w:r>
           </w:p>
@@ -3223,7 +3238,6 @@
           </w:tcPr>
           <w:p>
             <w:r>
-              <w:lastRenderedPageBreak/>
               <w:t>When RESET pressed</w:t>
             </w:r>
           </w:p>
@@ -4159,6 +4173,7 @@
           </w:tcPr>
           <w:p>
             <w:r>
+              <w:lastRenderedPageBreak/>
               <w:t>2</w:t>
             </w:r>
           </w:p>
@@ -4526,7 +4541,6 @@
               <w:rPr>
                 <w:b/>
               </w:rPr>
-              <w:lastRenderedPageBreak/>
               <w:t>Connector</w:t>
             </w:r>
           </w:p>
@@ -6825,7 +6839,7 @@
 </file>
 
 <file path=word/numbering.xml><?xml version="1.0" encoding="utf-8"?>
-<w:numbering xmlns:wpc="http://schemas.microsoft.com/office/word/2010/wordprocessingCanvas" xmlns:cx="http://schemas.microsoft.com/office/drawing/2014/chartex" xmlns:cx1="http://schemas.microsoft.com/office/drawing/2015/9/8/chartex" xmlns:cx2="http://schemas.microsoft.com/office/drawing/2015/10/21/chartex" xmlns:cx3="http://schemas.microsoft.com/office/drawing/2016/5/9/chartex" xmlns:cx4="http://schemas.microsoft.com/office/drawing/2016/5/10/chartex" xmlns:cx5="http://schemas.microsoft.com/office/drawing/2016/5/11/chartex" xmlns:cx6="http://schemas.microsoft.com/office/drawing/2016/5/12/chartex" xmlns:cx7="http://schemas.microsoft.com/office/drawing/2016/5/13/chartex" xmlns:cx8="http://schemas.microsoft.com/office/drawing/2016/5/14/chartex" xmlns:mc="http://schemas.openxmlformats.org/markup-compatibility/2006" xmlns:aink="http://schemas.microsoft.com/office/drawing/2016/ink" xmlns:am3d="http://schemas.microsoft.com/office/drawing/2017/model3d" xmlns:o="urn:schemas-microsoft-com:office:office" xmlns:r="http://schemas.openxmlformats.org/officeDocument/2006/relationships" xmlns:m="http://schemas.openxmlformats.org/officeDocument/2006/math" xmlns:v="urn:schemas-microsoft-com:vml" xmlns:wp14="http://schemas.microsoft.com/office/word/2010/wordprocessingDrawing" xmlns:wp="http://schemas.openxmlformats.org/drawingml/2006/wordprocessingDrawing" xmlns:w10="urn:schemas-microsoft-com:office:word" xmlns:w="http://schemas.openxmlformats.org/wordprocessingml/2006/main" xmlns:w14="http://schemas.microsoft.com/office/word/2010/wordml" xmlns:w15="http://schemas.microsoft.com/office/word/2012/wordml" xmlns:w16cid="http://schemas.microsoft.com/office/word/2016/wordml/cid" xmlns:w16se="http://schemas.microsoft.com/office/word/2015/wordml/symex" xmlns:wpg="http://schemas.microsoft.com/office/word/2010/wordprocessingGroup" xmlns:wpi="http://schemas.microsoft.com/office/word/2010/wordprocessingInk" xmlns:wne="http://schemas.microsoft.com/office/word/2006/wordml" xmlns:wps="http://schemas.microsoft.com/office/word/2010/wordprocessingShape" mc:Ignorable="w14 w15 w16se w16cid wp14">
+<w:numbering xmlns:wpc="http://schemas.microsoft.com/office/word/2010/wordprocessingCanvas" xmlns:mc="http://schemas.openxmlformats.org/markup-compatibility/2006" xmlns:o="urn:schemas-microsoft-com:office:office" xmlns:r="http://schemas.openxmlformats.org/officeDocument/2006/relationships" xmlns:m="http://schemas.openxmlformats.org/officeDocument/2006/math" xmlns:v="urn:schemas-microsoft-com:vml" xmlns:wp14="http://schemas.microsoft.com/office/word/2010/wordprocessingDrawing" xmlns:wp="http://schemas.openxmlformats.org/drawingml/2006/wordprocessingDrawing" xmlns:w10="urn:schemas-microsoft-com:office:word" xmlns:w="http://schemas.openxmlformats.org/wordprocessingml/2006/main" xmlns:w14="http://schemas.microsoft.com/office/word/2010/wordml" xmlns:w15="http://schemas.microsoft.com/office/word/2012/wordml" xmlns:wpg="http://schemas.microsoft.com/office/word/2010/wordprocessingGroup" xmlns:wpi="http://schemas.microsoft.com/office/word/2010/wordprocessingInk" xmlns:wne="http://schemas.microsoft.com/office/word/2006/wordml" xmlns:wps="http://schemas.microsoft.com/office/word/2010/wordprocessingShape" mc:Ignorable="w14 w15 wp14">
   <w:abstractNum w:abstractNumId="0" w15:restartNumberingAfterBreak="0">
     <w:nsid w:val="09553A71"/>
     <w:multiLevelType w:val="hybridMultilevel"/>
@@ -9478,7 +9492,7 @@
 </file>
 
 <file path=word/styles.xml><?xml version="1.0" encoding="utf-8"?>
-<w:styles xmlns:mc="http://schemas.openxmlformats.org/markup-compatibility/2006" xmlns:r="http://schemas.openxmlformats.org/officeDocument/2006/relationships" xmlns:w="http://schemas.openxmlformats.org/wordprocessingml/2006/main" xmlns:w14="http://schemas.microsoft.com/office/word/2010/wordml" xmlns:w15="http://schemas.microsoft.com/office/word/2012/wordml" xmlns:w16cid="http://schemas.microsoft.com/office/word/2016/wordml/cid" xmlns:w16se="http://schemas.microsoft.com/office/word/2015/wordml/symex" mc:Ignorable="w14 w15 w16se w16cid">
+<w:styles xmlns:mc="http://schemas.openxmlformats.org/markup-compatibility/2006" xmlns:r="http://schemas.openxmlformats.org/officeDocument/2006/relationships" xmlns:w="http://schemas.openxmlformats.org/wordprocessingml/2006/main" xmlns:w14="http://schemas.microsoft.com/office/word/2010/wordml" xmlns:w15="http://schemas.microsoft.com/office/word/2012/wordml" mc:Ignorable="w14 w15">
   <w:docDefaults>
     <w:rPrDefault>
       <w:rPr>
@@ -9494,7 +9508,7 @@
       </w:pPr>
     </w:pPrDefault>
   </w:docDefaults>
-  <w:latentStyles w:defLockedState="0" w:defUIPriority="99" w:defSemiHidden="0" w:defUnhideWhenUsed="0" w:defQFormat="0" w:count="376">
+  <w:latentStyles w:defLockedState="0" w:defUIPriority="99" w:defSemiHidden="0" w:defUnhideWhenUsed="0" w:defQFormat="0" w:count="371">
     <w:lsdException w:name="Normal" w:uiPriority="0" w:qFormat="1"/>
     <w:lsdException w:name="heading 1" w:uiPriority="9" w:qFormat="1"/>
     <w:lsdException w:name="heading 2" w:semiHidden="1" w:uiPriority="9" w:unhideWhenUsed="1" w:qFormat="1"/>
@@ -9600,6 +9614,7 @@
     <w:lsdException w:name="HTML Sample" w:semiHidden="1" w:unhideWhenUsed="1"/>
     <w:lsdException w:name="HTML Typewriter" w:semiHidden="1" w:unhideWhenUsed="1"/>
     <w:lsdException w:name="HTML Variable" w:semiHidden="1" w:unhideWhenUsed="1"/>
+    <w:lsdException w:name="Normal Table" w:semiHidden="1" w:unhideWhenUsed="1"/>
     <w:lsdException w:name="annotation subject" w:semiHidden="1" w:unhideWhenUsed="1"/>
     <w:lsdException w:name="No List" w:semiHidden="1" w:unhideWhenUsed="1"/>
     <w:lsdException w:name="Outline List 1" w:semiHidden="1" w:unhideWhenUsed="1"/>
@@ -9642,8 +9657,11 @@
     <w:lsdException w:name="Table Contemporary" w:semiHidden="1" w:unhideWhenUsed="1"/>
     <w:lsdException w:name="Table Elegant" w:semiHidden="1" w:unhideWhenUsed="1"/>
     <w:lsdException w:name="Table Professional" w:semiHidden="1" w:unhideWhenUsed="1"/>
+    <w:lsdException w:name="Table Subtle 1" w:semiHidden="1" w:unhideWhenUsed="1"/>
     <w:lsdException w:name="Table Subtle 2" w:semiHidden="1" w:unhideWhenUsed="1"/>
     <w:lsdException w:name="Table Web 1" w:semiHidden="1" w:unhideWhenUsed="1"/>
+    <w:lsdException w:name="Table Web 2" w:semiHidden="1" w:unhideWhenUsed="1"/>
+    <w:lsdException w:name="Table Web 3" w:semiHidden="1" w:unhideWhenUsed="1"/>
     <w:lsdException w:name="Balloon Text" w:semiHidden="1" w:unhideWhenUsed="1"/>
     <w:lsdException w:name="Table Grid" w:uiPriority="39"/>
     <w:lsdException w:name="Table Theme" w:semiHidden="1" w:unhideWhenUsed="1"/>
@@ -9862,11 +9880,6 @@
     <w:lsdException w:name="List Table 5 Dark Accent 6" w:uiPriority="50"/>
     <w:lsdException w:name="List Table 6 Colorful Accent 6" w:uiPriority="51"/>
     <w:lsdException w:name="List Table 7 Colorful Accent 6" w:uiPriority="52"/>
-    <w:lsdException w:name="Mention" w:semiHidden="1" w:unhideWhenUsed="1"/>
-    <w:lsdException w:name="Smart Hyperlink" w:semiHidden="1" w:unhideWhenUsed="1"/>
-    <w:lsdException w:name="Hashtag" w:semiHidden="1" w:unhideWhenUsed="1"/>
-    <w:lsdException w:name="Unresolved Mention" w:semiHidden="1" w:unhideWhenUsed="1"/>
-    <w:lsdException w:name="Smart Link" w:semiHidden="1" w:unhideWhenUsed="1"/>
   </w:latentStyles>
   <w:style w:type="paragraph" w:default="1" w:styleId="Normal">
     <w:name w:val="Normal"/>

</xml_diff>

<commit_message>
updates for G2-1K including engineering page
</commit_message>
<xml_diff>
--- a/documentation/ganymede design notes.docx
+++ b/documentation/ganymede design notes.docx
@@ -1,6 +1,6 @@
 
 <file path=word/document.xml><?xml version="1.0" encoding="utf-8"?>
-<w:document xmlns:wpc="http://schemas.microsoft.com/office/word/2010/wordprocessingCanvas" xmlns:cx="http://schemas.microsoft.com/office/drawing/2014/chartex" xmlns:cx1="http://schemas.microsoft.com/office/drawing/2015/9/8/chartex" xmlns:cx2="http://schemas.microsoft.com/office/drawing/2015/10/21/chartex" xmlns:cx3="http://schemas.microsoft.com/office/drawing/2016/5/9/chartex" xmlns:cx4="http://schemas.microsoft.com/office/drawing/2016/5/10/chartex" xmlns:cx5="http://schemas.microsoft.com/office/drawing/2016/5/11/chartex" xmlns:cx6="http://schemas.microsoft.com/office/drawing/2016/5/12/chartex" xmlns:cx7="http://schemas.microsoft.com/office/drawing/2016/5/13/chartex" xmlns:cx8="http://schemas.microsoft.com/office/drawing/2016/5/14/chartex" xmlns:mc="http://schemas.openxmlformats.org/markup-compatibility/2006" xmlns:aink="http://schemas.microsoft.com/office/drawing/2016/ink" xmlns:am3d="http://schemas.microsoft.com/office/drawing/2017/model3d" xmlns:o="urn:schemas-microsoft-com:office:office" xmlns:r="http://schemas.openxmlformats.org/officeDocument/2006/relationships" xmlns:m="http://schemas.openxmlformats.org/officeDocument/2006/math" xmlns:v="urn:schemas-microsoft-com:vml" xmlns:wp14="http://schemas.microsoft.com/office/word/2010/wordprocessingDrawing" xmlns:wp="http://schemas.openxmlformats.org/drawingml/2006/wordprocessingDrawing" xmlns:w10="urn:schemas-microsoft-com:office:word" xmlns:w="http://schemas.openxmlformats.org/wordprocessingml/2006/main" xmlns:w14="http://schemas.microsoft.com/office/word/2010/wordml" xmlns:w15="http://schemas.microsoft.com/office/word/2012/wordml" xmlns:w16cex="http://schemas.microsoft.com/office/word/2018/wordml/cex" xmlns:w16cid="http://schemas.microsoft.com/office/word/2016/wordml/cid" xmlns:w16="http://schemas.microsoft.com/office/word/2018/wordml" xmlns:w16se="http://schemas.microsoft.com/office/word/2015/wordml/symex" xmlns:wpg="http://schemas.microsoft.com/office/word/2010/wordprocessingGroup" xmlns:wpi="http://schemas.microsoft.com/office/word/2010/wordprocessingInk" xmlns:wne="http://schemas.microsoft.com/office/word/2006/wordml" xmlns:wps="http://schemas.microsoft.com/office/word/2010/wordprocessingShape" mc:Ignorable="w14 w15 w16se w16cid w16 w16cex wp14">
+<w:document xmlns:wpc="http://schemas.microsoft.com/office/word/2010/wordprocessingCanvas" xmlns:cx="http://schemas.microsoft.com/office/drawing/2014/chartex" xmlns:cx1="http://schemas.microsoft.com/office/drawing/2015/9/8/chartex" xmlns:cx2="http://schemas.microsoft.com/office/drawing/2015/10/21/chartex" xmlns:cx3="http://schemas.microsoft.com/office/drawing/2016/5/9/chartex" xmlns:cx4="http://schemas.microsoft.com/office/drawing/2016/5/10/chartex" xmlns:cx5="http://schemas.microsoft.com/office/drawing/2016/5/11/chartex" xmlns:cx6="http://schemas.microsoft.com/office/drawing/2016/5/12/chartex" xmlns:cx7="http://schemas.microsoft.com/office/drawing/2016/5/13/chartex" xmlns:cx8="http://schemas.microsoft.com/office/drawing/2016/5/14/chartex" xmlns:mc="http://schemas.openxmlformats.org/markup-compatibility/2006" xmlns:aink="http://schemas.microsoft.com/office/drawing/2016/ink" xmlns:am3d="http://schemas.microsoft.com/office/drawing/2017/model3d" xmlns:o="urn:schemas-microsoft-com:office:office" xmlns:oel="http://schemas.microsoft.com/office/2019/extlst" xmlns:r="http://schemas.openxmlformats.org/officeDocument/2006/relationships" xmlns:m="http://schemas.openxmlformats.org/officeDocument/2006/math" xmlns:v="urn:schemas-microsoft-com:vml" xmlns:wp14="http://schemas.microsoft.com/office/word/2010/wordprocessingDrawing" xmlns:wp="http://schemas.openxmlformats.org/drawingml/2006/wordprocessingDrawing" xmlns:w10="urn:schemas-microsoft-com:office:word" xmlns:w="http://schemas.openxmlformats.org/wordprocessingml/2006/main" xmlns:w14="http://schemas.microsoft.com/office/word/2010/wordml" xmlns:w15="http://schemas.microsoft.com/office/word/2012/wordml" xmlns:w16cex="http://schemas.microsoft.com/office/word/2018/wordml/cex" xmlns:w16cid="http://schemas.microsoft.com/office/word/2016/wordml/cid" xmlns:w16="http://schemas.microsoft.com/office/word/2018/wordml" xmlns:w16du="http://schemas.microsoft.com/office/word/2023/wordml/word16du" xmlns:w16sdtdh="http://schemas.microsoft.com/office/word/2020/wordml/sdtdatahash" xmlns:w16sdtfl="http://schemas.microsoft.com/office/word/2024/wordml/sdtformatlock" xmlns:w16se="http://schemas.microsoft.com/office/word/2015/wordml/symex" xmlns:wpg="http://schemas.microsoft.com/office/word/2010/wordprocessingGroup" xmlns:wpi="http://schemas.microsoft.com/office/word/2010/wordprocessingInk" xmlns:wne="http://schemas.microsoft.com/office/word/2006/wordml" xmlns:wps="http://schemas.microsoft.com/office/word/2010/wordprocessingShape" mc:Ignorable="w14 w15 w16se w16cid w16 w16cex w16sdtdh w16sdtfl w16du wp14">
   <w:body>
     <w:p>
       <w:pPr>
@@ -81,7 +81,11 @@
         </w:numPr>
       </w:pPr>
       <w:r>
-        <w:t>Excessive supply voltage, leading to exceeding V</w:t>
+        <w:t xml:space="preserve">Excessive supply voltage, leading to exceeding </w:t>
+      </w:r>
+      <w:proofErr w:type="spellStart"/>
+      <w:r>
+        <w:t>V</w:t>
       </w:r>
       <w:r>
         <w:rPr>
@@ -89,6 +93,7 @@
         </w:rPr>
         <w:t>DSMax</w:t>
       </w:r>
+      <w:proofErr w:type="spellEnd"/>
     </w:p>
     <w:p>
       <w:pPr>
@@ -99,7 +104,11 @@
         </w:numPr>
       </w:pPr>
       <w:r>
-        <w:t>Excessive current, exceeding I</w:t>
+        <w:t xml:space="preserve">Excessive current, exceeding </w:t>
+      </w:r>
+      <w:proofErr w:type="spellStart"/>
+      <w:r>
+        <w:t>I</w:t>
       </w:r>
       <w:r>
         <w:rPr>
@@ -107,6 +116,7 @@
         </w:rPr>
         <w:t>Dmax</w:t>
       </w:r>
+      <w:proofErr w:type="spellEnd"/>
     </w:p>
     <w:p>
       <w:r>
@@ -115,7 +125,11 @@
     </w:p>
     <w:p>
       <w:r>
-        <w:t>Factor 3 is a hazard with any amplifier. The consequence could be to exceed V</w:t>
+        <w:t xml:space="preserve">Factor 3 is a hazard with any amplifier. The consequence could be to exceed </w:t>
+      </w:r>
+      <w:proofErr w:type="spellStart"/>
+      <w:r>
+        <w:t>V</w:t>
       </w:r>
       <w:r>
         <w:rPr>
@@ -123,8 +137,13 @@
         </w:rPr>
         <w:t>DSMax</w:t>
       </w:r>
-      <w:r>
-        <w:t xml:space="preserve"> or I</w:t>
+      <w:proofErr w:type="spellEnd"/>
+      <w:r>
+        <w:t xml:space="preserve"> or </w:t>
+      </w:r>
+      <w:proofErr w:type="spellStart"/>
+      <w:r>
+        <w:t>I</w:t>
       </w:r>
       <w:r>
         <w:rPr>
@@ -132,6 +151,7 @@
         </w:rPr>
         <w:t>Dmax</w:t>
       </w:r>
+      <w:proofErr w:type="spellEnd"/>
       <w:r>
         <w:t xml:space="preserve"> leading to rapid device failure.</w:t>
       </w:r>
@@ -146,7 +166,15 @@
     </w:p>
     <w:p>
       <w:r>
-        <w:t>Factor 5 could be the consequence of a power supply failure. It could lead to rapid device destruction, but it only worth detecting quickly if there is an instant way to remove PA supply (eg with zero delay FET switch).</w:t>
+        <w:t>Factor 5 could be the consequence of a power supply failure. It could lead to rapid device destruction, but it only worth detecting quickly if there is an instant way to remove PA supply (</w:t>
+      </w:r>
+      <w:proofErr w:type="spellStart"/>
+      <w:r>
+        <w:t>eg</w:t>
+      </w:r>
+      <w:proofErr w:type="spellEnd"/>
+      <w:r>
+        <w:t xml:space="preserve"> with zero delay FET switch).</w:t>
       </w:r>
       <w:r>
         <w:t xml:space="preserve"> If the PSU has failed, the transceiver system has failed anyway.</w:t>
@@ -154,7 +182,11 @@
     </w:p>
     <w:p>
       <w:r>
-        <w:t>Factor 6 can be avoided within a single transceiver by design – by avoiding overdriving, and by setting appropriate margins between normal operating current and I</w:t>
+        <w:t xml:space="preserve">Factor 6 can be avoided within a single transceiver by design – by avoiding overdriving, and by setting appropriate margins between normal operating current and </w:t>
+      </w:r>
+      <w:proofErr w:type="spellStart"/>
+      <w:r>
+        <w:t>I</w:t>
       </w:r>
       <w:r>
         <w:rPr>
@@ -162,6 +194,7 @@
         </w:rPr>
         <w:t>Dmax</w:t>
       </w:r>
+      <w:proofErr w:type="spellEnd"/>
     </w:p>
     <w:p>
       <w:pPr>
@@ -215,7 +248,15 @@
         <w:t>(</w:t>
       </w:r>
       <w:r>
-        <w:t>This may mitigate PSU failure, but will not eliminate risk of damage.</w:t>
+        <w:t xml:space="preserve">This may mitigate PSU </w:t>
+      </w:r>
+      <w:proofErr w:type="gramStart"/>
+      <w:r>
+        <w:t>failure, but</w:t>
+      </w:r>
+      <w:proofErr w:type="gramEnd"/>
+      <w:r>
+        <w:t xml:space="preserve"> will not eliminate risk of damage.</w:t>
       </w:r>
       <w:r>
         <w:t>)</w:t>
@@ -303,10 +344,10 @@
             <v:path o:extrusionok="f" gradientshapeok="t" o:connecttype="rect"/>
             <o:lock v:ext="edit" aspectratio="t"/>
           </v:shapetype>
-          <v:shape id="_x0000_i1025" type="#_x0000_t75" style="width:361.85pt;height:217.85pt" o:ole="">
+          <v:shape id="_x0000_i1025" type="#_x0000_t75" style="width:361.5pt;height:218pt" o:ole="">
             <v:imagedata r:id="rId5" o:title=""/>
           </v:shape>
-          <o:OLEObject Type="Embed" ProgID="Visio.Drawing.11" ShapeID="_x0000_i1025" DrawAspect="Content" ObjectID="_1669812701" r:id="rId6"/>
+          <o:OLEObject Type="Embed" ProgID="Visio.Drawing.11" ShapeID="_x0000_i1025" DrawAspect="Content" ObjectID="_1829574101" r:id="rId6"/>
         </w:object>
       </w:r>
     </w:p>
@@ -427,6 +468,14 @@
       </w:r>
     </w:p>
     <w:p>
+      <w:r>
+        <w:t>There also needs to be a mechanism for the factory to turn protection off: this will allow</w:t>
+      </w:r>
+      <w:r>
+        <w:t xml:space="preserve"> initial set up operations.</w:t>
+      </w:r>
+    </w:p>
+    <w:p>
       <w:pPr>
         <w:pStyle w:val="Heading1"/>
       </w:pPr>
@@ -446,10 +495,10 @@
     <w:p>
       <w:r>
         <w:object w:dxaOrig="9270" w:dyaOrig="6825" w14:anchorId="693B568B">
-          <v:shape id="_x0000_i1026" type="#_x0000_t75" style="width:463.4pt;height:340.6pt" o:ole="">
+          <v:shape id="_x0000_i1026" type="#_x0000_t75" style="width:463.5pt;height:340.5pt" o:ole="">
             <v:imagedata r:id="rId7" o:title=""/>
           </v:shape>
-          <o:OLEObject Type="Embed" ProgID="Visio.Drawing.11" ShapeID="_x0000_i1026" DrawAspect="Content" ObjectID="_1669812702" r:id="rId8"/>
+          <o:OLEObject Type="Embed" ProgID="Visio.Drawing.11" ShapeID="_x0000_i1026" DrawAspect="Content" ObjectID="_1829574102" r:id="rId8"/>
         </w:object>
       </w:r>
     </w:p>
@@ -635,19 +684,52 @@
       </w:r>
     </w:p>
     <w:p>
-      <w:r>
-        <w:t>Current sensed using a Hall probe.</w:t>
-      </w:r>
-      <w:r>
-        <w:t xml:space="preserve"> ACS723LLCTR-40AU-T identified.</w:t>
-      </w:r>
-    </w:p>
-    <w:p>
+      <w:pPr>
+        <w:pStyle w:val="ListParagraph"/>
+        <w:numPr>
+          <w:ilvl w:val="0"/>
+          <w:numId w:val="32"/>
+        </w:numPr>
+      </w:pPr>
+      <w:r>
+        <w:t>Current sensed using a Hall probe</w:t>
+      </w:r>
+      <w:r>
+        <w:t xml:space="preserve"> U4; </w:t>
+      </w:r>
+      <w:r>
+        <w:t>TMCS1101A3</w:t>
+      </w:r>
+      <w:r>
+        <w:t xml:space="preserve"> (schematic) or </w:t>
+      </w:r>
+      <w:r>
+        <w:t>ACS723LLCTR-40AU-T (prototype)</w:t>
+      </w:r>
+      <w:r>
+        <w:t>.</w:t>
+      </w:r>
+    </w:p>
+    <w:p>
+      <w:pPr>
+        <w:pStyle w:val="ListParagraph"/>
+        <w:numPr>
+          <w:ilvl w:val="0"/>
+          <w:numId w:val="32"/>
+        </w:numPr>
+      </w:pPr>
       <w:r>
         <w:t xml:space="preserve">PSU voltage sensed using a simple divider. </w:t>
       </w:r>
     </w:p>
     <w:p>
+      <w:pPr>
+        <w:pStyle w:val="ListParagraph"/>
+        <w:numPr>
+          <w:ilvl w:val="0"/>
+          <w:numId w:val="32"/>
+        </w:numPr>
+      </w:pPr>
       <w:r>
         <w:t>Temperature sensed usin</w:t>
       </w:r>
@@ -659,6 +741,13 @@
       </w:r>
     </w:p>
     <w:p>
+      <w:pPr>
+        <w:pStyle w:val="ListParagraph"/>
+        <w:numPr>
+          <w:ilvl w:val="0"/>
+          <w:numId w:val="32"/>
+        </w:numPr>
+      </w:pPr>
       <w:r>
         <w:t>Forward and r</w:t>
       </w:r>
@@ -668,6 +757,56 @@
     </w:p>
     <w:p>
       <w:pPr>
+        <w:pStyle w:val="ListParagraph"/>
+        <w:numPr>
+          <w:ilvl w:val="0"/>
+          <w:numId w:val="32"/>
+        </w:numPr>
+      </w:pPr>
+      <w:r>
+        <w:t>For all parameters: input voltage = 5*ADC reading / 1024</w:t>
+      </w:r>
+    </w:p>
+    <w:p>
+      <w:pPr>
+        <w:pStyle w:val="ListParagraph"/>
+        <w:numPr>
+          <w:ilvl w:val="0"/>
+          <w:numId w:val="32"/>
+        </w:numPr>
+      </w:pPr>
+      <w:r>
+        <w:t xml:space="preserve">Max comparator input voltage = </w:t>
+      </w:r>
+      <w:r>
+        <w:t>5</w:t>
+      </w:r>
+      <w:r>
+        <w:t>V</w:t>
+      </w:r>
+    </w:p>
+    <w:p>
+      <w:pPr>
+        <w:pStyle w:val="ListParagraph"/>
+        <w:numPr>
+          <w:ilvl w:val="0"/>
+          <w:numId w:val="32"/>
+        </w:numPr>
+      </w:pPr>
+      <w:r>
+        <w:t>Max Arduino input voltage = 5V, so allow some “headroom” with suggested trip levels set at around 3.5V</w:t>
+      </w:r>
+    </w:p>
+    <w:p>
+      <w:r>
+        <w:t>All scaling settings derived on a spreadsheet</w:t>
+      </w:r>
+      <w:r>
+        <w:t>. Current, voltage, forward and reverse power all have 10K potentiometers on the control board; I’ve worked out the values assuming they are set at the 90% point.</w:t>
+      </w:r>
+    </w:p>
+    <w:p>
+      <w:pPr>
         <w:pStyle w:val="Heading2"/>
       </w:pPr>
       <w:r>
@@ -676,7 +815,15 @@
     </w:p>
     <w:p>
       <w:r>
-        <w:t>Simple op amp circuit with 10K thermistor Digikey 495-2163-ND</w:t>
+        <w:t xml:space="preserve">Simple op amp circuit with 10K thermistor </w:t>
+      </w:r>
+      <w:proofErr w:type="spellStart"/>
+      <w:r>
+        <w:t>Digikey</w:t>
+      </w:r>
+      <w:proofErr w:type="spellEnd"/>
+      <w:r>
+        <w:t xml:space="preserve"> 495-2163-ND</w:t>
       </w:r>
       <w:r>
         <w:t xml:space="preserve">. </w:t>
@@ -698,9 +845,106 @@
     </w:p>
     <w:p>
       <w:r>
-        <w:t>Note the ACS723 has different output levels depending on model. The ACS723LLCTR-40AU-T has output biased to 0.5V at zero current, rising to 4.5V with 40A current. Need to measure the zero bias while the PSU drain switch FET is still turned off.</w:t>
-      </w:r>
-    </w:p>
+        <w:t>T</w:t>
+      </w:r>
+      <w:r>
+        <w:t xml:space="preserve">he </w:t>
+      </w:r>
+      <w:r>
+        <w:t>TMCS1101A3</w:t>
+      </w:r>
+      <w:r>
+        <w:t xml:space="preserve"> </w:t>
+      </w:r>
+      <w:r>
+        <w:t xml:space="preserve">output goes through a potential divider </w:t>
+      </w:r>
+      <w:r>
+        <w:t xml:space="preserve">(R109, R111) </w:t>
+      </w:r>
+      <w:r>
+        <w:t xml:space="preserve">to </w:t>
+      </w:r>
+      <w:r>
+        <w:t>a</w:t>
+      </w:r>
+      <w:r>
+        <w:t xml:space="preserve"> voltage follower buffer. </w:t>
+      </w:r>
+      <w:r>
+        <w:t>R109=6K5; R111=10k</w:t>
+      </w:r>
+      <w:r>
+        <w:t xml:space="preserve">. </w:t>
+      </w:r>
+      <w:r>
+        <w:t>The sen</w:t>
+      </w:r>
+      <w:r>
+        <w:t xml:space="preserve">sitivity is 200mv/A. There are two versions – one with zero current biased to </w:t>
+      </w:r>
+      <w:r>
+        <w:t>0.5V output, and one wi</w:t>
+      </w:r>
+      <w:r>
+        <w:t>t</w:t>
+      </w:r>
+      <w:r>
+        <w:t xml:space="preserve">h zero current biased to 2.5V output. </w:t>
+      </w:r>
+      <w:r>
+        <w:t>Need to measure the zero bias while the PSU drain switch FET is still turned off.</w:t>
+      </w:r>
+    </w:p>
+    <w:p>
+      <w:pPr>
+        <w:pStyle w:val="Heading2"/>
+      </w:pPr>
+      <w:r>
+        <w:t>Voltage</w:t>
+      </w:r>
+    </w:p>
+    <w:p>
+      <w:r>
+        <w:t>Simple potential d</w:t>
+      </w:r>
+      <w:r>
+        <w:t>i</w:t>
+      </w:r>
+      <w:r>
+        <w:t>vider followed by a voltage follower</w:t>
+      </w:r>
+      <w:r>
+        <w:t xml:space="preserve"> on PA pallet board.</w:t>
+      </w:r>
+      <w:r>
+        <w:t xml:space="preserve"> There is a potentiometer on the control board, but we can establish the maximum input value</w:t>
+      </w:r>
+    </w:p>
+    <w:p>
+      <w:r>
+        <w:t xml:space="preserve">See spreadsheet for derivation: </w:t>
+      </w:r>
+      <w:r>
+        <w:t>PSU</w:t>
+      </w:r>
+      <w:r>
+        <w:t xml:space="preserve"> voltage</w:t>
+      </w:r>
+      <w:r>
+        <w:t>(V)</w:t>
+      </w:r>
+      <w:r>
+        <w:t xml:space="preserve"> = </w:t>
+      </w:r>
+      <w:r>
+        <w:t xml:space="preserve">ADC reading * </w:t>
+      </w:r>
+      <w:r>
+        <w:t>0.112305</w:t>
+      </w:r>
+    </w:p>
+    <w:p/>
     <w:p>
       <w:pPr>
         <w:pStyle w:val="Heading2"/>
@@ -723,7 +967,7 @@
       </w:tblPr>
       <w:tblGrid>
         <w:gridCol w:w="1961"/>
-        <w:gridCol w:w="2291"/>
+        <w:gridCol w:w="3000"/>
       </w:tblGrid>
       <w:tr>
         <w:tc>
@@ -738,11 +982,17 @@
         </w:tc>
         <w:tc>
           <w:tcPr>
-            <w:tcW w:w="2291" w:type="dxa"/>
-          </w:tcPr>
-          <w:p>
-            <w:r>
-              <w:t>55V</w:t>
+            <w:tcW w:w="3000" w:type="dxa"/>
+          </w:tcPr>
+          <w:p>
+            <w:r>
+              <w:t>5</w:t>
+            </w:r>
+            <w:r>
+              <w:t>3</w:t>
+            </w:r>
+            <w:r>
+              <w:t>V</w:t>
             </w:r>
           </w:p>
         </w:tc>
@@ -760,11 +1010,14 @@
         </w:tc>
         <w:tc>
           <w:tcPr>
-            <w:tcW w:w="2291" w:type="dxa"/>
-          </w:tcPr>
-          <w:p>
-            <w:r>
-              <w:t>22A</w:t>
+            <w:tcW w:w="3000" w:type="dxa"/>
+          </w:tcPr>
+          <w:p>
+            <w:r>
+              <w:t>45</w:t>
+            </w:r>
+            <w:r>
+              <w:t>A</w:t>
             </w:r>
           </w:p>
         </w:tc>
@@ -782,11 +1035,14 @@
         </w:tc>
         <w:tc>
           <w:tcPr>
-            <w:tcW w:w="2291" w:type="dxa"/>
-          </w:tcPr>
-          <w:p>
-            <w:r>
-              <w:t>600W (slow software)</w:t>
+            <w:tcW w:w="3000" w:type="dxa"/>
+          </w:tcPr>
+          <w:p>
+            <w:r>
+              <w:t>1500</w:t>
+            </w:r>
+            <w:r>
+              <w:t>W (slow software)</w:t>
             </w:r>
           </w:p>
         </w:tc>
@@ -804,11 +1060,14 @@
         </w:tc>
         <w:tc>
           <w:tcPr>
-            <w:tcW w:w="2291" w:type="dxa"/>
-          </w:tcPr>
-          <w:p>
-            <w:r>
-              <w:t>100W</w:t>
+            <w:tcW w:w="3000" w:type="dxa"/>
+          </w:tcPr>
+          <w:p>
+            <w:r>
+              <w:t>375</w:t>
+            </w:r>
+            <w:r>
+              <w:t>W</w:t>
             </w:r>
           </w:p>
         </w:tc>
@@ -826,7 +1085,7 @@
         </w:tc>
         <w:tc>
           <w:tcPr>
-            <w:tcW w:w="2291" w:type="dxa"/>
+            <w:tcW w:w="3000" w:type="dxa"/>
           </w:tcPr>
           <w:p>
             <w:r>
@@ -849,16 +1108,28 @@
     <w:p>
       <w:r>
         <w:object w:dxaOrig="9660" w:dyaOrig="10230" w14:anchorId="693B568C">
-          <v:shape id="_x0000_i1027" type="#_x0000_t75" style="width:483.7pt;height:511.4pt" o:ole="">
+          <v:shape id="_x0000_i1027" type="#_x0000_t75" style="width:483.5pt;height:511.5pt" o:ole="">
             <v:imagedata r:id="rId9" o:title=""/>
           </v:shape>
-          <o:OLEObject Type="Embed" ProgID="Visio.Drawing.15" ShapeID="_x0000_i1027" DrawAspect="Content" ObjectID="_1669812703" r:id="rId10"/>
+          <o:OLEObject Type="Embed" ProgID="Visio.Drawing.15" ShapeID="_x0000_i1027" DrawAspect="Content" ObjectID="_1829574103" r:id="rId10"/>
         </w:object>
       </w:r>
     </w:p>
     <w:p>
       <w:r>
-        <w:t>The LM311 comparator input range is 0.5v to 3.5V with 5V VCC; if operated at 4V threshold we do NOT get a normal “output high”.</w:t>
+        <w:t xml:space="preserve">The LM311 comparator input range is 0.5v to 5V with </w:t>
+      </w:r>
+      <w:r>
+        <w:t>12</w:t>
+      </w:r>
+      <w:r>
+        <w:t xml:space="preserve">V </w:t>
+      </w:r>
+      <w:r>
+        <w:t>supply to the comparator</w:t>
+      </w:r>
+      <w:r>
+        <w:t>.</w:t>
       </w:r>
     </w:p>
     <w:p>
@@ -1809,8 +2080,13 @@
             <w:pPr>
               <w:keepNext/>
             </w:pPr>
-            <w:r>
-              <w:t>Nextion display</w:t>
+            <w:proofErr w:type="spellStart"/>
+            <w:r>
+              <w:t>Nextion</w:t>
+            </w:r>
+            <w:proofErr w:type="spellEnd"/>
+            <w:r>
+              <w:t xml:space="preserve"> display</w:t>
             </w:r>
           </w:p>
         </w:tc>
@@ -1852,13 +2128,29 @@
               <w:keepNext/>
             </w:pPr>
             <w:r>
-              <w:t>D1(TX) to Nextion “RX”</w:t>
+              <w:t xml:space="preserve">D1(TX) to </w:t>
+            </w:r>
+            <w:proofErr w:type="spellStart"/>
+            <w:r>
+              <w:t>Nextion</w:t>
+            </w:r>
+            <w:proofErr w:type="spellEnd"/>
+            <w:r>
+              <w:t xml:space="preserve"> “RX”</w:t>
             </w:r>
             <w:r>
               <w:t xml:space="preserve">; </w:t>
             </w:r>
             <w:r>
-              <w:t>D0 (RX) to Nextion “TX”</w:t>
+              <w:t xml:space="preserve">D0 (RX) to </w:t>
+            </w:r>
+            <w:proofErr w:type="spellStart"/>
+            <w:r>
+              <w:t>Nextion</w:t>
+            </w:r>
+            <w:proofErr w:type="spellEnd"/>
+            <w:r>
+              <w:t xml:space="preserve"> “TX”</w:t>
             </w:r>
           </w:p>
         </w:tc>
@@ -1888,13 +2180,36 @@
       <w:pPr>
         <w:pStyle w:val="Heading1"/>
       </w:pPr>
-      <w:r>
-        <w:t>Nextion Display</w:t>
-      </w:r>
-    </w:p>
-    <w:p>
-      <w:r>
-        <w:t>A 2.8” display will connect to Arduino D0, D1 (Serial1). Baud rate = 115200.</w:t>
+      <w:proofErr w:type="spellStart"/>
+      <w:r>
+        <w:t>Nextion</w:t>
+      </w:r>
+      <w:proofErr w:type="spellEnd"/>
+      <w:r>
+        <w:t xml:space="preserve"> Display</w:t>
+      </w:r>
+    </w:p>
+    <w:p>
+      <w:r>
+        <w:t xml:space="preserve">A </w:t>
+      </w:r>
+      <w:r>
+        <w:t>3.5</w:t>
+      </w:r>
+      <w:r>
+        <w:t>” display</w:t>
+      </w:r>
+      <w:r>
+        <w:t>, 480x320 pixels (</w:t>
+      </w:r>
+      <w:r>
+        <w:t>NX4832F035</w:t>
+      </w:r>
+      <w:r>
+        <w:t>)</w:t>
+      </w:r>
+      <w:r>
+        <w:t xml:space="preserve"> will connect to Arduino D0, D1 (Serial1). Baud rate = 115200.</w:t>
       </w:r>
       <w:r>
         <w:t xml:space="preserve"> 320x240 pixels</w:t>
@@ -1980,7 +2295,15 @@
               <w:t xml:space="preserve"> seconds</w:t>
             </w:r>
             <w:r>
-              <w:t>, or until after supply voltage OK AND PTT deasserted.</w:t>
+              <w:t xml:space="preserve">, or until after supply voltage OK AND PTT </w:t>
+            </w:r>
+            <w:proofErr w:type="spellStart"/>
+            <w:r>
+              <w:t>deasserted</w:t>
+            </w:r>
+            <w:proofErr w:type="spellEnd"/>
+            <w:r>
+              <w:t>.</w:t>
             </w:r>
             <w:r>
               <w:t xml:space="preserve"> </w:t>
@@ -1997,15 +2320,46 @@
           <w:tcPr>
             <w:tcW w:w="5902" w:type="dxa"/>
           </w:tcPr>
-          <w:p/>
-          <w:p>
-            <w:r>
-              <w:object w:dxaOrig="5520" w:dyaOrig="3105" w14:anchorId="693B5691">
-                <v:shape id="_x0000_i1028" type="#_x0000_t75" style="width:276.45pt;height:155.55pt" o:ole="">
-                  <v:imagedata r:id="rId13" o:title=""/>
-                </v:shape>
-                <o:OLEObject Type="Embed" ProgID="Visio.Drawing.15" ShapeID="_x0000_i1028" DrawAspect="Content" ObjectID="_1669812704" r:id="rId14"/>
-              </w:object>
+          <w:p>
+            <w:r>
+              <w:rPr>
+                <w:noProof/>
+              </w:rPr>
+              <w:drawing>
+                <wp:inline distT="0" distB="0" distL="0" distR="0" wp14:anchorId="0A7DE542" wp14:editId="63E8BFDE">
+                  <wp:extent cx="3517900" cy="2352596"/>
+                  <wp:effectExtent l="0" t="0" r="6350" b="0"/>
+                  <wp:docPr id="1385487673" name="Picture 1"/>
+                  <wp:cNvGraphicFramePr>
+                    <a:graphicFrameLocks xmlns:a="http://schemas.openxmlformats.org/drawingml/2006/main" noChangeAspect="1"/>
+                  </wp:cNvGraphicFramePr>
+                  <a:graphic xmlns:a="http://schemas.openxmlformats.org/drawingml/2006/main">
+                    <a:graphicData uri="http://schemas.openxmlformats.org/drawingml/2006/picture">
+                      <pic:pic xmlns:pic="http://schemas.openxmlformats.org/drawingml/2006/picture">
+                        <pic:nvPicPr>
+                          <pic:cNvPr id="1385487673" name=""/>
+                          <pic:cNvPicPr/>
+                        </pic:nvPicPr>
+                        <pic:blipFill>
+                          <a:blip r:embed="rId13"/>
+                          <a:stretch>
+                            <a:fillRect/>
+                          </a:stretch>
+                        </pic:blipFill>
+                        <pic:spPr>
+                          <a:xfrm>
+                            <a:off x="0" y="0"/>
+                            <a:ext cx="3524649" cy="2357109"/>
+                          </a:xfrm>
+                          <a:prstGeom prst="rect">
+                            <a:avLst/>
+                          </a:prstGeom>
+                        </pic:spPr>
+                      </pic:pic>
+                    </a:graphicData>
+                  </a:graphic>
+                </wp:inline>
+              </w:drawing>
             </w:r>
           </w:p>
         </w:tc>
@@ -2044,12 +2398,44 @@
           </w:tcPr>
           <w:p>
             <w:r>
-              <w:object w:dxaOrig="5520" w:dyaOrig="3105" w14:anchorId="693B5692">
-                <v:shape id="_x0000_i1029" type="#_x0000_t75" style="width:276.45pt;height:155.55pt" o:ole="">
-                  <v:imagedata r:id="rId15" o:title=""/>
-                </v:shape>
-                <o:OLEObject Type="Embed" ProgID="Visio.Drawing.15" ShapeID="_x0000_i1029" DrawAspect="Content" ObjectID="_1669812705" r:id="rId16"/>
-              </w:object>
+              <w:rPr>
+                <w:noProof/>
+              </w:rPr>
+              <w:drawing>
+                <wp:inline distT="0" distB="0" distL="0" distR="0" wp14:anchorId="6677EC87" wp14:editId="21B9F0E1">
+                  <wp:extent cx="3540760" cy="2374900"/>
+                  <wp:effectExtent l="0" t="0" r="2540" b="6350"/>
+                  <wp:docPr id="1476921684" name="Picture 1"/>
+                  <wp:cNvGraphicFramePr>
+                    <a:graphicFrameLocks xmlns:a="http://schemas.openxmlformats.org/drawingml/2006/main" noChangeAspect="1"/>
+                  </wp:cNvGraphicFramePr>
+                  <a:graphic xmlns:a="http://schemas.openxmlformats.org/drawingml/2006/main">
+                    <a:graphicData uri="http://schemas.openxmlformats.org/drawingml/2006/picture">
+                      <pic:pic xmlns:pic="http://schemas.openxmlformats.org/drawingml/2006/picture">
+                        <pic:nvPicPr>
+                          <pic:cNvPr id="1853661774" name=""/>
+                          <pic:cNvPicPr/>
+                        </pic:nvPicPr>
+                        <pic:blipFill>
+                          <a:blip r:embed="rId14"/>
+                          <a:stretch>
+                            <a:fillRect/>
+                          </a:stretch>
+                        </pic:blipFill>
+                        <pic:spPr>
+                          <a:xfrm>
+                            <a:off x="0" y="0"/>
+                            <a:ext cx="3547800" cy="2379622"/>
+                          </a:xfrm>
+                          <a:prstGeom prst="rect">
+                            <a:avLst/>
+                          </a:prstGeom>
+                        </pic:spPr>
+                      </pic:pic>
+                    </a:graphicData>
+                  </a:graphic>
+                </wp:inline>
+              </w:drawing>
             </w:r>
           </w:p>
         </w:tc>
@@ -2091,35 +2477,67 @@
           <w:p/>
           <w:p>
             <w:r>
-              <w:t>“Info” button toggles between more/less parameters displayed</w:t>
-            </w:r>
-          </w:p>
-        </w:tc>
-        <w:bookmarkStart w:id="0" w:name="_MON_1634313535"/>
-        <w:bookmarkEnd w:id="0"/>
+              <w:t>Displays “protected” or “unprotected” at top right</w:t>
+            </w:r>
+          </w:p>
+          <w:p/>
+          <w:p>
+            <w:proofErr w:type="spellStart"/>
+            <w:r>
+              <w:t>Bargraphs</w:t>
+            </w:r>
+            <w:proofErr w:type="spellEnd"/>
+            <w:r>
+              <w:t xml:space="preserve"> have green and orange bars respectively</w:t>
+            </w:r>
+          </w:p>
+          <w:p/>
+          <w:p/>
+        </w:tc>
         <w:tc>
           <w:tcPr>
             <w:tcW w:w="5902" w:type="dxa"/>
           </w:tcPr>
           <w:p>
             <w:r>
-              <w:object w:dxaOrig="5520" w:dyaOrig="3105" w14:anchorId="693B5693">
-                <v:shape id="_x0000_i1030" type="#_x0000_t75" style="width:276.45pt;height:155.55pt" o:ole="">
-                  <v:imagedata r:id="rId17" o:title=""/>
-                </v:shape>
-                <o:OLEObject Type="Embed" ProgID="Visio.Drawing.15" ShapeID="_x0000_i1030" DrawAspect="Content" ObjectID="_1669812706" r:id="rId18"/>
-              </w:object>
-            </w:r>
-          </w:p>
-          <w:p/>
-          <w:p>
-            <w:r>
-              <w:object w:dxaOrig="5520" w:dyaOrig="3105" w14:anchorId="693B5694">
-                <v:shape id="_x0000_i1031" type="#_x0000_t75" style="width:276.45pt;height:155.55pt" o:ole="">
-                  <v:imagedata r:id="rId19" o:title=""/>
-                </v:shape>
-                <o:OLEObject Type="Embed" ProgID="Visio.Drawing.15" ShapeID="_x0000_i1031" DrawAspect="Content" ObjectID="_1669812707" r:id="rId20"/>
-              </w:object>
+              <w:rPr>
+                <w:noProof/>
+              </w:rPr>
+              <w:drawing>
+                <wp:inline distT="0" distB="0" distL="0" distR="0" wp14:anchorId="57197E88" wp14:editId="095BD6F3">
+                  <wp:extent cx="3549650" cy="2376273"/>
+                  <wp:effectExtent l="0" t="0" r="0" b="5080"/>
+                  <wp:docPr id="385400798" name="Picture 1"/>
+                  <wp:cNvGraphicFramePr>
+                    <a:graphicFrameLocks xmlns:a="http://schemas.openxmlformats.org/drawingml/2006/main" noChangeAspect="1"/>
+                  </wp:cNvGraphicFramePr>
+                  <a:graphic xmlns:a="http://schemas.openxmlformats.org/drawingml/2006/main">
+                    <a:graphicData uri="http://schemas.openxmlformats.org/drawingml/2006/picture">
+                      <pic:pic xmlns:pic="http://schemas.openxmlformats.org/drawingml/2006/picture">
+                        <pic:nvPicPr>
+                          <pic:cNvPr id="385400798" name=""/>
+                          <pic:cNvPicPr/>
+                        </pic:nvPicPr>
+                        <pic:blipFill>
+                          <a:blip r:embed="rId15"/>
+                          <a:stretch>
+                            <a:fillRect/>
+                          </a:stretch>
+                        </pic:blipFill>
+                        <pic:spPr>
+                          <a:xfrm>
+                            <a:off x="0" y="0"/>
+                            <a:ext cx="3561729" cy="2384359"/>
+                          </a:xfrm>
+                          <a:prstGeom prst="rect">
+                            <a:avLst/>
+                          </a:prstGeom>
+                        </pic:spPr>
+                      </pic:pic>
+                    </a:graphicData>
+                  </a:graphic>
+                </wp:inline>
+              </w:drawing>
             </w:r>
           </w:p>
         </w:tc>
@@ -2200,12 +2618,44 @@
           </w:tcPr>
           <w:p>
             <w:r>
-              <w:object w:dxaOrig="5520" w:dyaOrig="3105" w14:anchorId="693B5695">
-                <v:shape id="_x0000_i1032" type="#_x0000_t75" style="width:276.45pt;height:155.1pt" o:ole="">
-                  <v:imagedata r:id="rId21" o:title=""/>
-                </v:shape>
-                <o:OLEObject Type="Embed" ProgID="Visio.Drawing.15" ShapeID="_x0000_i1032" DrawAspect="Content" ObjectID="_1669812708" r:id="rId22"/>
-              </w:object>
+              <w:rPr>
+                <w:noProof/>
+              </w:rPr>
+              <w:drawing>
+                <wp:inline distT="0" distB="0" distL="0" distR="0" wp14:anchorId="6BC82E4B" wp14:editId="4210A456">
+                  <wp:extent cx="3490686" cy="2336800"/>
+                  <wp:effectExtent l="0" t="0" r="0" b="6350"/>
+                  <wp:docPr id="608411110" name="Picture 1"/>
+                  <wp:cNvGraphicFramePr>
+                    <a:graphicFrameLocks xmlns:a="http://schemas.openxmlformats.org/drawingml/2006/main" noChangeAspect="1"/>
+                  </wp:cNvGraphicFramePr>
+                  <a:graphic xmlns:a="http://schemas.openxmlformats.org/drawingml/2006/main">
+                    <a:graphicData uri="http://schemas.openxmlformats.org/drawingml/2006/picture">
+                      <pic:pic xmlns:pic="http://schemas.openxmlformats.org/drawingml/2006/picture">
+                        <pic:nvPicPr>
+                          <pic:cNvPr id="608411110" name=""/>
+                          <pic:cNvPicPr/>
+                        </pic:nvPicPr>
+                        <pic:blipFill>
+                          <a:blip r:embed="rId16"/>
+                          <a:stretch>
+                            <a:fillRect/>
+                          </a:stretch>
+                        </pic:blipFill>
+                        <pic:spPr>
+                          <a:xfrm>
+                            <a:off x="0" y="0"/>
+                            <a:ext cx="3496543" cy="2340721"/>
+                          </a:xfrm>
+                          <a:prstGeom prst="rect">
+                            <a:avLst/>
+                          </a:prstGeom>
+                        </pic:spPr>
+                      </pic:pic>
+                    </a:graphicData>
+                  </a:graphic>
+                </wp:inline>
+              </w:drawing>
             </w:r>
           </w:p>
         </w:tc>
@@ -2232,7 +2682,19 @@
           <w:p/>
           <w:p>
             <w:r>
-              <w:t>(information screen; needs s/w version display)</w:t>
+              <w:t>(information screen; needs s/w version display</w:t>
+            </w:r>
+            <w:r>
+              <w:t xml:space="preserve"> for Ganymede software version, and ideally p2app and firmware versions</w:t>
+            </w:r>
+            <w:r>
+              <w:t>)</w:t>
+            </w:r>
+          </w:p>
+          <w:p/>
+          <w:p>
+            <w:r>
+              <w:t xml:space="preserve">“Engineering” brings up page 5 </w:t>
             </w:r>
           </w:p>
         </w:tc>
@@ -2242,12 +2704,158 @@
           </w:tcPr>
           <w:p>
             <w:r>
-              <w:object w:dxaOrig="5520" w:dyaOrig="3105" w14:anchorId="693B5696">
-                <v:shape id="_x0000_i1033" type="#_x0000_t75" style="width:276.45pt;height:155.55pt" o:ole="">
-                  <v:imagedata r:id="rId23" o:title=""/>
-                </v:shape>
-                <o:OLEObject Type="Embed" ProgID="Visio.Drawing.15" ShapeID="_x0000_i1033" DrawAspect="Content" ObjectID="_1669812709" r:id="rId24"/>
-              </w:object>
+              <w:rPr>
+                <w:noProof/>
+              </w:rPr>
+              <w:drawing>
+                <wp:inline distT="0" distB="0" distL="0" distR="0" wp14:anchorId="44AA4223" wp14:editId="743E25FB">
+                  <wp:extent cx="3490595" cy="2327063"/>
+                  <wp:effectExtent l="0" t="0" r="0" b="0"/>
+                  <wp:docPr id="1127905253" name="Picture 1"/>
+                  <wp:cNvGraphicFramePr>
+                    <a:graphicFrameLocks xmlns:a="http://schemas.openxmlformats.org/drawingml/2006/main" noChangeAspect="1"/>
+                  </wp:cNvGraphicFramePr>
+                  <a:graphic xmlns:a="http://schemas.openxmlformats.org/drawingml/2006/main">
+                    <a:graphicData uri="http://schemas.openxmlformats.org/drawingml/2006/picture">
+                      <pic:pic xmlns:pic="http://schemas.openxmlformats.org/drawingml/2006/picture">
+                        <pic:nvPicPr>
+                          <pic:cNvPr id="1127905253" name=""/>
+                          <pic:cNvPicPr/>
+                        </pic:nvPicPr>
+                        <pic:blipFill>
+                          <a:blip r:embed="rId17"/>
+                          <a:stretch>
+                            <a:fillRect/>
+                          </a:stretch>
+                        </pic:blipFill>
+                        <pic:spPr>
+                          <a:xfrm>
+                            <a:off x="0" y="0"/>
+                            <a:ext cx="3495793" cy="2330529"/>
+                          </a:xfrm>
+                          <a:prstGeom prst="rect">
+                            <a:avLst/>
+                          </a:prstGeom>
+                        </pic:spPr>
+                      </pic:pic>
+                    </a:graphicData>
+                  </a:graphic>
+                </wp:inline>
+              </w:drawing>
+            </w:r>
+          </w:p>
+        </w:tc>
+      </w:tr>
+      <w:tr>
+        <w:trPr>
+          <w:cantSplit/>
+        </w:trPr>
+        <w:tc>
+          <w:tcPr>
+            <w:tcW w:w="3114" w:type="dxa"/>
+          </w:tcPr>
+          <w:p>
+            <w:r>
+              <w:t xml:space="preserve">Engineering </w:t>
+            </w:r>
+          </w:p>
+          <w:p/>
+          <w:p>
+            <w:r>
+              <w:t xml:space="preserve">Screen </w:t>
+            </w:r>
+            <w:r>
+              <w:t>5</w:t>
+            </w:r>
+          </w:p>
+          <w:p/>
+          <w:p>
+            <w:r>
+              <w:t>“PIN” is a numerical entry; user to enter a 4 digit number 1-9999</w:t>
+            </w:r>
+          </w:p>
+          <w:p/>
+          <w:p>
+            <w:r>
+              <w:t>“Not set” when pressed will see if the PIN is the same as the entered PIN; i</w:t>
+            </w:r>
+            <w:r>
+              <w:t>f</w:t>
+            </w:r>
+            <w:r>
+              <w:t xml:space="preserve"> i</w:t>
+            </w:r>
+            <w:r>
+              <w:t>t</w:t>
+            </w:r>
+            <w:r>
+              <w:t xml:space="preserve"> is, it will </w:t>
+            </w:r>
+            <w:r>
+              <w:t>toggle the protection state</w:t>
+            </w:r>
+          </w:p>
+          <w:p/>
+          <w:p>
+            <w:r>
+              <w:t xml:space="preserve">The numeric keypad is a </w:t>
+            </w:r>
+            <w:proofErr w:type="spellStart"/>
+            <w:r>
+              <w:t>Nextion</w:t>
+            </w:r>
+            <w:proofErr w:type="spellEnd"/>
+            <w:r>
+              <w:t>-provided display</w:t>
+            </w:r>
+          </w:p>
+          <w:p/>
+          <w:p/>
+        </w:tc>
+        <w:tc>
+          <w:tcPr>
+            <w:tcW w:w="5902" w:type="dxa"/>
+          </w:tcPr>
+          <w:p>
+            <w:r>
+              <w:rPr>
+                <w:noProof/>
+              </w:rPr>
+              <w:drawing>
+                <wp:inline distT="0" distB="0" distL="0" distR="0" wp14:anchorId="3287BEC3" wp14:editId="532928B3">
+                  <wp:extent cx="3562350" cy="2397165"/>
+                  <wp:effectExtent l="0" t="0" r="0" b="3175"/>
+                  <wp:docPr id="212941595" name="Picture 1"/>
+                  <wp:cNvGraphicFramePr>
+                    <a:graphicFrameLocks xmlns:a="http://schemas.openxmlformats.org/drawingml/2006/main" noChangeAspect="1"/>
+                  </wp:cNvGraphicFramePr>
+                  <a:graphic xmlns:a="http://schemas.openxmlformats.org/drawingml/2006/main">
+                    <a:graphicData uri="http://schemas.openxmlformats.org/drawingml/2006/picture">
+                      <pic:pic xmlns:pic="http://schemas.openxmlformats.org/drawingml/2006/picture">
+                        <pic:nvPicPr>
+                          <pic:cNvPr id="212941595" name=""/>
+                          <pic:cNvPicPr/>
+                        </pic:nvPicPr>
+                        <pic:blipFill>
+                          <a:blip r:embed="rId18"/>
+                          <a:stretch>
+                            <a:fillRect/>
+                          </a:stretch>
+                        </pic:blipFill>
+                        <pic:spPr>
+                          <a:xfrm>
+                            <a:off x="0" y="0"/>
+                            <a:ext cx="3581892" cy="2410315"/>
+                          </a:xfrm>
+                          <a:prstGeom prst="rect">
+                            <a:avLst/>
+                          </a:prstGeom>
+                        </pic:spPr>
+                      </pic:pic>
+                    </a:graphicData>
+                  </a:graphic>
+                </wp:inline>
+              </w:drawing>
             </w:r>
           </w:p>
         </w:tc>
@@ -2264,14 +2872,257 @@
     </w:p>
     <w:p>
       <w:r>
-        <w:t>Suggested we might add bargraph displays. The Nextion “Progress bar” component provides a suitable indicator, and the efficient implementation is to use the version with foreground and background images; the val property sets the % of foreground displayed, with the remainder background.</w:t>
-      </w:r>
-    </w:p>
-    <w:p>
-      <w:r>
+        <w:t xml:space="preserve">Suggested we might add bargraph displays. The </w:t>
+      </w:r>
+      <w:proofErr w:type="spellStart"/>
+      <w:r>
+        <w:t>Nextion</w:t>
+      </w:r>
+      <w:proofErr w:type="spellEnd"/>
+      <w:r>
+        <w:t xml:space="preserve"> “Progress bar” component provides a suitable indicator, and the efficient implementation is to use the version with foreground and background images; the </w:t>
+      </w:r>
+      <w:proofErr w:type="spellStart"/>
+      <w:r>
+        <w:t>val</w:t>
+      </w:r>
+      <w:proofErr w:type="spellEnd"/>
+      <w:r>
+        <w:t xml:space="preserve"> property sets the % of foreground displayed, with the remainder background.</w:t>
+      </w:r>
+    </w:p>
+    <w:p>
+      <w:r>
+        <w:lastRenderedPageBreak/>
         <w:t>The Progress bar appears to be flicker free, but you can’t redraw it frequently. Currently the code is set up to update one component per 100ms (10 ticks). Likely to need “peak hold” necessitating finding the largest peak every 300ms.</w:t>
       </w:r>
     </w:p>
+    <w:p>
+      <w:pPr>
+        <w:pStyle w:val="Heading1"/>
+      </w:pPr>
+      <w:r>
+        <w:t>Enabling &amp; Disabling Protection</w:t>
+      </w:r>
+    </w:p>
+    <w:p>
+      <w:r>
+        <w:t xml:space="preserve">There needs to be a way for the factory to disable protection: essentially allowing fault conditions. A suggested approach is: have a 4 digit PIN which is entered, allows protection to be disabled. </w:t>
+      </w:r>
+      <w:r>
+        <w:t>After initial programming, the PIN will be set to 0000 which is interpreted as disabled. The PIN will be stored in EEPROM.</w:t>
+      </w:r>
+    </w:p>
+    <w:p>
+      <w:r>
+        <w:t>Suggested logic:</w:t>
+      </w:r>
+    </w:p>
+    <w:p>
+      <w:pPr>
+        <w:pStyle w:val="ListParagraph"/>
+        <w:numPr>
+          <w:ilvl w:val="0"/>
+          <w:numId w:val="29"/>
+        </w:numPr>
+      </w:pPr>
+      <w:r>
+        <w:t xml:space="preserve">After power on, the PIN is loaded from EEPROM. If non zero, enable protection. </w:t>
+      </w:r>
+    </w:p>
+    <w:p>
+      <w:pPr>
+        <w:pStyle w:val="ListParagraph"/>
+        <w:numPr>
+          <w:ilvl w:val="0"/>
+          <w:numId w:val="29"/>
+        </w:numPr>
+      </w:pPr>
+      <w:r>
+        <w:t>If the user uses the Engineering screen:</w:t>
+      </w:r>
+    </w:p>
+    <w:p>
+      <w:pPr>
+        <w:pStyle w:val="ListParagraph"/>
+        <w:numPr>
+          <w:ilvl w:val="1"/>
+          <w:numId w:val="29"/>
+        </w:numPr>
+      </w:pPr>
+      <w:r>
+        <w:t>The PIN value is initialised to 0000</w:t>
+      </w:r>
+    </w:p>
+    <w:p>
+      <w:pPr>
+        <w:pStyle w:val="ListParagraph"/>
+        <w:numPr>
+          <w:ilvl w:val="1"/>
+          <w:numId w:val="29"/>
+        </w:numPr>
+      </w:pPr>
+      <w:r>
+        <w:t>The “set”/</w:t>
+      </w:r>
+      <w:r>
+        <w:t xml:space="preserve"> “</w:t>
+      </w:r>
+      <w:r>
+        <w:t xml:space="preserve">not set” button has its text set depending on whether protection is </w:t>
+      </w:r>
+      <w:r>
+        <w:t xml:space="preserve">already </w:t>
+      </w:r>
+      <w:r>
+        <w:t>enabled</w:t>
+      </w:r>
+    </w:p>
+    <w:p>
+      <w:pPr>
+        <w:pStyle w:val="ListParagraph"/>
+        <w:numPr>
+          <w:ilvl w:val="1"/>
+          <w:numId w:val="29"/>
+        </w:numPr>
+      </w:pPr>
+      <w:r>
+        <w:t>The user can enter a 4 digit PIN</w:t>
+      </w:r>
+    </w:p>
+    <w:p>
+      <w:pPr>
+        <w:pStyle w:val="ListParagraph"/>
+        <w:numPr>
+          <w:ilvl w:val="1"/>
+          <w:numId w:val="29"/>
+        </w:numPr>
+      </w:pPr>
+      <w:r>
+        <w:t>The user can then press the “</w:t>
+      </w:r>
+      <w:r>
+        <w:t>set/</w:t>
+      </w:r>
+      <w:r>
+        <w:t>not set” button</w:t>
+      </w:r>
+    </w:p>
+    <w:p>
+      <w:pPr>
+        <w:pStyle w:val="ListParagraph"/>
+        <w:numPr>
+          <w:ilvl w:val="2"/>
+          <w:numId w:val="29"/>
+        </w:numPr>
+      </w:pPr>
+      <w:r>
+        <w:t xml:space="preserve">If current </w:t>
+      </w:r>
+      <w:r>
+        <w:t xml:space="preserve">stored </w:t>
+      </w:r>
+      <w:r>
+        <w:t>PIN=0000</w:t>
+      </w:r>
+      <w:r>
+        <w:t xml:space="preserve"> &amp;&amp; new PIN is not zero:</w:t>
+      </w:r>
+      <w:r>
+        <w:t xml:space="preserve"> store new PIN; </w:t>
+      </w:r>
+      <w:r>
+        <w:t>enable protection; change text on button</w:t>
+      </w:r>
+    </w:p>
+    <w:p>
+      <w:pPr>
+        <w:pStyle w:val="ListParagraph"/>
+        <w:numPr>
+          <w:ilvl w:val="2"/>
+          <w:numId w:val="29"/>
+        </w:numPr>
+      </w:pPr>
+      <w:r>
+        <w:t xml:space="preserve">If current stored PIN is non zero: </w:t>
+      </w:r>
+      <w:r>
+        <w:t xml:space="preserve">compare entered PIN with the stored one. If equal, </w:t>
+      </w:r>
+      <w:r>
+        <w:t>toggle protection state and change button state</w:t>
+      </w:r>
+    </w:p>
+    <w:p>
+      <w:pPr>
+        <w:pStyle w:val="ListParagraph"/>
+        <w:numPr>
+          <w:ilvl w:val="0"/>
+          <w:numId w:val="29"/>
+        </w:numPr>
+      </w:pPr>
+      <w:r>
+        <w:t xml:space="preserve">Protection on/off isn’t stored in EPROM; just the PIN is. </w:t>
+      </w:r>
+    </w:p>
+    <w:p>
+      <w:r>
+        <w:t>To disable protection:</w:t>
+      </w:r>
+    </w:p>
+    <w:p>
+      <w:pPr>
+        <w:pStyle w:val="ListParagraph"/>
+        <w:numPr>
+          <w:ilvl w:val="0"/>
+          <w:numId w:val="30"/>
+        </w:numPr>
+      </w:pPr>
+      <w:r>
+        <w:t>Set comparator thresholds to 5v</w:t>
+      </w:r>
+    </w:p>
+    <w:p>
+      <w:pPr>
+        <w:pStyle w:val="ListParagraph"/>
+        <w:numPr>
+          <w:ilvl w:val="0"/>
+          <w:numId w:val="30"/>
+        </w:numPr>
+      </w:pPr>
+      <w:r>
+        <w:t>Apply “reset” process</w:t>
+      </w:r>
+    </w:p>
+    <w:p>
+      <w:r>
+        <w:t>To enable protection:</w:t>
+      </w:r>
+    </w:p>
+    <w:p>
+      <w:pPr>
+        <w:pStyle w:val="ListParagraph"/>
+        <w:numPr>
+          <w:ilvl w:val="0"/>
+          <w:numId w:val="31"/>
+        </w:numPr>
+      </w:pPr>
+      <w:r>
+        <w:t>Set comparator thresholds to correct values</w:t>
+      </w:r>
+    </w:p>
+    <w:p>
+      <w:pPr>
+        <w:pStyle w:val="ListParagraph"/>
+        <w:numPr>
+          <w:ilvl w:val="0"/>
+          <w:numId w:val="31"/>
+        </w:numPr>
+      </w:pPr>
+      <w:r>
+        <w:t>Apply “reset” process</w:t>
+      </w:r>
+    </w:p>
     <w:p/>
     <w:p>
       <w:pPr>
@@ -2283,7 +3134,13 @@
     </w:p>
     <w:p>
       <w:r>
-        <w:t xml:space="preserve">CAT commands can be added to report tripped/not tripped (and cause) and allow RESET. By choice these wouldn’t provide parameter values – just OK yes/no. That’s probably only one or two commands. </w:t>
+        <w:t xml:space="preserve">CAT commands </w:t>
+      </w:r>
+      <w:r>
+        <w:t xml:space="preserve">have been </w:t>
+      </w:r>
+      <w:r>
+        <w:t xml:space="preserve">added to report tripped/not tripped (and cause) and allow RESET. By choice these wouldn’t provide parameter values – just OK yes/no. That’s probably only one or two commands. </w:t>
       </w:r>
     </w:p>
     <w:tbl>
@@ -2374,55 +3231,71 @@
               <w:keepNext/>
             </w:pPr>
             <w:r>
-              <w:t>To PC: CAT Message ZZZAnn;</w:t>
-            </w:r>
-          </w:p>
-          <w:p>
-            <w:pPr>
-              <w:keepNext/>
-            </w:pPr>
-          </w:p>
-          <w:p>
-            <w:pPr>
-              <w:keepNext/>
-            </w:pPr>
-          </w:p>
-          <w:p>
-            <w:pPr>
-              <w:keepNext/>
-            </w:pPr>
-          </w:p>
-          <w:p>
-            <w:pPr>
-              <w:keepNext/>
-            </w:pPr>
-          </w:p>
-          <w:p>
-            <w:pPr>
-              <w:keepNext/>
-            </w:pPr>
-          </w:p>
-          <w:p>
-            <w:pPr>
-              <w:keepNext/>
-            </w:pPr>
-          </w:p>
-          <w:p>
-            <w:pPr>
-              <w:keepNext/>
-            </w:pPr>
-          </w:p>
-          <w:p>
-            <w:pPr>
-              <w:keepNext/>
-            </w:pPr>
-          </w:p>
-          <w:p>
-            <w:pPr>
-              <w:keepNext/>
-            </w:pPr>
-            <w:r>
-              <w:t>From PC: ZZZAnn;</w:t>
+              <w:t xml:space="preserve">To PC: CAT Message </w:t>
+            </w:r>
+            <w:proofErr w:type="spellStart"/>
+            <w:r>
+              <w:t>ZZZAnn</w:t>
+            </w:r>
+            <w:proofErr w:type="spellEnd"/>
+            <w:r>
+              <w:t>;</w:t>
+            </w:r>
+          </w:p>
+          <w:p>
+            <w:pPr>
+              <w:keepNext/>
+            </w:pPr>
+          </w:p>
+          <w:p>
+            <w:pPr>
+              <w:keepNext/>
+            </w:pPr>
+          </w:p>
+          <w:p>
+            <w:pPr>
+              <w:keepNext/>
+            </w:pPr>
+          </w:p>
+          <w:p>
+            <w:pPr>
+              <w:keepNext/>
+            </w:pPr>
+          </w:p>
+          <w:p>
+            <w:pPr>
+              <w:keepNext/>
+            </w:pPr>
+          </w:p>
+          <w:p>
+            <w:pPr>
+              <w:keepNext/>
+            </w:pPr>
+          </w:p>
+          <w:p>
+            <w:pPr>
+              <w:keepNext/>
+            </w:pPr>
+          </w:p>
+          <w:p>
+            <w:pPr>
+              <w:keepNext/>
+            </w:pPr>
+          </w:p>
+          <w:p>
+            <w:pPr>
+              <w:keepNext/>
+            </w:pPr>
+            <w:r>
+              <w:t xml:space="preserve">From PC: </w:t>
+            </w:r>
+            <w:proofErr w:type="spellStart"/>
+            <w:r>
+              <w:t>ZZZAnn</w:t>
+            </w:r>
+            <w:proofErr w:type="spellEnd"/>
+            <w:r>
+              <w:t>;</w:t>
             </w:r>
           </w:p>
         </w:tc>
@@ -2434,8 +3307,13 @@
             <w:pPr>
               <w:keepNext/>
             </w:pPr>
-            <w:r>
-              <w:t>nn=0: no trip; amplifier OK</w:t>
+            <w:proofErr w:type="spellStart"/>
+            <w:r>
+              <w:t>nn</w:t>
+            </w:r>
+            <w:proofErr w:type="spellEnd"/>
+            <w:r>
+              <w:t>=0: no trip; amplifier OK</w:t>
             </w:r>
           </w:p>
           <w:p>
@@ -2455,53 +3333,86 @@
             <w:pPr>
               <w:keepNext/>
             </w:pPr>
-            <w:r>
-              <w:t>nn=1: tripped- excessive reverse power</w:t>
-            </w:r>
-          </w:p>
-          <w:p>
-            <w:pPr>
-              <w:keepNext/>
-            </w:pPr>
-            <w:r>
-              <w:t>nn=2: tripped – excessive drain current</w:t>
-            </w:r>
-          </w:p>
-          <w:p>
-            <w:pPr>
-              <w:keepNext/>
-            </w:pPr>
-            <w:r>
-              <w:t>nn=4: tripped – PSU voltage out of spec</w:t>
-            </w:r>
-          </w:p>
-          <w:p>
-            <w:pPr>
-              <w:keepNext/>
-            </w:pPr>
-            <w:r>
-              <w:t>nn=8: tripped – high heatsink temperature</w:t>
-            </w:r>
-          </w:p>
-          <w:p>
-            <w:pPr>
-              <w:keepNext/>
-            </w:pPr>
-            <w:r>
-              <w:t>nn=16: tripped – high forward power</w:t>
-            </w:r>
-          </w:p>
-          <w:p>
-            <w:pPr>
-              <w:keepNext/>
-            </w:pPr>
-          </w:p>
-          <w:p>
-            <w:pPr>
-              <w:keepNext/>
-            </w:pPr>
-            <w:r>
-              <w:t>To reset: nn=</w:t>
+            <w:proofErr w:type="spellStart"/>
+            <w:r>
+              <w:t>nn</w:t>
+            </w:r>
+            <w:proofErr w:type="spellEnd"/>
+            <w:r>
+              <w:t>=1: tripped- excessive reverse power</w:t>
+            </w:r>
+          </w:p>
+          <w:p>
+            <w:pPr>
+              <w:keepNext/>
+            </w:pPr>
+            <w:proofErr w:type="spellStart"/>
+            <w:r>
+              <w:t>nn</w:t>
+            </w:r>
+            <w:proofErr w:type="spellEnd"/>
+            <w:r>
+              <w:t>=2: tripped – excessive drain current</w:t>
+            </w:r>
+          </w:p>
+          <w:p>
+            <w:pPr>
+              <w:keepNext/>
+            </w:pPr>
+            <w:proofErr w:type="spellStart"/>
+            <w:r>
+              <w:t>nn</w:t>
+            </w:r>
+            <w:proofErr w:type="spellEnd"/>
+            <w:r>
+              <w:t>=4: tripped – PSU voltage out of spec</w:t>
+            </w:r>
+          </w:p>
+          <w:p>
+            <w:pPr>
+              <w:keepNext/>
+            </w:pPr>
+            <w:proofErr w:type="spellStart"/>
+            <w:r>
+              <w:t>nn</w:t>
+            </w:r>
+            <w:proofErr w:type="spellEnd"/>
+            <w:r>
+              <w:t>=8: tripped – high heatsink temperature</w:t>
+            </w:r>
+          </w:p>
+          <w:p>
+            <w:pPr>
+              <w:keepNext/>
+            </w:pPr>
+            <w:proofErr w:type="spellStart"/>
+            <w:r>
+              <w:t>nn</w:t>
+            </w:r>
+            <w:proofErr w:type="spellEnd"/>
+            <w:r>
+              <w:t>=16: tripped – high forward power</w:t>
+            </w:r>
+          </w:p>
+          <w:p>
+            <w:pPr>
+              <w:keepNext/>
+            </w:pPr>
+          </w:p>
+          <w:p>
+            <w:pPr>
+              <w:keepNext/>
+            </w:pPr>
+            <w:r>
+              <w:t xml:space="preserve">To reset: </w:t>
+            </w:r>
+            <w:proofErr w:type="spellStart"/>
+            <w:r>
+              <w:t>nn</w:t>
+            </w:r>
+            <w:proofErr w:type="spellEnd"/>
+            <w:r>
+              <w:t>=</w:t>
             </w:r>
             <w:r>
               <w:t>32</w:t>
@@ -2530,7 +3441,13 @@
               <w:keepNext/>
             </w:pPr>
             <w:r>
-              <w:t>Query s/w Version</w:t>
+              <w:t xml:space="preserve">Query </w:t>
+            </w:r>
+            <w:r>
+              <w:t xml:space="preserve">andromeda </w:t>
+            </w:r>
+            <w:r>
+              <w:t>s/w Version</w:t>
             </w:r>
           </w:p>
         </w:tc>
@@ -2551,7 +3468,15 @@
               <w:keepNext/>
             </w:pPr>
             <w:r>
-              <w:t>Response ZZZSppnnmmm;</w:t>
+              <w:t xml:space="preserve">Response </w:t>
+            </w:r>
+            <w:proofErr w:type="spellStart"/>
+            <w:r>
+              <w:t>ZZZSppnnmmm</w:t>
+            </w:r>
+            <w:proofErr w:type="spellEnd"/>
+            <w:r>
+              <w:t>;</w:t>
             </w:r>
           </w:p>
         </w:tc>
@@ -2580,7 +3505,45 @@
               <w:keepNext/>
             </w:pPr>
             <w:r>
-              <w:t>nn= hardware version</w:t>
+              <w:t>4</w:t>
+            </w:r>
+            <w:r>
+              <w:t xml:space="preserve">: </w:t>
+            </w:r>
+            <w:r>
+              <w:t>G2V1 panel (no Arduino though)</w:t>
+            </w:r>
+          </w:p>
+          <w:p>
+            <w:pPr>
+              <w:keepNext/>
+            </w:pPr>
+            <w:r>
+              <w:t xml:space="preserve">5: </w:t>
+            </w:r>
+            <w:r>
+              <w:t>G2V2 panel</w:t>
+            </w:r>
+            <w:r>
+              <w:t xml:space="preserve"> 6: p2app 7: Saturn f/w</w:t>
+            </w:r>
+          </w:p>
+          <w:p>
+            <w:pPr>
+              <w:keepNext/>
+            </w:pPr>
+          </w:p>
+          <w:p>
+            <w:pPr>
+              <w:keepNext/>
+            </w:pPr>
+            <w:proofErr w:type="spellStart"/>
+            <w:r>
+              <w:t>nn</w:t>
+            </w:r>
+            <w:proofErr w:type="spellEnd"/>
+            <w:r>
+              <w:t>= hardware version</w:t>
             </w:r>
           </w:p>
           <w:p>
@@ -2589,6 +3552,135 @@
             </w:pPr>
             <w:r>
               <w:t>mmm= s/w version</w:t>
+            </w:r>
+          </w:p>
+        </w:tc>
+      </w:tr>
+      <w:tr>
+        <w:tc>
+          <w:tcPr>
+            <w:tcW w:w="1413" w:type="dxa"/>
+          </w:tcPr>
+          <w:p>
+            <w:pPr>
+              <w:keepNext/>
+            </w:pPr>
+            <w:r>
+              <w:t>Display firmware, p2app s/w version</w:t>
+            </w:r>
+          </w:p>
+        </w:tc>
+        <w:tc>
+          <w:tcPr>
+            <w:tcW w:w="3095" w:type="dxa"/>
+          </w:tcPr>
+          <w:p>
+            <w:pPr>
+              <w:keepNext/>
+            </w:pPr>
+            <w:proofErr w:type="spellStart"/>
+            <w:r>
+              <w:t>ZZZSppnnmmm</w:t>
+            </w:r>
+            <w:proofErr w:type="spellEnd"/>
+            <w:r>
+              <w:t>;</w:t>
+            </w:r>
+          </w:p>
+          <w:p>
+            <w:pPr>
+              <w:keepNext/>
+            </w:pPr>
+          </w:p>
+          <w:p>
+            <w:pPr>
+              <w:keepNext/>
+            </w:pPr>
+            <w:r>
+              <w:t>This is sent by p2app</w:t>
+            </w:r>
+          </w:p>
+        </w:tc>
+        <w:tc>
+          <w:tcPr>
+            <w:tcW w:w="4508" w:type="dxa"/>
+          </w:tcPr>
+          <w:p>
+            <w:pPr>
+              <w:keepNext/>
+            </w:pPr>
+            <w:r>
+              <w:t>pp=product id</w:t>
+            </w:r>
+            <w:r>
+              <w:t xml:space="preserve"> encodes </w:t>
+            </w:r>
+            <w:r>
+              <w:t>p2app &amp; f/w</w:t>
+            </w:r>
+            <w:r>
+              <w:t xml:space="preserve"> (6: p2app 7: Saturn f/w)</w:t>
+            </w:r>
+          </w:p>
+          <w:p>
+            <w:pPr>
+              <w:keepNext/>
+            </w:pPr>
+            <w:r>
+              <w:t>for firmware:</w:t>
+            </w:r>
+          </w:p>
+          <w:p>
+            <w:pPr>
+              <w:keepNext/>
+            </w:pPr>
+            <w:proofErr w:type="spellStart"/>
+            <w:r>
+              <w:t>nn</w:t>
+            </w:r>
+            <w:proofErr w:type="spellEnd"/>
+            <w:r>
+              <w:t xml:space="preserve"> = firmware major version</w:t>
+            </w:r>
+          </w:p>
+          <w:p>
+            <w:pPr>
+              <w:keepNext/>
+            </w:pPr>
+            <w:r>
+              <w:t>m</w:t>
+            </w:r>
+            <w:r>
+              <w:t>mm = firmware minor version</w:t>
+            </w:r>
+          </w:p>
+          <w:p>
+            <w:pPr>
+              <w:keepNext/>
+            </w:pPr>
+          </w:p>
+          <w:p>
+            <w:pPr>
+              <w:keepNext/>
+            </w:pPr>
+            <w:r>
+              <w:t xml:space="preserve">for </w:t>
+            </w:r>
+            <w:r>
+              <w:t>p2app:</w:t>
+            </w:r>
+          </w:p>
+          <w:p>
+            <w:pPr>
+              <w:keepNext/>
+            </w:pPr>
+            <w:proofErr w:type="spellStart"/>
+            <w:r>
+              <w:t>nnmmm</w:t>
+            </w:r>
+            <w:proofErr w:type="spellEnd"/>
+            <w:r>
+              <w:t xml:space="preserve"> = p2app version</w:t>
             </w:r>
           </w:p>
         </w:tc>
@@ -2813,6 +3905,7 @@
           </w:tcPr>
           <w:p>
             <w:r>
+              <w:lastRenderedPageBreak/>
               <w:t>PSU current measurement</w:t>
             </w:r>
           </w:p>
@@ -2832,6 +3925,9 @@
             <w:r>
               <w:t>At initialisation, while PSU FET switch is off, measure the “zero” current sensor reading and store.</w:t>
             </w:r>
+            <w:r>
+              <w:t xml:space="preserve"> (Do this in RX mode too)</w:t>
+            </w:r>
           </w:p>
           <w:p>
             <w:pPr>
@@ -2985,7 +4081,6 @@
           </w:tcPr>
           <w:p>
             <w:r>
-              <w:lastRenderedPageBreak/>
               <w:t>When PTT activated</w:t>
             </w:r>
           </w:p>
@@ -3102,8 +4197,13 @@
                 <w:numId w:val="8"/>
               </w:numPr>
             </w:pPr>
-            <w:r>
-              <w:t>Deassert PTT, bias enable</w:t>
+            <w:proofErr w:type="spellStart"/>
+            <w:r>
+              <w:t>Deassert</w:t>
+            </w:r>
+            <w:proofErr w:type="spellEnd"/>
+            <w:r>
+              <w:t xml:space="preserve"> PTT, bias enable</w:t>
             </w:r>
           </w:p>
           <w:p>
@@ -3114,8 +4214,13 @@
                 <w:numId w:val="8"/>
               </w:numPr>
             </w:pPr>
-            <w:r>
-              <w:t>Deassert PSU enable</w:t>
+            <w:proofErr w:type="spellStart"/>
+            <w:r>
+              <w:t>Deassert</w:t>
+            </w:r>
+            <w:proofErr w:type="spellEnd"/>
+            <w:r>
+              <w:t xml:space="preserve"> PSU enable</w:t>
             </w:r>
           </w:p>
           <w:p>
@@ -3183,7 +4288,15 @@
               </w:numPr>
             </w:pPr>
             <w:r>
-              <w:t xml:space="preserve">Change Nextion screen </w:t>
+              <w:t xml:space="preserve">Change </w:t>
+            </w:r>
+            <w:proofErr w:type="spellStart"/>
+            <w:r>
+              <w:t>Nextion</w:t>
+            </w:r>
+            <w:proofErr w:type="spellEnd"/>
+            <w:r>
+              <w:t xml:space="preserve"> screen </w:t>
             </w:r>
           </w:p>
           <w:p/>
@@ -3324,7 +4437,15 @@
               </w:numPr>
             </w:pPr>
             <w:r>
-              <w:t>Change Nextion display</w:t>
+              <w:t xml:space="preserve">Change </w:t>
+            </w:r>
+            <w:proofErr w:type="spellStart"/>
+            <w:r>
+              <w:t>Nextion</w:t>
+            </w:r>
+            <w:proofErr w:type="spellEnd"/>
+            <w:r>
+              <w:t xml:space="preserve"> display</w:t>
             </w:r>
           </w:p>
           <w:p>
@@ -3637,6 +4758,7 @@
           </w:tcPr>
           <w:p>
             <w:r>
+              <w:lastRenderedPageBreak/>
               <w:t>3</w:t>
             </w:r>
           </w:p>
@@ -4170,7 +5292,6 @@
           </w:tcPr>
           <w:p>
             <w:r>
-              <w:lastRenderedPageBreak/>
               <w:t>2</w:t>
             </w:r>
           </w:p>
@@ -4214,9 +5335,11 @@
             <w:tcW w:w="2268" w:type="dxa"/>
           </w:tcPr>
           <w:p>
+            <w:proofErr w:type="spellStart"/>
             <w:r>
               <w:t>Bias_Enable</w:t>
             </w:r>
+            <w:proofErr w:type="spellEnd"/>
           </w:p>
         </w:tc>
         <w:tc>
@@ -5029,6 +6152,7 @@
               <w:rPr>
                 <w:b/>
               </w:rPr>
+              <w:lastRenderedPageBreak/>
               <w:t>Connector</w:t>
             </w:r>
           </w:p>
@@ -5270,7 +6394,15 @@
               <w:keepNext/>
             </w:pPr>
             <w:r>
-              <w:t>Scaling: assume  5V=600W?</w:t>
+              <w:t xml:space="preserve">Scaling: </w:t>
+            </w:r>
+            <w:proofErr w:type="gramStart"/>
+            <w:r>
+              <w:t>assume  5</w:t>
+            </w:r>
+            <w:proofErr w:type="gramEnd"/>
+            <w:r>
+              <w:t>V=600W?</w:t>
             </w:r>
           </w:p>
         </w:tc>
@@ -5332,7 +6464,15 @@
               <w:keepNext/>
             </w:pPr>
             <w:r>
-              <w:t>Scaling: assume  5V=600W?</w:t>
+              <w:t xml:space="preserve">Scaling: </w:t>
+            </w:r>
+            <w:proofErr w:type="gramStart"/>
+            <w:r>
+              <w:t>assume  5</w:t>
+            </w:r>
+            <w:proofErr w:type="gramEnd"/>
+            <w:r>
+              <w:t>V=600W?</w:t>
             </w:r>
           </w:p>
         </w:tc>
@@ -5515,7 +6655,7 @@
       </w:r>
     </w:p>
     <w:p>
-      <w:hyperlink r:id="rId25" w:history="1">
+      <w:hyperlink r:id="rId19" w:history="1">
         <w:r>
           <w:rPr>
             <w:rStyle w:val="Hyperlink"/>
@@ -5535,7 +6675,6 @@
           <w:noProof/>
           <w:lang w:eastAsia="en-GB"/>
         </w:rPr>
-        <w:lastRenderedPageBreak/>
         <w:drawing>
           <wp:inline distT="0" distB="0" distL="0" distR="0" wp14:anchorId="5E94F098" wp14:editId="594F2839">
             <wp:extent cx="3895818" cy="3942355"/>
@@ -5552,7 +6691,7 @@
                     <pic:cNvPicPr/>
                   </pic:nvPicPr>
                   <pic:blipFill>
-                    <a:blip r:embed="rId26"/>
+                    <a:blip r:embed="rId20"/>
                     <a:stretch>
                       <a:fillRect/>
                     </a:stretch>
@@ -5583,6 +6722,7 @@
         <w:pStyle w:val="Heading1"/>
       </w:pPr>
       <w:r>
+        <w:lastRenderedPageBreak/>
         <w:t>Add Support for the Arduino Nano Every Board</w:t>
       </w:r>
     </w:p>
@@ -5618,7 +6758,15 @@
         </w:numPr>
       </w:pPr>
       <w:r>
-        <w:t>Click “Tools|Board|Boards manager” on the menu</w:t>
+        <w:t>Click “</w:t>
+      </w:r>
+      <w:proofErr w:type="spellStart"/>
+      <w:r>
+        <w:t>Tools|Board|Boards</w:t>
+      </w:r>
+      <w:proofErr w:type="spellEnd"/>
+      <w:r>
+        <w:t xml:space="preserve"> manager” on the menu</w:t>
       </w:r>
     </w:p>
     <w:p>
@@ -5654,7 +6802,6 @@
           <w:noProof/>
           <w:lang w:eastAsia="en-GB"/>
         </w:rPr>
-        <w:lastRenderedPageBreak/>
         <w:drawing>
           <wp:inline distT="0" distB="0" distL="0" distR="0" wp14:anchorId="295A6FBD" wp14:editId="6358446E">
             <wp:extent cx="5731510" cy="3230245"/>
@@ -5671,7 +6818,7 @@
                     <pic:cNvPicPr/>
                   </pic:nvPicPr>
                   <pic:blipFill>
-                    <a:blip r:embed="rId27"/>
+                    <a:blip r:embed="rId21"/>
                     <a:stretch>
                       <a:fillRect/>
                     </a:stretch>
@@ -5734,7 +6881,15 @@
         <w:t>The Arduino system loads libraries into a folder it created on your computer; usually that folder is installed into the “documents” folder called “Arduino\libraries”. On my computer that folder is “</w:t>
       </w:r>
       <w:r>
-        <w:t>C:\Users\loz barker\Documents\Arduino\libraries</w:t>
+        <w:t>C:\Users\</w:t>
+      </w:r>
+      <w:proofErr w:type="spellStart"/>
+      <w:r>
+        <w:t>loz</w:t>
+      </w:r>
+      <w:proofErr w:type="spellEnd"/>
+      <w:r>
+        <w:t xml:space="preserve"> barker\Documents\Arduino\libraries</w:t>
       </w:r>
       <w:r>
         <w:t xml:space="preserve">”. Use windows explorer to find that folder so you know where it is. </w:t>
@@ -5753,23 +6908,35 @@
       <w:r>
         <w:t>is to control the touchscreen display: “</w:t>
       </w:r>
+      <w:proofErr w:type="spellStart"/>
       <w:r>
         <w:t>ITEADLIB_Arduino_Nextion</w:t>
       </w:r>
-      <w:r>
-        <w:t xml:space="preserve">”. It has </w:t>
-      </w:r>
-      <w:r>
-        <w:t>to be installed manually.</w:t>
+      <w:proofErr w:type="spellEnd"/>
+      <w:r>
+        <w:t xml:space="preserve">”. It </w:t>
+      </w:r>
+      <w:proofErr w:type="gramStart"/>
+      <w:r>
+        <w:t xml:space="preserve">has </w:t>
+      </w:r>
+      <w:r>
+        <w:t>to</w:t>
+      </w:r>
+      <w:proofErr w:type="gramEnd"/>
+      <w:r>
+        <w:t xml:space="preserve"> be installed manually.</w:t>
       </w:r>
     </w:p>
     <w:p>
       <w:pPr>
         <w:pStyle w:val="Heading2"/>
       </w:pPr>
+      <w:proofErr w:type="spellStart"/>
       <w:r>
         <w:t>ITEADLIB_Arduino_Nextion</w:t>
       </w:r>
+      <w:proofErr w:type="spellEnd"/>
     </w:p>
     <w:p>
       <w:r>
@@ -5787,7 +6954,7 @@
       <w:r>
         <w:t xml:space="preserve">Visit the repository on github: </w:t>
       </w:r>
-      <w:hyperlink r:id="rId28" w:history="1">
+      <w:hyperlink r:id="rId22" w:history="1">
         <w:r>
           <w:rPr>
             <w:rStyle w:val="Hyperlink"/>
@@ -5834,17 +7001,24 @@
       <w:r>
         <w:t>Open the zip file and extract all files. You will now have a folder “</w:t>
       </w:r>
+      <w:proofErr w:type="spellStart"/>
       <w:r>
         <w:t>ITEADLIB_Arduino_Nextion</w:t>
       </w:r>
+      <w:proofErr w:type="spellEnd"/>
       <w:r>
         <w:t>-master</w:t>
       </w:r>
       <w:r>
         <w:t>” which will hold one folder also called “</w:t>
       </w:r>
-      <w:r>
-        <w:t>ITEADLIB_Arduino_Nextion-master</w:t>
+      <w:proofErr w:type="spellStart"/>
+      <w:r>
+        <w:t>ITEADLIB_Arduino_Nextion</w:t>
+      </w:r>
+      <w:proofErr w:type="spellEnd"/>
+      <w:r>
+        <w:t>-master</w:t>
       </w:r>
       <w:r>
         <w:t>”</w:t>
@@ -5859,11 +7033,14 @@
         </w:numPr>
       </w:pPr>
       <w:r>
+        <w:lastRenderedPageBreak/>
         <w:t>Rename the second folder “</w:t>
       </w:r>
+      <w:proofErr w:type="spellStart"/>
       <w:r>
         <w:t>ITEADLIB_Arduino_Nextion</w:t>
       </w:r>
+      <w:proofErr w:type="spellEnd"/>
       <w:r>
         <w:t>” (remove the “-master” part)</w:t>
       </w:r>
@@ -5877,7 +7054,15 @@
         </w:numPr>
       </w:pPr>
       <w:r>
-        <w:t>Copy that whole folder to your “documents\arduino\libraries” folder</w:t>
+        <w:t>Copy that whole folder to your “documents\</w:t>
+      </w:r>
+      <w:proofErr w:type="spellStart"/>
+      <w:r>
+        <w:t>arduino</w:t>
+      </w:r>
+      <w:proofErr w:type="spellEnd"/>
+      <w:r>
+        <w:t>\libraries” folder</w:t>
       </w:r>
     </w:p>
     <w:p>
@@ -5901,7 +7086,15 @@
         </w:numPr>
       </w:pPr>
       <w:r>
-        <w:t xml:space="preserve">Your “documents\arduino\libraries” folder should now </w:t>
+        <w:t>Your “documents\</w:t>
+      </w:r>
+      <w:proofErr w:type="spellStart"/>
+      <w:r>
+        <w:t>arduino</w:t>
+      </w:r>
+      <w:proofErr w:type="spellEnd"/>
+      <w:r>
+        <w:t xml:space="preserve">\libraries” folder should now </w:t>
       </w:r>
       <w:r>
         <w:t>have that library</w:t>
@@ -5923,7 +7116,6 @@
           <w:noProof/>
           <w:lang w:eastAsia="en-GB"/>
         </w:rPr>
-        <w:lastRenderedPageBreak/>
         <w:drawing>
           <wp:inline distT="0" distB="0" distL="0" distR="0" wp14:anchorId="6E0BE917" wp14:editId="304E34E1">
             <wp:extent cx="4591922" cy="3164895"/>
@@ -5940,7 +7132,7 @@
                     <pic:cNvPicPr/>
                   </pic:nvPicPr>
                   <pic:blipFill>
-                    <a:blip r:embed="rId29"/>
+                    <a:blip r:embed="rId23"/>
                     <a:stretch>
                       <a:fillRect/>
                     </a:stretch>
@@ -5991,7 +7183,7 @@
       <w:r>
         <w:t xml:space="preserve">Visit the repository on github: </w:t>
       </w:r>
-      <w:hyperlink r:id="rId30" w:history="1">
+      <w:hyperlink r:id="rId24" w:history="1">
         <w:r>
           <w:rPr>
             <w:rStyle w:val="Hyperlink"/>
@@ -6033,7 +7225,15 @@
         </w:numPr>
       </w:pPr>
       <w:r>
-        <w:t>Open the zip file and extract to your PC; for example into a folder “SDR” in “documents”</w:t>
+        <w:t xml:space="preserve">Open the zip file and extract to your PC; for </w:t>
+      </w:r>
+      <w:proofErr w:type="gramStart"/>
+      <w:r>
+        <w:t>example</w:t>
+      </w:r>
+      <w:proofErr w:type="gramEnd"/>
+      <w:r>
+        <w:t xml:space="preserve"> into a folder “SDR” in “documents”</w:t>
       </w:r>
     </w:p>
     <w:p>
@@ -6051,7 +7251,15 @@
         <w:t>Ganymede</w:t>
       </w:r>
       <w:r>
-        <w:t>-master” in your “SDR” folder and its contents will look something like:</w:t>
+        <w:t xml:space="preserve">-master” in your “SDR” </w:t>
+      </w:r>
+      <w:proofErr w:type="gramStart"/>
+      <w:r>
+        <w:t>folder</w:t>
+      </w:r>
+      <w:proofErr w:type="gramEnd"/>
+      <w:r>
+        <w:t xml:space="preserve"> and its contents will look something like:</w:t>
       </w:r>
     </w:p>
     <w:p>
@@ -6076,7 +7284,7 @@
                     <pic:cNvPicPr/>
                   </pic:nvPicPr>
                   <pic:blipFill>
-                    <a:blip r:embed="rId31"/>
+                    <a:blip r:embed="rId25"/>
                     <a:stretch>
                       <a:fillRect/>
                     </a:stretch>
@@ -6141,9 +7349,13 @@
             <w:tcW w:w="1838" w:type="dxa"/>
           </w:tcPr>
           <w:p>
-            <w:r>
-              <w:lastRenderedPageBreak/>
-              <w:t>Nextion Display</w:t>
+            <w:proofErr w:type="spellStart"/>
+            <w:r>
+              <w:t>Nextion</w:t>
+            </w:r>
+            <w:proofErr w:type="spellEnd"/>
+            <w:r>
+              <w:t xml:space="preserve"> Display</w:t>
             </w:r>
           </w:p>
         </w:tc>
@@ -6165,7 +7377,15 @@
               </w:numPr>
             </w:pPr>
             <w:r>
-              <w:t>For the Nextion display itself, setting out the layouts of the screens used</w:t>
+              <w:t xml:space="preserve">For the </w:t>
+            </w:r>
+            <w:proofErr w:type="spellStart"/>
+            <w:r>
+              <w:t>Nextion</w:t>
+            </w:r>
+            <w:proofErr w:type="spellEnd"/>
+            <w:r>
+              <w:t xml:space="preserve"> display itself, setting out the layouts of the screens used</w:t>
             </w:r>
           </w:p>
           <w:p>
@@ -6240,7 +7460,23 @@
         </w:numPr>
       </w:pPr>
       <w:r>
-        <w:t>Open the folder “nextion display\arduino_library_update”</w:t>
+        <w:t>Open the folder “</w:t>
+      </w:r>
+      <w:proofErr w:type="spellStart"/>
+      <w:r>
+        <w:t>nextion</w:t>
+      </w:r>
+      <w:proofErr w:type="spellEnd"/>
+      <w:r>
+        <w:t xml:space="preserve"> display\</w:t>
+      </w:r>
+      <w:proofErr w:type="spellStart"/>
+      <w:r>
+        <w:t>arduino_library_update</w:t>
+      </w:r>
+      <w:proofErr w:type="spellEnd"/>
+      <w:r>
+        <w:t>”</w:t>
       </w:r>
     </w:p>
     <w:p>
@@ -6277,7 +7513,7 @@
                     <pic:cNvPicPr/>
                   </pic:nvPicPr>
                   <pic:blipFill>
-                    <a:blip r:embed="rId32"/>
+                    <a:blip r:embed="rId26"/>
                     <a:stretch>
                       <a:fillRect/>
                     </a:stretch>
@@ -6319,7 +7555,23 @@
         </w:numPr>
       </w:pPr>
       <w:r>
-        <w:t>Navigate to your folder "documents\arduino\libraries\ITEADLIB_Arduino_Nextion"</w:t>
+        <w:t>Navigate to your folder "documents\</w:t>
+      </w:r>
+      <w:proofErr w:type="spellStart"/>
+      <w:r>
+        <w:t>arduino</w:t>
+      </w:r>
+      <w:proofErr w:type="spellEnd"/>
+      <w:r>
+        <w:t>\libraries\</w:t>
+      </w:r>
+      <w:proofErr w:type="spellStart"/>
+      <w:r>
+        <w:t>ITEADLIB_Arduino_Nextion</w:t>
+      </w:r>
+      <w:proofErr w:type="spellEnd"/>
+      <w:r>
+        <w:t>"</w:t>
       </w:r>
     </w:p>
     <w:p>
@@ -6351,6 +7603,7 @@
         <w:rPr>
           <w:noProof/>
         </w:rPr>
+        <w:lastRenderedPageBreak/>
         <w:drawing>
           <wp:inline distT="0" distB="0" distL="0" distR="0" wp14:anchorId="7C204F02" wp14:editId="7C97158F">
             <wp:extent cx="3569443" cy="2335090"/>
@@ -6367,7 +7620,7 @@
                     <pic:cNvPicPr/>
                   </pic:nvPicPr>
                   <pic:blipFill>
-                    <a:blip r:embed="rId33"/>
+                    <a:blip r:embed="rId27"/>
                     <a:stretch>
                       <a:fillRect/>
                     </a:stretch>
@@ -6397,7 +7650,15 @@
         </w:numPr>
       </w:pPr>
       <w:r>
-        <w:t>4 existing files will be replaced and the readme file will be added.</w:t>
+        <w:t xml:space="preserve">4 existing files will be </w:t>
+      </w:r>
+      <w:proofErr w:type="gramStart"/>
+      <w:r>
+        <w:t>replaced</w:t>
+      </w:r>
+      <w:proofErr w:type="gramEnd"/>
+      <w:r>
+        <w:t xml:space="preserve"> and the readme file will be added.</w:t>
       </w:r>
     </w:p>
     <w:p>
@@ -6405,7 +7666,6 @@
         <w:pStyle w:val="Heading2"/>
       </w:pPr>
       <w:r>
-        <w:lastRenderedPageBreak/>
         <w:t>Build the code</w:t>
       </w:r>
     </w:p>
@@ -6435,7 +7695,15 @@
         </w:numPr>
       </w:pPr>
       <w:r>
-        <w:t>Use the "File|Open..." menu command</w:t>
+        <w:t>Use the "</w:t>
+      </w:r>
+      <w:proofErr w:type="spellStart"/>
+      <w:r>
+        <w:t>File|Open</w:t>
+      </w:r>
+      <w:proofErr w:type="spellEnd"/>
+      <w:r>
+        <w:t>..." menu command</w:t>
       </w:r>
     </w:p>
     <w:p>
@@ -6449,11 +7717,16 @@
       <w:r>
         <w:t>Navigate to "</w:t>
       </w:r>
+      <w:proofErr w:type="spellStart"/>
       <w:r>
         <w:t>amp_protect</w:t>
       </w:r>
       <w:r>
-        <w:t>.ino" in folder "Documents\SDR\</w:t>
+        <w:t>.ino</w:t>
+      </w:r>
+      <w:proofErr w:type="spellEnd"/>
+      <w:r>
+        <w:t>" in folder "Documents\SDR\</w:t>
       </w:r>
       <w:r>
         <w:t>Ganymede</w:t>
@@ -6461,9 +7734,11 @@
       <w:r>
         <w:t>-master\sketch\</w:t>
       </w:r>
+      <w:proofErr w:type="spellStart"/>
       <w:r>
         <w:t>amp_protect</w:t>
       </w:r>
+      <w:proofErr w:type="spellEnd"/>
       <w:r>
         <w:t>" and click "open"</w:t>
       </w:r>
@@ -6502,7 +7777,7 @@
                     <pic:cNvPicPr/>
                   </pic:nvPicPr>
                   <pic:blipFill>
-                    <a:blip r:embed="rId34"/>
+                    <a:blip r:embed="rId28"/>
                     <a:stretch>
                       <a:fillRect/>
                     </a:stretch>
@@ -6526,6 +7801,7 @@
     <w:p/>
     <w:p>
       <w:r>
+        <w:lastRenderedPageBreak/>
         <w:t xml:space="preserve">You now need to tell the IDE what kind of board it is compiling for, and which serial port to use to connect to it. </w:t>
       </w:r>
     </w:p>
@@ -6625,7 +7901,6 @@
           <w:noProof/>
           <w:lang w:eastAsia="en-GB"/>
         </w:rPr>
-        <w:lastRenderedPageBreak/>
         <w:drawing>
           <wp:inline distT="0" distB="0" distL="0" distR="0" wp14:anchorId="13585D12" wp14:editId="2448B67F">
             <wp:extent cx="5731510" cy="4010025"/>
@@ -6642,7 +7917,7 @@
                     <pic:cNvPicPr/>
                   </pic:nvPicPr>
                   <pic:blipFill>
-                    <a:blip r:embed="rId35"/>
+                    <a:blip r:embed="rId29"/>
                     <a:stretch>
                       <a:fillRect/>
                     </a:stretch>
@@ -6665,8 +7940,13 @@
     </w:p>
     <w:p/>
     <w:p>
-      <w:r>
-        <w:t>Finally you need to upload the code to your Arduino:</w:t>
+      <w:proofErr w:type="gramStart"/>
+      <w:r>
+        <w:t>Finally</w:t>
+      </w:r>
+      <w:proofErr w:type="gramEnd"/>
+      <w:r>
+        <w:t xml:space="preserve"> you need to upload the code to your Arduino:</w:t>
       </w:r>
     </w:p>
     <w:p>
@@ -6734,11 +8014,47 @@
       <w:r>
         <w:t>(A warning “</w:t>
       </w:r>
+      <w:proofErr w:type="spellStart"/>
       <w:r>
         <w:rPr>
           <w:color w:val="D25218"/>
         </w:rPr>
-        <w:t>avrdude: jtagmkII_initialize(): Cannot locate "flash" and "boot" memories in description</w:t>
+        <w:t>avrdude</w:t>
+      </w:r>
+      <w:proofErr w:type="spellEnd"/>
+      <w:r>
+        <w:rPr>
+          <w:color w:val="D25218"/>
+        </w:rPr>
+        <w:t xml:space="preserve">: </w:t>
+      </w:r>
+      <w:proofErr w:type="spellStart"/>
+      <w:r>
+        <w:rPr>
+          <w:color w:val="D25218"/>
+        </w:rPr>
+        <w:t>jtagmkII_</w:t>
+      </w:r>
+      <w:proofErr w:type="gramStart"/>
+      <w:r>
+        <w:rPr>
+          <w:color w:val="D25218"/>
+        </w:rPr>
+        <w:t>initialize</w:t>
+      </w:r>
+      <w:proofErr w:type="spellEnd"/>
+      <w:r>
+        <w:rPr>
+          <w:color w:val="D25218"/>
+        </w:rPr>
+        <w:t>(</w:t>
+      </w:r>
+      <w:proofErr w:type="gramEnd"/>
+      <w:r>
+        <w:rPr>
+          <w:color w:val="D25218"/>
+        </w:rPr>
+        <w:t>): Cannot locate "flash" and "boot" memories in description</w:t>
       </w:r>
       <w:r>
         <w:t>” can be ignored)</w:t>
@@ -6767,7 +8083,7 @@
                     <pic:cNvPicPr/>
                   </pic:nvPicPr>
                   <pic:blipFill>
-                    <a:blip r:embed="rId36"/>
+                    <a:blip r:embed="rId30"/>
                     <a:stretch>
                       <a:fillRect/>
                     </a:stretch>
@@ -6805,18 +8121,47 @@
         <w:pStyle w:val="Heading2"/>
       </w:pPr>
       <w:r>
-        <w:t>Programming the Nextion Display</w:t>
-      </w:r>
-    </w:p>
-    <w:p>
-      <w:r>
-        <w:t>The Nextion display needs to be programmed with the file “</w:t>
-      </w:r>
-      <w:r>
-        <w:t>ganymede display</w:t>
-      </w:r>
-      <w:r>
-        <w:t>.tft”. The simplest way is as follows:</w:t>
+        <w:t xml:space="preserve">Programming the </w:t>
+      </w:r>
+      <w:proofErr w:type="spellStart"/>
+      <w:r>
+        <w:t>Nextion</w:t>
+      </w:r>
+      <w:proofErr w:type="spellEnd"/>
+      <w:r>
+        <w:t xml:space="preserve"> Display</w:t>
+      </w:r>
+    </w:p>
+    <w:p>
+      <w:r>
+        <w:t xml:space="preserve">The </w:t>
+      </w:r>
+      <w:proofErr w:type="spellStart"/>
+      <w:r>
+        <w:t>Nextion</w:t>
+      </w:r>
+      <w:proofErr w:type="spellEnd"/>
+      <w:r>
+        <w:t xml:space="preserve"> display needs to be programmed with the file “</w:t>
+      </w:r>
+      <w:proofErr w:type="spellStart"/>
+      <w:r>
+        <w:t>ganymede</w:t>
+      </w:r>
+      <w:proofErr w:type="spellEnd"/>
+      <w:r>
+        <w:t xml:space="preserve"> </w:t>
+      </w:r>
+      <w:proofErr w:type="spellStart"/>
+      <w:r>
+        <w:t>display</w:t>
+      </w:r>
+      <w:r>
+        <w:t>.tft</w:t>
+      </w:r>
+      <w:proofErr w:type="spellEnd"/>
+      <w:r>
+        <w:t>”. The simplest way is as follows:</w:t>
       </w:r>
     </w:p>
     <w:p>
@@ -6828,7 +8173,15 @@
         </w:numPr>
       </w:pPr>
       <w:r>
-        <w:t>Use windows explorer to copy the file to a micro SD card</w:t>
+        <w:t xml:space="preserve">Use windows explorer to copy the file to a </w:t>
+      </w:r>
+      <w:proofErr w:type="gramStart"/>
+      <w:r>
+        <w:t>micro SD</w:t>
+      </w:r>
+      <w:proofErr w:type="gramEnd"/>
+      <w:r>
+        <w:t xml:space="preserve"> card</w:t>
       </w:r>
     </w:p>
     <w:p>
@@ -6902,7 +8255,7 @@
 </file>
 
 <file path=word/numbering.xml><?xml version="1.0" encoding="utf-8"?>
-<w:numbering xmlns:wpc="http://schemas.microsoft.com/office/word/2010/wordprocessingCanvas" xmlns:cx="http://schemas.microsoft.com/office/drawing/2014/chartex" xmlns:cx1="http://schemas.microsoft.com/office/drawing/2015/9/8/chartex" xmlns:cx2="http://schemas.microsoft.com/office/drawing/2015/10/21/chartex" xmlns:cx3="http://schemas.microsoft.com/office/drawing/2016/5/9/chartex" xmlns:cx4="http://schemas.microsoft.com/office/drawing/2016/5/10/chartex" xmlns:cx5="http://schemas.microsoft.com/office/drawing/2016/5/11/chartex" xmlns:cx6="http://schemas.microsoft.com/office/drawing/2016/5/12/chartex" xmlns:cx7="http://schemas.microsoft.com/office/drawing/2016/5/13/chartex" xmlns:cx8="http://schemas.microsoft.com/office/drawing/2016/5/14/chartex" xmlns:mc="http://schemas.openxmlformats.org/markup-compatibility/2006" xmlns:aink="http://schemas.microsoft.com/office/drawing/2016/ink" xmlns:am3d="http://schemas.microsoft.com/office/drawing/2017/model3d" xmlns:o="urn:schemas-microsoft-com:office:office" xmlns:r="http://schemas.openxmlformats.org/officeDocument/2006/relationships" xmlns:m="http://schemas.openxmlformats.org/officeDocument/2006/math" xmlns:v="urn:schemas-microsoft-com:vml" xmlns:wp14="http://schemas.microsoft.com/office/word/2010/wordprocessingDrawing" xmlns:wp="http://schemas.openxmlformats.org/drawingml/2006/wordprocessingDrawing" xmlns:w10="urn:schemas-microsoft-com:office:word" xmlns:w="http://schemas.openxmlformats.org/wordprocessingml/2006/main" xmlns:w14="http://schemas.microsoft.com/office/word/2010/wordml" xmlns:w15="http://schemas.microsoft.com/office/word/2012/wordml" xmlns:w16cex="http://schemas.microsoft.com/office/word/2018/wordml/cex" xmlns:w16cid="http://schemas.microsoft.com/office/word/2016/wordml/cid" xmlns:w16="http://schemas.microsoft.com/office/word/2018/wordml" xmlns:w16se="http://schemas.microsoft.com/office/word/2015/wordml/symex" xmlns:wpg="http://schemas.microsoft.com/office/word/2010/wordprocessingGroup" xmlns:wpi="http://schemas.microsoft.com/office/word/2010/wordprocessingInk" xmlns:wne="http://schemas.microsoft.com/office/word/2006/wordml" xmlns:wps="http://schemas.microsoft.com/office/word/2010/wordprocessingShape" mc:Ignorable="w14 w15 w16se w16cid w16 w16cex wp14">
+<w:numbering xmlns:wpc="http://schemas.microsoft.com/office/word/2010/wordprocessingCanvas" xmlns:cx="http://schemas.microsoft.com/office/drawing/2014/chartex" xmlns:cx1="http://schemas.microsoft.com/office/drawing/2015/9/8/chartex" xmlns:cx2="http://schemas.microsoft.com/office/drawing/2015/10/21/chartex" xmlns:cx3="http://schemas.microsoft.com/office/drawing/2016/5/9/chartex" xmlns:cx4="http://schemas.microsoft.com/office/drawing/2016/5/10/chartex" xmlns:cx5="http://schemas.microsoft.com/office/drawing/2016/5/11/chartex" xmlns:cx6="http://schemas.microsoft.com/office/drawing/2016/5/12/chartex" xmlns:cx7="http://schemas.microsoft.com/office/drawing/2016/5/13/chartex" xmlns:cx8="http://schemas.microsoft.com/office/drawing/2016/5/14/chartex" xmlns:mc="http://schemas.openxmlformats.org/markup-compatibility/2006" xmlns:aink="http://schemas.microsoft.com/office/drawing/2016/ink" xmlns:am3d="http://schemas.microsoft.com/office/drawing/2017/model3d" xmlns:o="urn:schemas-microsoft-com:office:office" xmlns:oel="http://schemas.microsoft.com/office/2019/extlst" xmlns:r="http://schemas.openxmlformats.org/officeDocument/2006/relationships" xmlns:m="http://schemas.openxmlformats.org/officeDocument/2006/math" xmlns:v="urn:schemas-microsoft-com:vml" xmlns:wp14="http://schemas.microsoft.com/office/word/2010/wordprocessingDrawing" xmlns:wp="http://schemas.openxmlformats.org/drawingml/2006/wordprocessingDrawing" xmlns:w10="urn:schemas-microsoft-com:office:word" xmlns:w="http://schemas.openxmlformats.org/wordprocessingml/2006/main" xmlns:w14="http://schemas.microsoft.com/office/word/2010/wordml" xmlns:w15="http://schemas.microsoft.com/office/word/2012/wordml" xmlns:w16cex="http://schemas.microsoft.com/office/word/2018/wordml/cex" xmlns:w16cid="http://schemas.microsoft.com/office/word/2016/wordml/cid" xmlns:w16="http://schemas.microsoft.com/office/word/2018/wordml" xmlns:w16du="http://schemas.microsoft.com/office/word/2023/wordml/word16du" xmlns:w16sdtdh="http://schemas.microsoft.com/office/word/2020/wordml/sdtdatahash" xmlns:w16sdtfl="http://schemas.microsoft.com/office/word/2024/wordml/sdtformatlock" xmlns:w16se="http://schemas.microsoft.com/office/word/2015/wordml/symex" xmlns:wpg="http://schemas.microsoft.com/office/word/2010/wordprocessingGroup" xmlns:wpi="http://schemas.microsoft.com/office/word/2010/wordprocessingInk" xmlns:wne="http://schemas.microsoft.com/office/word/2006/wordml" xmlns:wps="http://schemas.microsoft.com/office/word/2010/wordprocessingShape" mc:Ignorable="w14 w15 w16se w16cid w16 w16cex w16sdtdh w16sdtfl w16du wp14">
   <w:abstractNum w:abstractNumId="0" w15:restartNumberingAfterBreak="0">
     <w:nsid w:val="09553A71"/>
     <w:multiLevelType w:val="hybridMultilevel"/>
@@ -8305,6 +9658,181 @@
     </w:lvl>
   </w:abstractNum>
   <w:abstractNum w:abstractNumId="15" w15:restartNumberingAfterBreak="0">
+    <w:nsid w:val="466E2F48"/>
+    <w:multiLevelType w:val="hybridMultilevel"/>
+    <w:tmpl w:val="563CB156"/>
+    <w:lvl w:ilvl="0" w:tplc="0809000F">
+      <w:start w:val="1"/>
+      <w:numFmt w:val="decimal"/>
+      <w:lvlText w:val="%1."/>
+      <w:lvlJc w:val="left"/>
+      <w:pPr>
+        <w:ind w:left="720" w:hanging="360"/>
+      </w:pPr>
+    </w:lvl>
+    <w:lvl w:ilvl="1" w:tplc="08090019" w:tentative="1">
+      <w:start w:val="1"/>
+      <w:numFmt w:val="lowerLetter"/>
+      <w:lvlText w:val="%2."/>
+      <w:lvlJc w:val="left"/>
+      <w:pPr>
+        <w:ind w:left="1440" w:hanging="360"/>
+      </w:pPr>
+    </w:lvl>
+    <w:lvl w:ilvl="2" w:tplc="0809001B" w:tentative="1">
+      <w:start w:val="1"/>
+      <w:numFmt w:val="lowerRoman"/>
+      <w:lvlText w:val="%3."/>
+      <w:lvlJc w:val="right"/>
+      <w:pPr>
+        <w:ind w:left="2160" w:hanging="180"/>
+      </w:pPr>
+    </w:lvl>
+    <w:lvl w:ilvl="3" w:tplc="0809000F" w:tentative="1">
+      <w:start w:val="1"/>
+      <w:numFmt w:val="decimal"/>
+      <w:lvlText w:val="%4."/>
+      <w:lvlJc w:val="left"/>
+      <w:pPr>
+        <w:ind w:left="2880" w:hanging="360"/>
+      </w:pPr>
+    </w:lvl>
+    <w:lvl w:ilvl="4" w:tplc="08090019" w:tentative="1">
+      <w:start w:val="1"/>
+      <w:numFmt w:val="lowerLetter"/>
+      <w:lvlText w:val="%5."/>
+      <w:lvlJc w:val="left"/>
+      <w:pPr>
+        <w:ind w:left="3600" w:hanging="360"/>
+      </w:pPr>
+    </w:lvl>
+    <w:lvl w:ilvl="5" w:tplc="0809001B" w:tentative="1">
+      <w:start w:val="1"/>
+      <w:numFmt w:val="lowerRoman"/>
+      <w:lvlText w:val="%6."/>
+      <w:lvlJc w:val="right"/>
+      <w:pPr>
+        <w:ind w:left="4320" w:hanging="180"/>
+      </w:pPr>
+    </w:lvl>
+    <w:lvl w:ilvl="6" w:tplc="0809000F" w:tentative="1">
+      <w:start w:val="1"/>
+      <w:numFmt w:val="decimal"/>
+      <w:lvlText w:val="%7."/>
+      <w:lvlJc w:val="left"/>
+      <w:pPr>
+        <w:ind w:left="5040" w:hanging="360"/>
+      </w:pPr>
+    </w:lvl>
+    <w:lvl w:ilvl="7" w:tplc="08090019" w:tentative="1">
+      <w:start w:val="1"/>
+      <w:numFmt w:val="lowerLetter"/>
+      <w:lvlText w:val="%8."/>
+      <w:lvlJc w:val="left"/>
+      <w:pPr>
+        <w:ind w:left="5760" w:hanging="360"/>
+      </w:pPr>
+    </w:lvl>
+    <w:lvl w:ilvl="8" w:tplc="0809001B" w:tentative="1">
+      <w:start w:val="1"/>
+      <w:numFmt w:val="lowerRoman"/>
+      <w:lvlText w:val="%9."/>
+      <w:lvlJc w:val="right"/>
+      <w:pPr>
+        <w:ind w:left="6480" w:hanging="180"/>
+      </w:pPr>
+    </w:lvl>
+  </w:abstractNum>
+  <w:abstractNum w:abstractNumId="16" w15:restartNumberingAfterBreak="0">
+    <w:nsid w:val="4A973E0A"/>
+    <w:multiLevelType w:val="hybridMultilevel"/>
+    <w:tmpl w:val="33D604F6"/>
+    <w:lvl w:ilvl="0" w:tplc="0809000F">
+      <w:start w:val="1"/>
+      <w:numFmt w:val="decimal"/>
+      <w:lvlText w:val="%1."/>
+      <w:lvlJc w:val="left"/>
+      <w:pPr>
+        <w:ind w:left="720" w:hanging="360"/>
+      </w:pPr>
+      <w:rPr>
+        <w:rFonts w:hint="default"/>
+      </w:rPr>
+    </w:lvl>
+    <w:lvl w:ilvl="1" w:tplc="08090019">
+      <w:start w:val="1"/>
+      <w:numFmt w:val="lowerLetter"/>
+      <w:lvlText w:val="%2."/>
+      <w:lvlJc w:val="left"/>
+      <w:pPr>
+        <w:ind w:left="1440" w:hanging="360"/>
+      </w:pPr>
+    </w:lvl>
+    <w:lvl w:ilvl="2" w:tplc="0809001B">
+      <w:start w:val="1"/>
+      <w:numFmt w:val="lowerRoman"/>
+      <w:lvlText w:val="%3."/>
+      <w:lvlJc w:val="right"/>
+      <w:pPr>
+        <w:ind w:left="2160" w:hanging="180"/>
+      </w:pPr>
+    </w:lvl>
+    <w:lvl w:ilvl="3" w:tplc="0809000F" w:tentative="1">
+      <w:start w:val="1"/>
+      <w:numFmt w:val="decimal"/>
+      <w:lvlText w:val="%4."/>
+      <w:lvlJc w:val="left"/>
+      <w:pPr>
+        <w:ind w:left="2880" w:hanging="360"/>
+      </w:pPr>
+    </w:lvl>
+    <w:lvl w:ilvl="4" w:tplc="08090019" w:tentative="1">
+      <w:start w:val="1"/>
+      <w:numFmt w:val="lowerLetter"/>
+      <w:lvlText w:val="%5."/>
+      <w:lvlJc w:val="left"/>
+      <w:pPr>
+        <w:ind w:left="3600" w:hanging="360"/>
+      </w:pPr>
+    </w:lvl>
+    <w:lvl w:ilvl="5" w:tplc="0809001B" w:tentative="1">
+      <w:start w:val="1"/>
+      <w:numFmt w:val="lowerRoman"/>
+      <w:lvlText w:val="%6."/>
+      <w:lvlJc w:val="right"/>
+      <w:pPr>
+        <w:ind w:left="4320" w:hanging="180"/>
+      </w:pPr>
+    </w:lvl>
+    <w:lvl w:ilvl="6" w:tplc="0809000F" w:tentative="1">
+      <w:start w:val="1"/>
+      <w:numFmt w:val="decimal"/>
+      <w:lvlText w:val="%7."/>
+      <w:lvlJc w:val="left"/>
+      <w:pPr>
+        <w:ind w:left="5040" w:hanging="360"/>
+      </w:pPr>
+    </w:lvl>
+    <w:lvl w:ilvl="7" w:tplc="08090019" w:tentative="1">
+      <w:start w:val="1"/>
+      <w:numFmt w:val="lowerLetter"/>
+      <w:lvlText w:val="%8."/>
+      <w:lvlJc w:val="left"/>
+      <w:pPr>
+        <w:ind w:left="5760" w:hanging="360"/>
+      </w:pPr>
+    </w:lvl>
+    <w:lvl w:ilvl="8" w:tplc="0809001B" w:tentative="1">
+      <w:start w:val="1"/>
+      <w:numFmt w:val="lowerRoman"/>
+      <w:lvlText w:val="%9."/>
+      <w:lvlJc w:val="right"/>
+      <w:pPr>
+        <w:ind w:left="6480" w:hanging="180"/>
+      </w:pPr>
+    </w:lvl>
+  </w:abstractNum>
+  <w:abstractNum w:abstractNumId="17" w15:restartNumberingAfterBreak="0">
     <w:nsid w:val="4AFF4B23"/>
     <w:multiLevelType w:val="hybridMultilevel"/>
     <w:tmpl w:val="93E2AB2E"/>
@@ -8390,7 +9918,7 @@
       </w:pPr>
     </w:lvl>
   </w:abstractNum>
-  <w:abstractNum w:abstractNumId="16" w15:restartNumberingAfterBreak="0">
+  <w:abstractNum w:abstractNumId="18" w15:restartNumberingAfterBreak="0">
     <w:nsid w:val="4D4A6582"/>
     <w:multiLevelType w:val="hybridMultilevel"/>
     <w:tmpl w:val="0C16EA24"/>
@@ -8479,7 +10007,7 @@
       </w:pPr>
     </w:lvl>
   </w:abstractNum>
-  <w:abstractNum w:abstractNumId="17" w15:restartNumberingAfterBreak="0">
+  <w:abstractNum w:abstractNumId="19" w15:restartNumberingAfterBreak="0">
     <w:nsid w:val="4E2D6224"/>
     <w:multiLevelType w:val="hybridMultilevel"/>
     <w:tmpl w:val="7ABA9594"/>
@@ -8592,7 +10120,7 @@
       </w:rPr>
     </w:lvl>
   </w:abstractNum>
-  <w:abstractNum w:abstractNumId="18" w15:restartNumberingAfterBreak="0">
+  <w:abstractNum w:abstractNumId="20" w15:restartNumberingAfterBreak="0">
     <w:nsid w:val="546024CD"/>
     <w:multiLevelType w:val="hybridMultilevel"/>
     <w:tmpl w:val="40464CCE"/>
@@ -8678,7 +10206,206 @@
       </w:pPr>
     </w:lvl>
   </w:abstractNum>
-  <w:abstractNum w:abstractNumId="19" w15:restartNumberingAfterBreak="0">
+  <w:abstractNum w:abstractNumId="21" w15:restartNumberingAfterBreak="0">
+    <w:nsid w:val="55E276B3"/>
+    <w:multiLevelType w:val="hybridMultilevel"/>
+    <w:tmpl w:val="2108AFA6"/>
+    <w:lvl w:ilvl="0" w:tplc="0809000F">
+      <w:start w:val="1"/>
+      <w:numFmt w:val="decimal"/>
+      <w:lvlText w:val="%1."/>
+      <w:lvlJc w:val="left"/>
+      <w:pPr>
+        <w:ind w:left="720" w:hanging="360"/>
+      </w:pPr>
+    </w:lvl>
+    <w:lvl w:ilvl="1" w:tplc="08090019" w:tentative="1">
+      <w:start w:val="1"/>
+      <w:numFmt w:val="lowerLetter"/>
+      <w:lvlText w:val="%2."/>
+      <w:lvlJc w:val="left"/>
+      <w:pPr>
+        <w:ind w:left="1440" w:hanging="360"/>
+      </w:pPr>
+    </w:lvl>
+    <w:lvl w:ilvl="2" w:tplc="0809001B" w:tentative="1">
+      <w:start w:val="1"/>
+      <w:numFmt w:val="lowerRoman"/>
+      <w:lvlText w:val="%3."/>
+      <w:lvlJc w:val="right"/>
+      <w:pPr>
+        <w:ind w:left="2160" w:hanging="180"/>
+      </w:pPr>
+    </w:lvl>
+    <w:lvl w:ilvl="3" w:tplc="0809000F" w:tentative="1">
+      <w:start w:val="1"/>
+      <w:numFmt w:val="decimal"/>
+      <w:lvlText w:val="%4."/>
+      <w:lvlJc w:val="left"/>
+      <w:pPr>
+        <w:ind w:left="2880" w:hanging="360"/>
+      </w:pPr>
+    </w:lvl>
+    <w:lvl w:ilvl="4" w:tplc="08090019" w:tentative="1">
+      <w:start w:val="1"/>
+      <w:numFmt w:val="lowerLetter"/>
+      <w:lvlText w:val="%5."/>
+      <w:lvlJc w:val="left"/>
+      <w:pPr>
+        <w:ind w:left="3600" w:hanging="360"/>
+      </w:pPr>
+    </w:lvl>
+    <w:lvl w:ilvl="5" w:tplc="0809001B" w:tentative="1">
+      <w:start w:val="1"/>
+      <w:numFmt w:val="lowerRoman"/>
+      <w:lvlText w:val="%6."/>
+      <w:lvlJc w:val="right"/>
+      <w:pPr>
+        <w:ind w:left="4320" w:hanging="180"/>
+      </w:pPr>
+    </w:lvl>
+    <w:lvl w:ilvl="6" w:tplc="0809000F" w:tentative="1">
+      <w:start w:val="1"/>
+      <w:numFmt w:val="decimal"/>
+      <w:lvlText w:val="%7."/>
+      <w:lvlJc w:val="left"/>
+      <w:pPr>
+        <w:ind w:left="5040" w:hanging="360"/>
+      </w:pPr>
+    </w:lvl>
+    <w:lvl w:ilvl="7" w:tplc="08090019" w:tentative="1">
+      <w:start w:val="1"/>
+      <w:numFmt w:val="lowerLetter"/>
+      <w:lvlText w:val="%8."/>
+      <w:lvlJc w:val="left"/>
+      <w:pPr>
+        <w:ind w:left="5760" w:hanging="360"/>
+      </w:pPr>
+    </w:lvl>
+    <w:lvl w:ilvl="8" w:tplc="0809001B" w:tentative="1">
+      <w:start w:val="1"/>
+      <w:numFmt w:val="lowerRoman"/>
+      <w:lvlText w:val="%9."/>
+      <w:lvlJc w:val="right"/>
+      <w:pPr>
+        <w:ind w:left="6480" w:hanging="180"/>
+      </w:pPr>
+    </w:lvl>
+  </w:abstractNum>
+  <w:abstractNum w:abstractNumId="22" w15:restartNumberingAfterBreak="0">
+    <w:nsid w:val="563E5992"/>
+    <w:multiLevelType w:val="hybridMultilevel"/>
+    <w:tmpl w:val="1D4AE244"/>
+    <w:lvl w:ilvl="0" w:tplc="08090001">
+      <w:start w:val="1"/>
+      <w:numFmt w:val="bullet"/>
+      <w:lvlText w:val=""/>
+      <w:lvlJc w:val="left"/>
+      <w:pPr>
+        <w:ind w:left="720" w:hanging="360"/>
+      </w:pPr>
+      <w:rPr>
+        <w:rFonts w:ascii="Symbol" w:hAnsi="Symbol" w:hint="default"/>
+      </w:rPr>
+    </w:lvl>
+    <w:lvl w:ilvl="1" w:tplc="08090003" w:tentative="1">
+      <w:start w:val="1"/>
+      <w:numFmt w:val="bullet"/>
+      <w:lvlText w:val="o"/>
+      <w:lvlJc w:val="left"/>
+      <w:pPr>
+        <w:ind w:left="1440" w:hanging="360"/>
+      </w:pPr>
+      <w:rPr>
+        <w:rFonts w:ascii="Courier New" w:hAnsi="Courier New" w:cs="Courier New" w:hint="default"/>
+      </w:rPr>
+    </w:lvl>
+    <w:lvl w:ilvl="2" w:tplc="08090005" w:tentative="1">
+      <w:start w:val="1"/>
+      <w:numFmt w:val="bullet"/>
+      <w:lvlText w:val=""/>
+      <w:lvlJc w:val="left"/>
+      <w:pPr>
+        <w:ind w:left="2160" w:hanging="360"/>
+      </w:pPr>
+      <w:rPr>
+        <w:rFonts w:ascii="Wingdings" w:hAnsi="Wingdings" w:hint="default"/>
+      </w:rPr>
+    </w:lvl>
+    <w:lvl w:ilvl="3" w:tplc="08090001" w:tentative="1">
+      <w:start w:val="1"/>
+      <w:numFmt w:val="bullet"/>
+      <w:lvlText w:val=""/>
+      <w:lvlJc w:val="left"/>
+      <w:pPr>
+        <w:ind w:left="2880" w:hanging="360"/>
+      </w:pPr>
+      <w:rPr>
+        <w:rFonts w:ascii="Symbol" w:hAnsi="Symbol" w:hint="default"/>
+      </w:rPr>
+    </w:lvl>
+    <w:lvl w:ilvl="4" w:tplc="08090003" w:tentative="1">
+      <w:start w:val="1"/>
+      <w:numFmt w:val="bullet"/>
+      <w:lvlText w:val="o"/>
+      <w:lvlJc w:val="left"/>
+      <w:pPr>
+        <w:ind w:left="3600" w:hanging="360"/>
+      </w:pPr>
+      <w:rPr>
+        <w:rFonts w:ascii="Courier New" w:hAnsi="Courier New" w:cs="Courier New" w:hint="default"/>
+      </w:rPr>
+    </w:lvl>
+    <w:lvl w:ilvl="5" w:tplc="08090005" w:tentative="1">
+      <w:start w:val="1"/>
+      <w:numFmt w:val="bullet"/>
+      <w:lvlText w:val=""/>
+      <w:lvlJc w:val="left"/>
+      <w:pPr>
+        <w:ind w:left="4320" w:hanging="360"/>
+      </w:pPr>
+      <w:rPr>
+        <w:rFonts w:ascii="Wingdings" w:hAnsi="Wingdings" w:hint="default"/>
+      </w:rPr>
+    </w:lvl>
+    <w:lvl w:ilvl="6" w:tplc="08090001" w:tentative="1">
+      <w:start w:val="1"/>
+      <w:numFmt w:val="bullet"/>
+      <w:lvlText w:val=""/>
+      <w:lvlJc w:val="left"/>
+      <w:pPr>
+        <w:ind w:left="5040" w:hanging="360"/>
+      </w:pPr>
+      <w:rPr>
+        <w:rFonts w:ascii="Symbol" w:hAnsi="Symbol" w:hint="default"/>
+      </w:rPr>
+    </w:lvl>
+    <w:lvl w:ilvl="7" w:tplc="08090003" w:tentative="1">
+      <w:start w:val="1"/>
+      <w:numFmt w:val="bullet"/>
+      <w:lvlText w:val="o"/>
+      <w:lvlJc w:val="left"/>
+      <w:pPr>
+        <w:ind w:left="5760" w:hanging="360"/>
+      </w:pPr>
+      <w:rPr>
+        <w:rFonts w:ascii="Courier New" w:hAnsi="Courier New" w:cs="Courier New" w:hint="default"/>
+      </w:rPr>
+    </w:lvl>
+    <w:lvl w:ilvl="8" w:tplc="08090005" w:tentative="1">
+      <w:start w:val="1"/>
+      <w:numFmt w:val="bullet"/>
+      <w:lvlText w:val=""/>
+      <w:lvlJc w:val="left"/>
+      <w:pPr>
+        <w:ind w:left="6480" w:hanging="360"/>
+      </w:pPr>
+      <w:rPr>
+        <w:rFonts w:ascii="Wingdings" w:hAnsi="Wingdings" w:hint="default"/>
+      </w:rPr>
+    </w:lvl>
+  </w:abstractNum>
+  <w:abstractNum w:abstractNumId="23" w15:restartNumberingAfterBreak="0">
     <w:nsid w:val="59141ED1"/>
     <w:multiLevelType w:val="hybridMultilevel"/>
     <w:tmpl w:val="402C6796"/>
@@ -8767,7 +10494,7 @@
       </w:pPr>
     </w:lvl>
   </w:abstractNum>
-  <w:abstractNum w:abstractNumId="20" w15:restartNumberingAfterBreak="0">
+  <w:abstractNum w:abstractNumId="24" w15:restartNumberingAfterBreak="0">
     <w:nsid w:val="5C9B6735"/>
     <w:multiLevelType w:val="hybridMultilevel"/>
     <w:tmpl w:val="0C16EA24"/>
@@ -8856,7 +10583,7 @@
       </w:pPr>
     </w:lvl>
   </w:abstractNum>
-  <w:abstractNum w:abstractNumId="21" w15:restartNumberingAfterBreak="0">
+  <w:abstractNum w:abstractNumId="25" w15:restartNumberingAfterBreak="0">
     <w:nsid w:val="5D3048DA"/>
     <w:multiLevelType w:val="hybridMultilevel"/>
     <w:tmpl w:val="1EDE6AE6"/>
@@ -8942,7 +10669,7 @@
       </w:pPr>
     </w:lvl>
   </w:abstractNum>
-  <w:abstractNum w:abstractNumId="22" w15:restartNumberingAfterBreak="0">
+  <w:abstractNum w:abstractNumId="26" w15:restartNumberingAfterBreak="0">
     <w:nsid w:val="60EA469E"/>
     <w:multiLevelType w:val="hybridMultilevel"/>
     <w:tmpl w:val="0C16EA24"/>
@@ -9031,7 +10758,7 @@
       </w:pPr>
     </w:lvl>
   </w:abstractNum>
-  <w:abstractNum w:abstractNumId="23" w15:restartNumberingAfterBreak="0">
+  <w:abstractNum w:abstractNumId="27" w15:restartNumberingAfterBreak="0">
     <w:nsid w:val="63435EDD"/>
     <w:multiLevelType w:val="hybridMultilevel"/>
     <w:tmpl w:val="F982AEA4"/>
@@ -9117,7 +10844,7 @@
       </w:pPr>
     </w:lvl>
   </w:abstractNum>
-  <w:abstractNum w:abstractNumId="24" w15:restartNumberingAfterBreak="0">
+  <w:abstractNum w:abstractNumId="28" w15:restartNumberingAfterBreak="0">
     <w:nsid w:val="65E8460A"/>
     <w:multiLevelType w:val="hybridMultilevel"/>
     <w:tmpl w:val="0C16EA24"/>
@@ -9206,7 +10933,7 @@
       </w:pPr>
     </w:lvl>
   </w:abstractNum>
-  <w:abstractNum w:abstractNumId="25" w15:restartNumberingAfterBreak="0">
+  <w:abstractNum w:abstractNumId="29" w15:restartNumberingAfterBreak="0">
     <w:nsid w:val="6CDA2F23"/>
     <w:multiLevelType w:val="hybridMultilevel"/>
     <w:tmpl w:val="40464CCE"/>
@@ -9292,7 +11019,7 @@
       </w:pPr>
     </w:lvl>
   </w:abstractNum>
-  <w:abstractNum w:abstractNumId="26" w15:restartNumberingAfterBreak="0">
+  <w:abstractNum w:abstractNumId="30" w15:restartNumberingAfterBreak="0">
     <w:nsid w:val="6EA8006D"/>
     <w:multiLevelType w:val="hybridMultilevel"/>
     <w:tmpl w:val="40464CCE"/>
@@ -9378,7 +11105,7 @@
       </w:pPr>
     </w:lvl>
   </w:abstractNum>
-  <w:abstractNum w:abstractNumId="27" w15:restartNumberingAfterBreak="0">
+  <w:abstractNum w:abstractNumId="31" w15:restartNumberingAfterBreak="0">
     <w:nsid w:val="71191A1D"/>
     <w:multiLevelType w:val="hybridMultilevel"/>
     <w:tmpl w:val="0C16EA24"/>
@@ -9467,95 +11194,107 @@
       </w:pPr>
     </w:lvl>
   </w:abstractNum>
-  <w:num w:numId="1">
+  <w:num w:numId="1" w16cid:durableId="597372374">
     <w:abstractNumId w:val="10"/>
   </w:num>
-  <w:num w:numId="2">
+  <w:num w:numId="2" w16cid:durableId="651562823">
+    <w:abstractNumId w:val="19"/>
+  </w:num>
+  <w:num w:numId="3" w16cid:durableId="1397051481">
+    <w:abstractNumId w:val="12"/>
+  </w:num>
+  <w:num w:numId="4" w16cid:durableId="1679312879">
+    <w:abstractNumId w:val="7"/>
+  </w:num>
+  <w:num w:numId="5" w16cid:durableId="350424313">
+    <w:abstractNumId w:val="8"/>
+  </w:num>
+  <w:num w:numId="6" w16cid:durableId="1018000977">
+    <w:abstractNumId w:val="26"/>
+  </w:num>
+  <w:num w:numId="7" w16cid:durableId="1665626243">
+    <w:abstractNumId w:val="28"/>
+  </w:num>
+  <w:num w:numId="8" w16cid:durableId="464471242">
+    <w:abstractNumId w:val="6"/>
+  </w:num>
+  <w:num w:numId="9" w16cid:durableId="1660844657">
+    <w:abstractNumId w:val="31"/>
+  </w:num>
+  <w:num w:numId="10" w16cid:durableId="1248881292">
+    <w:abstractNumId w:val="1"/>
+  </w:num>
+  <w:num w:numId="11" w16cid:durableId="1169716986">
+    <w:abstractNumId w:val="18"/>
+  </w:num>
+  <w:num w:numId="12" w16cid:durableId="1587693781">
+    <w:abstractNumId w:val="24"/>
+  </w:num>
+  <w:num w:numId="13" w16cid:durableId="2105227461">
+    <w:abstractNumId w:val="11"/>
+  </w:num>
+  <w:num w:numId="14" w16cid:durableId="1505853037">
+    <w:abstractNumId w:val="14"/>
+  </w:num>
+  <w:num w:numId="15" w16cid:durableId="2084208614">
+    <w:abstractNumId w:val="5"/>
+  </w:num>
+  <w:num w:numId="16" w16cid:durableId="1485047717">
+    <w:abstractNumId w:val="0"/>
+  </w:num>
+  <w:num w:numId="17" w16cid:durableId="1591769695">
+    <w:abstractNumId w:val="25"/>
+  </w:num>
+  <w:num w:numId="18" w16cid:durableId="1944071480">
     <w:abstractNumId w:val="17"/>
   </w:num>
-  <w:num w:numId="3">
-    <w:abstractNumId w:val="12"/>
+  <w:num w:numId="19" w16cid:durableId="540166981">
+    <w:abstractNumId w:val="29"/>
   </w:num>
-  <w:num w:numId="4">
-    <w:abstractNumId w:val="7"/>
+  <w:num w:numId="20" w16cid:durableId="71005921">
+    <w:abstractNumId w:val="30"/>
   </w:num>
-  <w:num w:numId="5">
-    <w:abstractNumId w:val="8"/>
+  <w:num w:numId="21" w16cid:durableId="90201538">
+    <w:abstractNumId w:val="20"/>
   </w:num>
-  <w:num w:numId="6">
-    <w:abstractNumId w:val="22"/>
+  <w:num w:numId="22" w16cid:durableId="1762675567">
+    <w:abstractNumId w:val="23"/>
   </w:num>
-  <w:num w:numId="7">
-    <w:abstractNumId w:val="24"/>
+  <w:num w:numId="23" w16cid:durableId="489827211">
+    <w:abstractNumId w:val="9"/>
   </w:num>
-  <w:num w:numId="8">
-    <w:abstractNumId w:val="6"/>
+  <w:num w:numId="24" w16cid:durableId="1488017958">
+    <w:abstractNumId w:val="13"/>
   </w:num>
-  <w:num w:numId="9">
+  <w:num w:numId="25" w16cid:durableId="1579947742">
+    <w:abstractNumId w:val="3"/>
+  </w:num>
+  <w:num w:numId="26" w16cid:durableId="1627738202">
+    <w:abstractNumId w:val="2"/>
+  </w:num>
+  <w:num w:numId="27" w16cid:durableId="1429304993">
+    <w:abstractNumId w:val="4"/>
+  </w:num>
+  <w:num w:numId="28" w16cid:durableId="841166386">
     <w:abstractNumId w:val="27"/>
   </w:num>
-  <w:num w:numId="10">
-    <w:abstractNumId w:val="1"/>
-  </w:num>
-  <w:num w:numId="11">
+  <w:num w:numId="29" w16cid:durableId="2137796878">
     <w:abstractNumId w:val="16"/>
   </w:num>
-  <w:num w:numId="12">
-    <w:abstractNumId w:val="20"/>
-  </w:num>
-  <w:num w:numId="13">
-    <w:abstractNumId w:val="11"/>
-  </w:num>
-  <w:num w:numId="14">
-    <w:abstractNumId w:val="14"/>
-  </w:num>
-  <w:num w:numId="15">
-    <w:abstractNumId w:val="5"/>
-  </w:num>
-  <w:num w:numId="16">
-    <w:abstractNumId w:val="0"/>
-  </w:num>
-  <w:num w:numId="17">
+  <w:num w:numId="30" w16cid:durableId="1122576578">
     <w:abstractNumId w:val="21"/>
   </w:num>
-  <w:num w:numId="18">
+  <w:num w:numId="31" w16cid:durableId="944386716">
     <w:abstractNumId w:val="15"/>
   </w:num>
-  <w:num w:numId="19">
-    <w:abstractNumId w:val="25"/>
-  </w:num>
-  <w:num w:numId="20">
-    <w:abstractNumId w:val="26"/>
-  </w:num>
-  <w:num w:numId="21">
-    <w:abstractNumId w:val="18"/>
-  </w:num>
-  <w:num w:numId="22">
-    <w:abstractNumId w:val="19"/>
-  </w:num>
-  <w:num w:numId="23">
-    <w:abstractNumId w:val="9"/>
-  </w:num>
-  <w:num w:numId="24">
-    <w:abstractNumId w:val="13"/>
-  </w:num>
-  <w:num w:numId="25">
-    <w:abstractNumId w:val="3"/>
-  </w:num>
-  <w:num w:numId="26">
-    <w:abstractNumId w:val="2"/>
-  </w:num>
-  <w:num w:numId="27">
-    <w:abstractNumId w:val="4"/>
-  </w:num>
-  <w:num w:numId="28">
-    <w:abstractNumId w:val="23"/>
+  <w:num w:numId="32" w16cid:durableId="239222026">
+    <w:abstractNumId w:val="22"/>
   </w:num>
 </w:numbering>
 </file>
 
 <file path=word/styles.xml><?xml version="1.0" encoding="utf-8"?>
-<w:styles xmlns:mc="http://schemas.openxmlformats.org/markup-compatibility/2006" xmlns:r="http://schemas.openxmlformats.org/officeDocument/2006/relationships" xmlns:w="http://schemas.openxmlformats.org/wordprocessingml/2006/main" xmlns:w14="http://schemas.microsoft.com/office/word/2010/wordml" xmlns:w15="http://schemas.microsoft.com/office/word/2012/wordml" xmlns:w16cex="http://schemas.microsoft.com/office/word/2018/wordml/cex" xmlns:w16cid="http://schemas.microsoft.com/office/word/2016/wordml/cid" xmlns:w16="http://schemas.microsoft.com/office/word/2018/wordml" xmlns:w16se="http://schemas.microsoft.com/office/word/2015/wordml/symex" mc:Ignorable="w14 w15 w16se w16cid w16 w16cex">
+<w:styles xmlns:mc="http://schemas.openxmlformats.org/markup-compatibility/2006" xmlns:r="http://schemas.openxmlformats.org/officeDocument/2006/relationships" xmlns:w="http://schemas.openxmlformats.org/wordprocessingml/2006/main" xmlns:w14="http://schemas.microsoft.com/office/word/2010/wordml" xmlns:w15="http://schemas.microsoft.com/office/word/2012/wordml" xmlns:w16cex="http://schemas.microsoft.com/office/word/2018/wordml/cex" xmlns:w16cid="http://schemas.microsoft.com/office/word/2016/wordml/cid" xmlns:w16="http://schemas.microsoft.com/office/word/2018/wordml" xmlns:w16du="http://schemas.microsoft.com/office/word/2023/wordml/word16du" xmlns:w16sdtdh="http://schemas.microsoft.com/office/word/2020/wordml/sdtdatahash" xmlns:w16sdtfl="http://schemas.microsoft.com/office/word/2024/wordml/sdtformatlock" xmlns:w16se="http://schemas.microsoft.com/office/word/2015/wordml/symex" mc:Ignorable="w14 w15 w16se w16cid w16 w16cex w16sdtdh w16sdtfl w16du">
   <w:docDefaults>
     <w:rPrDefault>
       <w:rPr>

</xml_diff>

<commit_message>
updated to send "resettable" CAT message
</commit_message>
<xml_diff>
--- a/documentation/ganymede design notes.docx
+++ b/documentation/ganymede design notes.docx
@@ -344,10 +344,10 @@
             <v:path o:extrusionok="f" gradientshapeok="t" o:connecttype="rect"/>
             <o:lock v:ext="edit" aspectratio="t"/>
           </v:shapetype>
-          <v:shape id="_x0000_i1025" type="#_x0000_t75" style="width:361.5pt;height:218pt" o:ole="">
+          <v:shape id="_x0000_i1025" type="#_x0000_t75" style="width:361.75pt;height:218.3pt" o:ole="">
             <v:imagedata r:id="rId5" o:title=""/>
           </v:shape>
-          <o:OLEObject Type="Embed" ProgID="Visio.Drawing.11" ShapeID="_x0000_i1025" DrawAspect="Content" ObjectID="_1829574101" r:id="rId6"/>
+          <o:OLEObject Type="Embed" ProgID="Visio.Drawing.11" ShapeID="_x0000_i1025" DrawAspect="Content" ObjectID="_1830351775" r:id="rId6"/>
         </w:object>
       </w:r>
     </w:p>
@@ -423,7 +423,15 @@
     </w:p>
     <w:p>
       <w:r>
-        <w:t xml:space="preserve">Possibly a RESET button should be provided before operation will resume from over voltage or overcurrent, because it’s likely there is a fault elsewhere and if uncorrected they will happen again immediately. </w:t>
+        <w:t xml:space="preserve">Possibly a RESET button should be provided before operation will resume from over voltage or overcurrent, because it’s likely there is a fault elsewhere and if </w:t>
+      </w:r>
+      <w:proofErr w:type="gramStart"/>
+      <w:r>
+        <w:t>uncorrected</w:t>
+      </w:r>
+      <w:proofErr w:type="gramEnd"/>
+      <w:r>
+        <w:t xml:space="preserve"> they will happen again immediately. </w:t>
       </w:r>
     </w:p>
     <w:p>
@@ -495,10 +503,10 @@
     <w:p>
       <w:r>
         <w:object w:dxaOrig="9270" w:dyaOrig="6825" w14:anchorId="693B568B">
-          <v:shape id="_x0000_i1026" type="#_x0000_t75" style="width:463.5pt;height:340.5pt" o:ole="">
+          <v:shape id="_x0000_i1026" type="#_x0000_t75" style="width:463.7pt;height:340.4pt" o:ole="">
             <v:imagedata r:id="rId7" o:title=""/>
           </v:shape>
-          <o:OLEObject Type="Embed" ProgID="Visio.Drawing.11" ShapeID="_x0000_i1026" DrawAspect="Content" ObjectID="_1829574102" r:id="rId8"/>
+          <o:OLEObject Type="Embed" ProgID="Visio.Drawing.11" ShapeID="_x0000_i1026" DrawAspect="Content" ObjectID="_1830351776" r:id="rId8"/>
         </w:object>
       </w:r>
     </w:p>
@@ -651,8 +659,13 @@
         </w:numPr>
       </w:pPr>
       <w:r>
-        <w:t>Touchscreen LCD;</w:t>
-      </w:r>
+        <w:t xml:space="preserve">Touchscreen </w:t>
+      </w:r>
+      <w:proofErr w:type="gramStart"/>
+      <w:r>
+        <w:t>LCD;</w:t>
+      </w:r>
+      <w:proofErr w:type="gramEnd"/>
     </w:p>
     <w:p>
       <w:pPr>
@@ -1108,10 +1121,10 @@
     <w:p>
       <w:r>
         <w:object w:dxaOrig="9660" w:dyaOrig="10230" w14:anchorId="693B568C">
-          <v:shape id="_x0000_i1027" type="#_x0000_t75" style="width:483.5pt;height:511.5pt" o:ole="">
+          <v:shape id="_x0000_i1027" type="#_x0000_t75" style="width:483.85pt;height:511.5pt" o:ole="">
             <v:imagedata r:id="rId9" o:title=""/>
           </v:shape>
-          <o:OLEObject Type="Embed" ProgID="Visio.Drawing.15" ShapeID="_x0000_i1027" DrawAspect="Content" ObjectID="_1829574103" r:id="rId10"/>
+          <o:OLEObject Type="Embed" ProgID="Visio.Drawing.15" ShapeID="_x0000_i1027" DrawAspect="Content" ObjectID="_1830351777" r:id="rId10"/>
         </w:object>
       </w:r>
     </w:p>
@@ -2471,7 +2484,15 @@
           <w:p/>
           <w:p>
             <w:r>
-              <w:t>“key down” counter at top right</w:t>
+              <w:t>“</w:t>
+            </w:r>
+            <w:proofErr w:type="gramStart"/>
+            <w:r>
+              <w:t>key</w:t>
+            </w:r>
+            <w:proofErr w:type="gramEnd"/>
+            <w:r>
+              <w:t xml:space="preserve"> down” counter at top right</w:t>
             </w:r>
           </w:p>
           <w:p/>
@@ -2771,7 +2792,15 @@
           <w:p/>
           <w:p>
             <w:r>
-              <w:t>“PIN” is a numerical entry; user to enter a 4 digit number 1-9999</w:t>
+              <w:t xml:space="preserve">“PIN” is a numerical entry; user to enter a </w:t>
+            </w:r>
+            <w:proofErr w:type="gramStart"/>
+            <w:r>
+              <w:t>4 digit</w:t>
+            </w:r>
+            <w:proofErr w:type="gramEnd"/>
+            <w:r>
+              <w:t xml:space="preserve"> number 1-9999</w:t>
             </w:r>
           </w:p>
           <w:p/>
@@ -2907,7 +2936,23 @@
     </w:p>
     <w:p>
       <w:r>
-        <w:t xml:space="preserve">There needs to be a way for the factory to disable protection: essentially allowing fault conditions. A suggested approach is: have a 4 digit PIN which is entered, allows protection to be disabled. </w:t>
+        <w:t xml:space="preserve">There needs to be a way for the factory to disable protection: essentially allowing fault conditions. A suggested approach </w:t>
+      </w:r>
+      <w:proofErr w:type="gramStart"/>
+      <w:r>
+        <w:t>is:</w:t>
+      </w:r>
+      <w:proofErr w:type="gramEnd"/>
+      <w:r>
+        <w:t xml:space="preserve"> have a </w:t>
+      </w:r>
+      <w:proofErr w:type="gramStart"/>
+      <w:r>
+        <w:t>4 digit</w:t>
+      </w:r>
+      <w:proofErr w:type="gramEnd"/>
+      <w:r>
+        <w:t xml:space="preserve"> PIN which is entered, allows protection to be disabled. </w:t>
       </w:r>
       <w:r>
         <w:t>After initial programming, the PIN will be set to 0000 which is interpreted as disabled. The PIN will be stored in EEPROM.</w:t>
@@ -2927,7 +2972,15 @@
         </w:numPr>
       </w:pPr>
       <w:r>
-        <w:t xml:space="preserve">After power on, the PIN is loaded from EEPROM. If non zero, enable protection. </w:t>
+        <w:t xml:space="preserve">After power on, the PIN is loaded from EEPROM. If </w:t>
+      </w:r>
+      <w:proofErr w:type="gramStart"/>
+      <w:r>
+        <w:t>non zero</w:t>
+      </w:r>
+      <w:proofErr w:type="gramEnd"/>
+      <w:r>
+        <w:t xml:space="preserve">, enable protection. </w:t>
       </w:r>
     </w:p>
     <w:p>
@@ -2987,7 +3040,15 @@
         </w:numPr>
       </w:pPr>
       <w:r>
-        <w:t>The user can enter a 4 digit PIN</w:t>
+        <w:t xml:space="preserve">The user can enter a </w:t>
+      </w:r>
+      <w:proofErr w:type="gramStart"/>
+      <w:r>
+        <w:t>4 digit</w:t>
+      </w:r>
+      <w:proofErr w:type="gramEnd"/>
+      <w:r>
+        <w:t xml:space="preserve"> PIN</w:t>
       </w:r>
     </w:p>
     <w:p>
@@ -3044,7 +3105,15 @@
         </w:numPr>
       </w:pPr>
       <w:r>
-        <w:t xml:space="preserve">If current stored PIN is non zero: </w:t>
+        <w:t xml:space="preserve">If current stored PIN is </w:t>
+      </w:r>
+      <w:proofErr w:type="gramStart"/>
+      <w:r>
+        <w:t>non zero</w:t>
+      </w:r>
+      <w:proofErr w:type="gramEnd"/>
+      <w:r>
+        <w:t xml:space="preserve">: </w:t>
       </w:r>
       <w:r>
         <w:t xml:space="preserve">compare entered PIN with the stored one. If equal, </w:t>
@@ -3234,6 +3303,7 @@
               <w:t xml:space="preserve">To PC: CAT Message </w:t>
             </w:r>
             <w:proofErr w:type="spellStart"/>
+            <w:proofErr w:type="gramStart"/>
             <w:r>
               <w:t>ZZZAnn</w:t>
             </w:r>
@@ -3241,6 +3311,7 @@
             <w:r>
               <w:t>;</w:t>
             </w:r>
+            <w:proofErr w:type="gramEnd"/>
           </w:p>
           <w:p>
             <w:pPr>
@@ -3392,6 +3463,30 @@
             <w:proofErr w:type="spellEnd"/>
             <w:r>
               <w:t>=16: tripped – high forward power</w:t>
+            </w:r>
+          </w:p>
+          <w:p>
+            <w:pPr>
+              <w:keepNext/>
+            </w:pPr>
+            <w:proofErr w:type="spellStart"/>
+            <w:r>
+              <w:t>nn</w:t>
+            </w:r>
+            <w:proofErr w:type="spellEnd"/>
+            <w:r>
+              <w:t>=</w:t>
+            </w:r>
+            <w:proofErr w:type="gramStart"/>
+            <w:r>
+              <w:t>64:</w:t>
+            </w:r>
+            <w:proofErr w:type="gramEnd"/>
+            <w:r>
+              <w:t xml:space="preserve"> </w:t>
+            </w:r>
+            <w:r>
+              <w:t>was tripped – awaiting Reset</w:t>
             </w:r>
           </w:p>
           <w:p>
@@ -3459,9 +3554,11 @@
             <w:pPr>
               <w:keepNext/>
             </w:pPr>
+            <w:proofErr w:type="gramStart"/>
             <w:r>
               <w:t>ZZZS;</w:t>
             </w:r>
+            <w:proofErr w:type="gramEnd"/>
           </w:p>
           <w:p>
             <w:pPr>
@@ -3497,7 +3594,23 @@
               <w:keepNext/>
             </w:pPr>
             <w:r>
-              <w:t>1: Andromeda  2: Aries  3: Ganymede</w:t>
+              <w:t xml:space="preserve">1: </w:t>
+            </w:r>
+            <w:proofErr w:type="gramStart"/>
+            <w:r>
+              <w:t>Andromeda  2</w:t>
+            </w:r>
+            <w:proofErr w:type="gramEnd"/>
+            <w:r>
+              <w:t xml:space="preserve">: </w:t>
+            </w:r>
+            <w:proofErr w:type="gramStart"/>
+            <w:r>
+              <w:t>Aries  3</w:t>
+            </w:r>
+            <w:proofErr w:type="gramEnd"/>
+            <w:r>
+              <w:t>: Ganymede</w:t>
             </w:r>
           </w:p>
           <w:p>
@@ -3579,6 +3692,7 @@
               <w:keepNext/>
             </w:pPr>
             <w:proofErr w:type="spellStart"/>
+            <w:proofErr w:type="gramStart"/>
             <w:r>
               <w:t>ZZZSppnnmmm</w:t>
             </w:r>
@@ -3586,6 +3700,7 @@
             <w:r>
               <w:t>;</w:t>
             </w:r>
+            <w:proofErr w:type="gramEnd"/>
           </w:p>
           <w:p>
             <w:pPr>
@@ -6632,6 +6747,686 @@
       </w:tr>
     </w:tbl>
     <w:p/>
+    <w:p>
+      <w:pPr>
+        <w:pStyle w:val="Heading1"/>
+      </w:pPr>
+      <w:r>
+        <w:t>p2app Integration</w:t>
+      </w:r>
+    </w:p>
+    <w:tbl>
+      <w:tblPr>
+        <w:tblStyle w:val="TableGrid"/>
+        <w:tblW w:w="0" w:type="auto"/>
+        <w:tblLook w:val="04A0" w:firstRow="1" w:lastRow="0" w:firstColumn="1" w:lastColumn="0" w:noHBand="0" w:noVBand="1"/>
+      </w:tblPr>
+      <w:tblGrid>
+        <w:gridCol w:w="3539"/>
+        <w:gridCol w:w="3402"/>
+        <w:gridCol w:w="2075"/>
+      </w:tblGrid>
+      <w:tr>
+        <w:tc>
+          <w:tcPr>
+            <w:tcW w:w="3539" w:type="dxa"/>
+          </w:tcPr>
+          <w:p>
+            <w:pPr>
+              <w:rPr>
+                <w:b/>
+                <w:bCs/>
+              </w:rPr>
+            </w:pPr>
+            <w:r>
+              <w:rPr>
+                <w:b/>
+                <w:bCs/>
+              </w:rPr>
+              <w:t>Event</w:t>
+            </w:r>
+          </w:p>
+        </w:tc>
+        <w:tc>
+          <w:tcPr>
+            <w:tcW w:w="3402" w:type="dxa"/>
+          </w:tcPr>
+          <w:p>
+            <w:pPr>
+              <w:rPr>
+                <w:b/>
+                <w:bCs/>
+              </w:rPr>
+            </w:pPr>
+            <w:r>
+              <w:rPr>
+                <w:b/>
+                <w:bCs/>
+              </w:rPr>
+              <w:t>Action</w:t>
+            </w:r>
+          </w:p>
+        </w:tc>
+        <w:tc>
+          <w:tcPr>
+            <w:tcW w:w="2075" w:type="dxa"/>
+          </w:tcPr>
+          <w:p>
+            <w:pPr>
+              <w:rPr>
+                <w:b/>
+                <w:bCs/>
+              </w:rPr>
+            </w:pPr>
+            <w:r>
+              <w:rPr>
+                <w:b/>
+                <w:bCs/>
+              </w:rPr>
+              <w:t>Message</w:t>
+            </w:r>
+          </w:p>
+        </w:tc>
+      </w:tr>
+      <w:tr>
+        <w:tc>
+          <w:tcPr>
+            <w:tcW w:w="3539" w:type="dxa"/>
+          </w:tcPr>
+          <w:p>
+            <w:r>
+              <w:t>Ganymede Powers up</w:t>
+            </w:r>
+          </w:p>
+        </w:tc>
+        <w:tc>
+          <w:tcPr>
+            <w:tcW w:w="3402" w:type="dxa"/>
+          </w:tcPr>
+          <w:p>
+            <w:r>
+              <w:t>none</w:t>
+            </w:r>
+          </w:p>
+        </w:tc>
+        <w:tc>
+          <w:tcPr>
+            <w:tcW w:w="2075" w:type="dxa"/>
+          </w:tcPr>
+          <w:p/>
+        </w:tc>
+      </w:tr>
+      <w:tr>
+        <w:tc>
+          <w:tcPr>
+            <w:tcW w:w="3539" w:type="dxa"/>
+            <w:vMerge w:val="restart"/>
+          </w:tcPr>
+          <w:p>
+            <w:r>
+              <w:t>p</w:t>
+            </w:r>
+            <w:r>
+              <w:t>2app starts</w:t>
+            </w:r>
+          </w:p>
+        </w:tc>
+        <w:tc>
+          <w:tcPr>
+            <w:tcW w:w="3402" w:type="dxa"/>
+          </w:tcPr>
+          <w:p>
+            <w:r>
+              <w:t>If amp protection enabled: establish threads for serial</w:t>
+            </w:r>
+          </w:p>
+          <w:p>
+            <w:r>
+              <w:t>If device exists, request version.</w:t>
+            </w:r>
+          </w:p>
+        </w:tc>
+        <w:tc>
+          <w:tcPr>
+            <w:tcW w:w="2075" w:type="dxa"/>
+          </w:tcPr>
+          <w:p/>
+          <w:p/>
+          <w:p>
+            <w:r>
+              <w:t>ZZZS;</w:t>
+            </w:r>
+          </w:p>
+        </w:tc>
+      </w:tr>
+      <w:tr>
+        <w:tc>
+          <w:tcPr>
+            <w:tcW w:w="3539" w:type="dxa"/>
+            <w:vMerge/>
+          </w:tcPr>
+          <w:p/>
+        </w:tc>
+        <w:tc>
+          <w:tcPr>
+            <w:tcW w:w="3402" w:type="dxa"/>
+          </w:tcPr>
+          <w:p>
+            <w:r>
+              <w:t xml:space="preserve">Ganymede </w:t>
+            </w:r>
+            <w:proofErr w:type="gramStart"/>
+            <w:r>
+              <w:t>replies</w:t>
+            </w:r>
+            <w:proofErr w:type="gramEnd"/>
+            <w:r>
+              <w:t xml:space="preserve"> version</w:t>
+            </w:r>
+          </w:p>
+        </w:tc>
+        <w:tc>
+          <w:tcPr>
+            <w:tcW w:w="2075" w:type="dxa"/>
+          </w:tcPr>
+          <w:p>
+            <w:r>
+              <w:t>ZZZS0301005;</w:t>
+            </w:r>
+          </w:p>
+        </w:tc>
+      </w:tr>
+      <w:tr>
+        <w:tc>
+          <w:tcPr>
+            <w:tcW w:w="3539" w:type="dxa"/>
+            <w:vMerge/>
+          </w:tcPr>
+          <w:p/>
+        </w:tc>
+        <w:tc>
+          <w:tcPr>
+            <w:tcW w:w="3402" w:type="dxa"/>
+          </w:tcPr>
+          <w:p>
+            <w:r>
+              <w:t>p2app recognises Ganymede connection</w:t>
+            </w:r>
+          </w:p>
+        </w:tc>
+        <w:tc>
+          <w:tcPr>
+            <w:tcW w:w="2075" w:type="dxa"/>
+          </w:tcPr>
+          <w:p/>
+        </w:tc>
+      </w:tr>
+      <w:tr>
+        <w:tc>
+          <w:tcPr>
+            <w:tcW w:w="3539" w:type="dxa"/>
+            <w:vMerge/>
+          </w:tcPr>
+          <w:p/>
+        </w:tc>
+        <w:tc>
+          <w:tcPr>
+            <w:tcW w:w="3402" w:type="dxa"/>
+          </w:tcPr>
+          <w:p>
+            <w:r>
+              <w:t xml:space="preserve">p2app sends </w:t>
+            </w:r>
+            <w:r>
+              <w:t>p2app and firmware versions t Ganymede</w:t>
+            </w:r>
+          </w:p>
+        </w:tc>
+        <w:tc>
+          <w:tcPr>
+            <w:tcW w:w="2075" w:type="dxa"/>
+          </w:tcPr>
+          <w:p>
+            <w:r>
+              <w:t>ZZZS;</w:t>
+            </w:r>
+          </w:p>
+        </w:tc>
+      </w:tr>
+      <w:tr>
+        <w:tc>
+          <w:tcPr>
+            <w:tcW w:w="3539" w:type="dxa"/>
+          </w:tcPr>
+          <w:p>
+            <w:r>
+              <w:t>p</w:t>
+            </w:r>
+            <w:r>
+              <w:t>2app connects to Thetis</w:t>
+            </w:r>
+          </w:p>
+        </w:tc>
+        <w:tc>
+          <w:tcPr>
+            <w:tcW w:w="3402" w:type="dxa"/>
+          </w:tcPr>
+          <w:p>
+            <w:r>
+              <w:t xml:space="preserve">When </w:t>
+            </w:r>
+            <w:r>
+              <w:t>TCP/IP connection established: p2app send version to PC</w:t>
+            </w:r>
+          </w:p>
+        </w:tc>
+        <w:tc>
+          <w:tcPr>
+            <w:tcW w:w="2075" w:type="dxa"/>
+          </w:tcPr>
+          <w:p/>
+          <w:p>
+            <w:r>
+              <w:t>ZZZS0301005;</w:t>
+            </w:r>
+          </w:p>
+        </w:tc>
+      </w:tr>
+      <w:tr>
+        <w:tc>
+          <w:tcPr>
+            <w:tcW w:w="3539" w:type="dxa"/>
+          </w:tcPr>
+          <w:p>
+            <w:r>
+              <w:t>Normal TX and RX</w:t>
+            </w:r>
+          </w:p>
+        </w:tc>
+        <w:tc>
+          <w:tcPr>
+            <w:tcW w:w="3402" w:type="dxa"/>
+          </w:tcPr>
+          <w:p>
+            <w:r>
+              <w:t>No events</w:t>
+            </w:r>
+          </w:p>
+        </w:tc>
+        <w:tc>
+          <w:tcPr>
+            <w:tcW w:w="2075" w:type="dxa"/>
+          </w:tcPr>
+          <w:p/>
+        </w:tc>
+      </w:tr>
+      <w:tr>
+        <w:tc>
+          <w:tcPr>
+            <w:tcW w:w="3539" w:type="dxa"/>
+            <w:vMerge w:val="restart"/>
+          </w:tcPr>
+          <w:p>
+            <w:r>
+              <w:t>Radio trips (can be in RX too)</w:t>
+            </w:r>
+          </w:p>
+        </w:tc>
+        <w:tc>
+          <w:tcPr>
+            <w:tcW w:w="3402" w:type="dxa"/>
+          </w:tcPr>
+          <w:p>
+            <w:r>
+              <w:t>Ganymede sends message</w:t>
+            </w:r>
+          </w:p>
+        </w:tc>
+        <w:tc>
+          <w:tcPr>
+            <w:tcW w:w="2075" w:type="dxa"/>
+          </w:tcPr>
+          <w:p>
+            <w:r>
+              <w:t>ZZZA08;</w:t>
+            </w:r>
+          </w:p>
+        </w:tc>
+      </w:tr>
+      <w:tr>
+        <w:tc>
+          <w:tcPr>
+            <w:tcW w:w="3539" w:type="dxa"/>
+            <w:vMerge/>
+          </w:tcPr>
+          <w:p/>
+        </w:tc>
+        <w:tc>
+          <w:tcPr>
+            <w:tcW w:w="3402" w:type="dxa"/>
+          </w:tcPr>
+          <w:p>
+            <w:r>
+              <w:t>p2app forwards message to PC</w:t>
+            </w:r>
+          </w:p>
+        </w:tc>
+        <w:tc>
+          <w:tcPr>
+            <w:tcW w:w="2075" w:type="dxa"/>
+          </w:tcPr>
+          <w:p>
+            <w:r>
+              <w:t>ZZZA08;</w:t>
+            </w:r>
+          </w:p>
+        </w:tc>
+      </w:tr>
+      <w:tr>
+        <w:tc>
+          <w:tcPr>
+            <w:tcW w:w="3539" w:type="dxa"/>
+            <w:vMerge/>
+          </w:tcPr>
+          <w:p/>
+        </w:tc>
+        <w:tc>
+          <w:tcPr>
+            <w:tcW w:w="3402" w:type="dxa"/>
+          </w:tcPr>
+          <w:p>
+            <w:r>
+              <w:t>Ganymede front panel reset</w:t>
+            </w:r>
+          </w:p>
+        </w:tc>
+        <w:tc>
+          <w:tcPr>
+            <w:tcW w:w="2075" w:type="dxa"/>
+          </w:tcPr>
+          <w:p>
+            <w:r>
+              <w:t>ZZZA00;</w:t>
+            </w:r>
+          </w:p>
+        </w:tc>
+      </w:tr>
+      <w:tr>
+        <w:tc>
+          <w:tcPr>
+            <w:tcW w:w="3539" w:type="dxa"/>
+            <w:vMerge/>
+          </w:tcPr>
+          <w:p/>
+        </w:tc>
+        <w:tc>
+          <w:tcPr>
+            <w:tcW w:w="3402" w:type="dxa"/>
+          </w:tcPr>
+          <w:p>
+            <w:r>
+              <w:t>p2app forwards message to PC</w:t>
+            </w:r>
+          </w:p>
+        </w:tc>
+        <w:tc>
+          <w:tcPr>
+            <w:tcW w:w="2075" w:type="dxa"/>
+          </w:tcPr>
+          <w:p>
+            <w:r>
+              <w:t>ZZZA08;</w:t>
+            </w:r>
+          </w:p>
+        </w:tc>
+      </w:tr>
+      <w:tr>
+        <w:tc>
+          <w:tcPr>
+            <w:tcW w:w="3539" w:type="dxa"/>
+          </w:tcPr>
+          <w:p>
+            <w:r>
+              <w:t>Radio trips (can be in RX too)</w:t>
+            </w:r>
+          </w:p>
+        </w:tc>
+        <w:tc>
+          <w:tcPr>
+            <w:tcW w:w="3402" w:type="dxa"/>
+          </w:tcPr>
+          <w:p>
+            <w:r>
+              <w:t>Ganymede sends message</w:t>
+            </w:r>
+          </w:p>
+        </w:tc>
+        <w:tc>
+          <w:tcPr>
+            <w:tcW w:w="2075" w:type="dxa"/>
+          </w:tcPr>
+          <w:p>
+            <w:r>
+              <w:t>ZZZA08;</w:t>
+            </w:r>
+          </w:p>
+        </w:tc>
+      </w:tr>
+      <w:tr>
+        <w:tc>
+          <w:tcPr>
+            <w:tcW w:w="3539" w:type="dxa"/>
+          </w:tcPr>
+          <w:p/>
+        </w:tc>
+        <w:tc>
+          <w:tcPr>
+            <w:tcW w:w="3402" w:type="dxa"/>
+          </w:tcPr>
+          <w:p>
+            <w:r>
+              <w:t>p2app forwards message to PC</w:t>
+            </w:r>
+          </w:p>
+        </w:tc>
+        <w:tc>
+          <w:tcPr>
+            <w:tcW w:w="2075" w:type="dxa"/>
+          </w:tcPr>
+          <w:p>
+            <w:r>
+              <w:t>ZZZA08;</w:t>
+            </w:r>
+          </w:p>
+        </w:tc>
+      </w:tr>
+      <w:tr>
+        <w:tc>
+          <w:tcPr>
+            <w:tcW w:w="3539" w:type="dxa"/>
+          </w:tcPr>
+          <w:p/>
+        </w:tc>
+        <w:tc>
+          <w:tcPr>
+            <w:tcW w:w="3402" w:type="dxa"/>
+          </w:tcPr>
+          <w:p>
+            <w:r>
+              <w:t>Thetis reset</w:t>
+            </w:r>
+          </w:p>
+        </w:tc>
+        <w:tc>
+          <w:tcPr>
+            <w:tcW w:w="2075" w:type="dxa"/>
+          </w:tcPr>
+          <w:p>
+            <w:r>
+              <w:t>ZZZA32; from PC</w:t>
+            </w:r>
+          </w:p>
+        </w:tc>
+      </w:tr>
+      <w:tr>
+        <w:tc>
+          <w:tcPr>
+            <w:tcW w:w="3539" w:type="dxa"/>
+          </w:tcPr>
+          <w:p/>
+        </w:tc>
+        <w:tc>
+          <w:tcPr>
+            <w:tcW w:w="3402" w:type="dxa"/>
+          </w:tcPr>
+          <w:p>
+            <w:r>
+              <w:t>p2app forwards message to Ganymede</w:t>
+            </w:r>
+          </w:p>
+        </w:tc>
+        <w:tc>
+          <w:tcPr>
+            <w:tcW w:w="2075" w:type="dxa"/>
+          </w:tcPr>
+          <w:p>
+            <w:r>
+              <w:t>ZZZA08;</w:t>
+            </w:r>
+          </w:p>
+        </w:tc>
+      </w:tr>
+      <w:tr>
+        <w:tc>
+          <w:tcPr>
+            <w:tcW w:w="3539" w:type="dxa"/>
+          </w:tcPr>
+          <w:p/>
+        </w:tc>
+        <w:tc>
+          <w:tcPr>
+            <w:tcW w:w="3402" w:type="dxa"/>
+          </w:tcPr>
+          <w:p>
+            <w:r>
+              <w:t>Ganymede sends clear message</w:t>
+            </w:r>
+          </w:p>
+        </w:tc>
+        <w:tc>
+          <w:tcPr>
+            <w:tcW w:w="2075" w:type="dxa"/>
+          </w:tcPr>
+          <w:p>
+            <w:r>
+              <w:t>ZZZA00;</w:t>
+            </w:r>
+          </w:p>
+        </w:tc>
+      </w:tr>
+      <w:tr>
+        <w:tc>
+          <w:tcPr>
+            <w:tcW w:w="3539" w:type="dxa"/>
+          </w:tcPr>
+          <w:p/>
+        </w:tc>
+        <w:tc>
+          <w:tcPr>
+            <w:tcW w:w="3402" w:type="dxa"/>
+          </w:tcPr>
+          <w:p>
+            <w:r>
+              <w:t>p2app forwards message to PC</w:t>
+            </w:r>
+          </w:p>
+        </w:tc>
+        <w:tc>
+          <w:tcPr>
+            <w:tcW w:w="2075" w:type="dxa"/>
+          </w:tcPr>
+          <w:p>
+            <w:r>
+              <w:t>ZZZA00;</w:t>
+            </w:r>
+          </w:p>
+        </w:tc>
+      </w:tr>
+    </w:tbl>
+    <w:p/>
+    <w:p>
+      <w:r>
+        <w:t>Code for p2app can be boiled down to:</w:t>
+      </w:r>
+    </w:p>
+    <w:p>
+      <w:pPr>
+        <w:pStyle w:val="ListParagraph"/>
+        <w:numPr>
+          <w:ilvl w:val="0"/>
+          <w:numId w:val="33"/>
+        </w:numPr>
+      </w:pPr>
+      <w:r>
+        <w:t>When p2app starts, establish connection</w:t>
+      </w:r>
+    </w:p>
+    <w:p>
+      <w:pPr>
+        <w:pStyle w:val="ListParagraph"/>
+        <w:numPr>
+          <w:ilvl w:val="0"/>
+          <w:numId w:val="33"/>
+        </w:numPr>
+      </w:pPr>
+      <w:r>
+        <w:t>If gets version response, display console message</w:t>
+      </w:r>
+    </w:p>
+    <w:p>
+      <w:pPr>
+        <w:pStyle w:val="ListParagraph"/>
+        <w:numPr>
+          <w:ilvl w:val="0"/>
+          <w:numId w:val="33"/>
+        </w:numPr>
+      </w:pPr>
+      <w:r>
+        <w:t>When connection to Thetis starts, send version message</w:t>
+      </w:r>
+    </w:p>
+    <w:p>
+      <w:pPr>
+        <w:pStyle w:val="ListParagraph"/>
+        <w:numPr>
+          <w:ilvl w:val="0"/>
+          <w:numId w:val="33"/>
+        </w:numPr>
+      </w:pPr>
+      <w:r>
+        <w:t>When ZZZA received from Ganymede, forward to PC</w:t>
+      </w:r>
+    </w:p>
+    <w:p>
+      <w:pPr>
+        <w:pStyle w:val="ListParagraph"/>
+        <w:numPr>
+          <w:ilvl w:val="0"/>
+          <w:numId w:val="33"/>
+        </w:numPr>
+      </w:pPr>
+      <w:r>
+        <w:t>When ZZZA received from Thetis, forward to Ganymede</w:t>
+      </w:r>
+    </w:p>
+    <w:p>
+      <w:r>
+        <w:t xml:space="preserve">“keepalive” shouldn’t just be front panel – should be </w:t>
+      </w:r>
+      <w:r>
+        <w:t>common to TCP/IP connection</w:t>
+      </w:r>
+    </w:p>
     <w:p/>
     <w:p>
       <w:pPr>
@@ -6722,7 +7517,6 @@
         <w:pStyle w:val="Heading1"/>
       </w:pPr>
       <w:r>
-        <w:lastRenderedPageBreak/>
         <w:t>Add Support for the Arduino Nano Every Board</w:t>
       </w:r>
     </w:p>
@@ -6802,6 +7596,7 @@
           <w:noProof/>
           <w:lang w:eastAsia="en-GB"/>
         </w:rPr>
+        <w:lastRenderedPageBreak/>
         <w:drawing>
           <wp:inline distT="0" distB="0" distL="0" distR="0" wp14:anchorId="295A6FBD" wp14:editId="6358446E">
             <wp:extent cx="5731510" cy="3230245"/>
@@ -7033,7 +7828,6 @@
         </w:numPr>
       </w:pPr>
       <w:r>
-        <w:lastRenderedPageBreak/>
         <w:t>Rename the second folder “</w:t>
       </w:r>
       <w:proofErr w:type="spellStart"/>
@@ -7116,6 +7910,7 @@
           <w:noProof/>
           <w:lang w:eastAsia="en-GB"/>
         </w:rPr>
+        <w:lastRenderedPageBreak/>
         <w:drawing>
           <wp:inline distT="0" distB="0" distL="0" distR="0" wp14:anchorId="6E0BE917" wp14:editId="304E34E1">
             <wp:extent cx="4591922" cy="3164895"/>
@@ -7351,6 +8146,7 @@
           <w:p>
             <w:proofErr w:type="spellStart"/>
             <w:r>
+              <w:lastRenderedPageBreak/>
               <w:t>Nextion</w:t>
             </w:r>
             <w:proofErr w:type="spellEnd"/>
@@ -7603,7 +8399,6 @@
         <w:rPr>
           <w:noProof/>
         </w:rPr>
-        <w:lastRenderedPageBreak/>
         <w:drawing>
           <wp:inline distT="0" distB="0" distL="0" distR="0" wp14:anchorId="7C204F02" wp14:editId="7C97158F">
             <wp:extent cx="3569443" cy="2335090"/>
@@ -7666,6 +8461,7 @@
         <w:pStyle w:val="Heading2"/>
       </w:pPr>
       <w:r>
+        <w:lastRenderedPageBreak/>
         <w:t>Build the code</w:t>
       </w:r>
     </w:p>
@@ -7801,7 +8597,6 @@
     <w:p/>
     <w:p>
       <w:r>
-        <w:lastRenderedPageBreak/>
         <w:t xml:space="preserve">You now need to tell the IDE what kind of board it is compiling for, and which serial port to use to connect to it. </w:t>
       </w:r>
     </w:p>
@@ -7901,6 +8696,7 @@
           <w:noProof/>
           <w:lang w:eastAsia="en-GB"/>
         </w:rPr>
+        <w:lastRenderedPageBreak/>
         <w:drawing>
           <wp:inline distT="0" distB="0" distL="0" distR="0" wp14:anchorId="13585D12" wp14:editId="2448B67F">
             <wp:extent cx="5731510" cy="4010025"/>
@@ -9919,6 +10715,119 @@
     </w:lvl>
   </w:abstractNum>
   <w:abstractNum w:abstractNumId="18" w15:restartNumberingAfterBreak="0">
+    <w:nsid w:val="4C41284B"/>
+    <w:multiLevelType w:val="hybridMultilevel"/>
+    <w:tmpl w:val="FFE82072"/>
+    <w:lvl w:ilvl="0" w:tplc="08090001">
+      <w:start w:val="1"/>
+      <w:numFmt w:val="bullet"/>
+      <w:lvlText w:val=""/>
+      <w:lvlJc w:val="left"/>
+      <w:pPr>
+        <w:ind w:left="720" w:hanging="360"/>
+      </w:pPr>
+      <w:rPr>
+        <w:rFonts w:ascii="Symbol" w:hAnsi="Symbol" w:hint="default"/>
+      </w:rPr>
+    </w:lvl>
+    <w:lvl w:ilvl="1" w:tplc="08090003" w:tentative="1">
+      <w:start w:val="1"/>
+      <w:numFmt w:val="bullet"/>
+      <w:lvlText w:val="o"/>
+      <w:lvlJc w:val="left"/>
+      <w:pPr>
+        <w:ind w:left="1440" w:hanging="360"/>
+      </w:pPr>
+      <w:rPr>
+        <w:rFonts w:ascii="Courier New" w:hAnsi="Courier New" w:cs="Courier New" w:hint="default"/>
+      </w:rPr>
+    </w:lvl>
+    <w:lvl w:ilvl="2" w:tplc="08090005" w:tentative="1">
+      <w:start w:val="1"/>
+      <w:numFmt w:val="bullet"/>
+      <w:lvlText w:val=""/>
+      <w:lvlJc w:val="left"/>
+      <w:pPr>
+        <w:ind w:left="2160" w:hanging="360"/>
+      </w:pPr>
+      <w:rPr>
+        <w:rFonts w:ascii="Wingdings" w:hAnsi="Wingdings" w:hint="default"/>
+      </w:rPr>
+    </w:lvl>
+    <w:lvl w:ilvl="3" w:tplc="08090001" w:tentative="1">
+      <w:start w:val="1"/>
+      <w:numFmt w:val="bullet"/>
+      <w:lvlText w:val=""/>
+      <w:lvlJc w:val="left"/>
+      <w:pPr>
+        <w:ind w:left="2880" w:hanging="360"/>
+      </w:pPr>
+      <w:rPr>
+        <w:rFonts w:ascii="Symbol" w:hAnsi="Symbol" w:hint="default"/>
+      </w:rPr>
+    </w:lvl>
+    <w:lvl w:ilvl="4" w:tplc="08090003" w:tentative="1">
+      <w:start w:val="1"/>
+      <w:numFmt w:val="bullet"/>
+      <w:lvlText w:val="o"/>
+      <w:lvlJc w:val="left"/>
+      <w:pPr>
+        <w:ind w:left="3600" w:hanging="360"/>
+      </w:pPr>
+      <w:rPr>
+        <w:rFonts w:ascii="Courier New" w:hAnsi="Courier New" w:cs="Courier New" w:hint="default"/>
+      </w:rPr>
+    </w:lvl>
+    <w:lvl w:ilvl="5" w:tplc="08090005" w:tentative="1">
+      <w:start w:val="1"/>
+      <w:numFmt w:val="bullet"/>
+      <w:lvlText w:val=""/>
+      <w:lvlJc w:val="left"/>
+      <w:pPr>
+        <w:ind w:left="4320" w:hanging="360"/>
+      </w:pPr>
+      <w:rPr>
+        <w:rFonts w:ascii="Wingdings" w:hAnsi="Wingdings" w:hint="default"/>
+      </w:rPr>
+    </w:lvl>
+    <w:lvl w:ilvl="6" w:tplc="08090001" w:tentative="1">
+      <w:start w:val="1"/>
+      <w:numFmt w:val="bullet"/>
+      <w:lvlText w:val=""/>
+      <w:lvlJc w:val="left"/>
+      <w:pPr>
+        <w:ind w:left="5040" w:hanging="360"/>
+      </w:pPr>
+      <w:rPr>
+        <w:rFonts w:ascii="Symbol" w:hAnsi="Symbol" w:hint="default"/>
+      </w:rPr>
+    </w:lvl>
+    <w:lvl w:ilvl="7" w:tplc="08090003" w:tentative="1">
+      <w:start w:val="1"/>
+      <w:numFmt w:val="bullet"/>
+      <w:lvlText w:val="o"/>
+      <w:lvlJc w:val="left"/>
+      <w:pPr>
+        <w:ind w:left="5760" w:hanging="360"/>
+      </w:pPr>
+      <w:rPr>
+        <w:rFonts w:ascii="Courier New" w:hAnsi="Courier New" w:cs="Courier New" w:hint="default"/>
+      </w:rPr>
+    </w:lvl>
+    <w:lvl w:ilvl="8" w:tplc="08090005" w:tentative="1">
+      <w:start w:val="1"/>
+      <w:numFmt w:val="bullet"/>
+      <w:lvlText w:val=""/>
+      <w:lvlJc w:val="left"/>
+      <w:pPr>
+        <w:ind w:left="6480" w:hanging="360"/>
+      </w:pPr>
+      <w:rPr>
+        <w:rFonts w:ascii="Wingdings" w:hAnsi="Wingdings" w:hint="default"/>
+      </w:rPr>
+    </w:lvl>
+  </w:abstractNum>
+  <w:abstractNum w:abstractNumId="19" w15:restartNumberingAfterBreak="0">
     <w:nsid w:val="4D4A6582"/>
     <w:multiLevelType w:val="hybridMultilevel"/>
     <w:tmpl w:val="0C16EA24"/>
@@ -10007,7 +10916,7 @@
       </w:pPr>
     </w:lvl>
   </w:abstractNum>
-  <w:abstractNum w:abstractNumId="19" w15:restartNumberingAfterBreak="0">
+  <w:abstractNum w:abstractNumId="20" w15:restartNumberingAfterBreak="0">
     <w:nsid w:val="4E2D6224"/>
     <w:multiLevelType w:val="hybridMultilevel"/>
     <w:tmpl w:val="7ABA9594"/>
@@ -10120,7 +11029,7 @@
       </w:rPr>
     </w:lvl>
   </w:abstractNum>
-  <w:abstractNum w:abstractNumId="20" w15:restartNumberingAfterBreak="0">
+  <w:abstractNum w:abstractNumId="21" w15:restartNumberingAfterBreak="0">
     <w:nsid w:val="546024CD"/>
     <w:multiLevelType w:val="hybridMultilevel"/>
     <w:tmpl w:val="40464CCE"/>
@@ -10206,7 +11115,7 @@
       </w:pPr>
     </w:lvl>
   </w:abstractNum>
-  <w:abstractNum w:abstractNumId="21" w15:restartNumberingAfterBreak="0">
+  <w:abstractNum w:abstractNumId="22" w15:restartNumberingAfterBreak="0">
     <w:nsid w:val="55E276B3"/>
     <w:multiLevelType w:val="hybridMultilevel"/>
     <w:tmpl w:val="2108AFA6"/>
@@ -10292,7 +11201,7 @@
       </w:pPr>
     </w:lvl>
   </w:abstractNum>
-  <w:abstractNum w:abstractNumId="22" w15:restartNumberingAfterBreak="0">
+  <w:abstractNum w:abstractNumId="23" w15:restartNumberingAfterBreak="0">
     <w:nsid w:val="563E5992"/>
     <w:multiLevelType w:val="hybridMultilevel"/>
     <w:tmpl w:val="1D4AE244"/>
@@ -10405,7 +11314,7 @@
       </w:rPr>
     </w:lvl>
   </w:abstractNum>
-  <w:abstractNum w:abstractNumId="23" w15:restartNumberingAfterBreak="0">
+  <w:abstractNum w:abstractNumId="24" w15:restartNumberingAfterBreak="0">
     <w:nsid w:val="59141ED1"/>
     <w:multiLevelType w:val="hybridMultilevel"/>
     <w:tmpl w:val="402C6796"/>
@@ -10494,7 +11403,7 @@
       </w:pPr>
     </w:lvl>
   </w:abstractNum>
-  <w:abstractNum w:abstractNumId="24" w15:restartNumberingAfterBreak="0">
+  <w:abstractNum w:abstractNumId="25" w15:restartNumberingAfterBreak="0">
     <w:nsid w:val="5C9B6735"/>
     <w:multiLevelType w:val="hybridMultilevel"/>
     <w:tmpl w:val="0C16EA24"/>
@@ -10583,7 +11492,7 @@
       </w:pPr>
     </w:lvl>
   </w:abstractNum>
-  <w:abstractNum w:abstractNumId="25" w15:restartNumberingAfterBreak="0">
+  <w:abstractNum w:abstractNumId="26" w15:restartNumberingAfterBreak="0">
     <w:nsid w:val="5D3048DA"/>
     <w:multiLevelType w:val="hybridMultilevel"/>
     <w:tmpl w:val="1EDE6AE6"/>
@@ -10669,7 +11578,7 @@
       </w:pPr>
     </w:lvl>
   </w:abstractNum>
-  <w:abstractNum w:abstractNumId="26" w15:restartNumberingAfterBreak="0">
+  <w:abstractNum w:abstractNumId="27" w15:restartNumberingAfterBreak="0">
     <w:nsid w:val="60EA469E"/>
     <w:multiLevelType w:val="hybridMultilevel"/>
     <w:tmpl w:val="0C16EA24"/>
@@ -10758,7 +11667,7 @@
       </w:pPr>
     </w:lvl>
   </w:abstractNum>
-  <w:abstractNum w:abstractNumId="27" w15:restartNumberingAfterBreak="0">
+  <w:abstractNum w:abstractNumId="28" w15:restartNumberingAfterBreak="0">
     <w:nsid w:val="63435EDD"/>
     <w:multiLevelType w:val="hybridMultilevel"/>
     <w:tmpl w:val="F982AEA4"/>
@@ -10844,7 +11753,7 @@
       </w:pPr>
     </w:lvl>
   </w:abstractNum>
-  <w:abstractNum w:abstractNumId="28" w15:restartNumberingAfterBreak="0">
+  <w:abstractNum w:abstractNumId="29" w15:restartNumberingAfterBreak="0">
     <w:nsid w:val="65E8460A"/>
     <w:multiLevelType w:val="hybridMultilevel"/>
     <w:tmpl w:val="0C16EA24"/>
@@ -10933,7 +11842,7 @@
       </w:pPr>
     </w:lvl>
   </w:abstractNum>
-  <w:abstractNum w:abstractNumId="29" w15:restartNumberingAfterBreak="0">
+  <w:abstractNum w:abstractNumId="30" w15:restartNumberingAfterBreak="0">
     <w:nsid w:val="6CDA2F23"/>
     <w:multiLevelType w:val="hybridMultilevel"/>
     <w:tmpl w:val="40464CCE"/>
@@ -11019,7 +11928,7 @@
       </w:pPr>
     </w:lvl>
   </w:abstractNum>
-  <w:abstractNum w:abstractNumId="30" w15:restartNumberingAfterBreak="0">
+  <w:abstractNum w:abstractNumId="31" w15:restartNumberingAfterBreak="0">
     <w:nsid w:val="6EA8006D"/>
     <w:multiLevelType w:val="hybridMultilevel"/>
     <w:tmpl w:val="40464CCE"/>
@@ -11105,7 +12014,7 @@
       </w:pPr>
     </w:lvl>
   </w:abstractNum>
-  <w:abstractNum w:abstractNumId="31" w15:restartNumberingAfterBreak="0">
+  <w:abstractNum w:abstractNumId="32" w15:restartNumberingAfterBreak="0">
     <w:nsid w:val="71191A1D"/>
     <w:multiLevelType w:val="hybridMultilevel"/>
     <w:tmpl w:val="0C16EA24"/>
@@ -11198,7 +12107,7 @@
     <w:abstractNumId w:val="10"/>
   </w:num>
   <w:num w:numId="2" w16cid:durableId="651562823">
-    <w:abstractNumId w:val="19"/>
+    <w:abstractNumId w:val="20"/>
   </w:num>
   <w:num w:numId="3" w16cid:durableId="1397051481">
     <w:abstractNumId w:val="12"/>
@@ -11210,25 +12119,25 @@
     <w:abstractNumId w:val="8"/>
   </w:num>
   <w:num w:numId="6" w16cid:durableId="1018000977">
-    <w:abstractNumId w:val="26"/>
+    <w:abstractNumId w:val="27"/>
   </w:num>
   <w:num w:numId="7" w16cid:durableId="1665626243">
-    <w:abstractNumId w:val="28"/>
+    <w:abstractNumId w:val="29"/>
   </w:num>
   <w:num w:numId="8" w16cid:durableId="464471242">
     <w:abstractNumId w:val="6"/>
   </w:num>
   <w:num w:numId="9" w16cid:durableId="1660844657">
-    <w:abstractNumId w:val="31"/>
+    <w:abstractNumId w:val="32"/>
   </w:num>
   <w:num w:numId="10" w16cid:durableId="1248881292">
     <w:abstractNumId w:val="1"/>
   </w:num>
   <w:num w:numId="11" w16cid:durableId="1169716986">
-    <w:abstractNumId w:val="18"/>
+    <w:abstractNumId w:val="19"/>
   </w:num>
   <w:num w:numId="12" w16cid:durableId="1587693781">
-    <w:abstractNumId w:val="24"/>
+    <w:abstractNumId w:val="25"/>
   </w:num>
   <w:num w:numId="13" w16cid:durableId="2105227461">
     <w:abstractNumId w:val="11"/>
@@ -11243,22 +12152,22 @@
     <w:abstractNumId w:val="0"/>
   </w:num>
   <w:num w:numId="17" w16cid:durableId="1591769695">
-    <w:abstractNumId w:val="25"/>
+    <w:abstractNumId w:val="26"/>
   </w:num>
   <w:num w:numId="18" w16cid:durableId="1944071480">
     <w:abstractNumId w:val="17"/>
   </w:num>
   <w:num w:numId="19" w16cid:durableId="540166981">
-    <w:abstractNumId w:val="29"/>
+    <w:abstractNumId w:val="30"/>
   </w:num>
   <w:num w:numId="20" w16cid:durableId="71005921">
-    <w:abstractNumId w:val="30"/>
+    <w:abstractNumId w:val="31"/>
   </w:num>
   <w:num w:numId="21" w16cid:durableId="90201538">
-    <w:abstractNumId w:val="20"/>
+    <w:abstractNumId w:val="21"/>
   </w:num>
   <w:num w:numId="22" w16cid:durableId="1762675567">
-    <w:abstractNumId w:val="23"/>
+    <w:abstractNumId w:val="24"/>
   </w:num>
   <w:num w:numId="23" w16cid:durableId="489827211">
     <w:abstractNumId w:val="9"/>
@@ -11276,19 +12185,22 @@
     <w:abstractNumId w:val="4"/>
   </w:num>
   <w:num w:numId="28" w16cid:durableId="841166386">
-    <w:abstractNumId w:val="27"/>
+    <w:abstractNumId w:val="28"/>
   </w:num>
   <w:num w:numId="29" w16cid:durableId="2137796878">
     <w:abstractNumId w:val="16"/>
   </w:num>
   <w:num w:numId="30" w16cid:durableId="1122576578">
-    <w:abstractNumId w:val="21"/>
+    <w:abstractNumId w:val="22"/>
   </w:num>
   <w:num w:numId="31" w16cid:durableId="944386716">
     <w:abstractNumId w:val="15"/>
   </w:num>
   <w:num w:numId="32" w16cid:durableId="239222026">
-    <w:abstractNumId w:val="22"/>
+    <w:abstractNumId w:val="23"/>
+  </w:num>
+  <w:num w:numId="33" w16cid:durableId="1000235503">
+    <w:abstractNumId w:val="18"/>
   </w:num>
 </w:numbering>
 </file>

</xml_diff>